<commit_message>
refactor: UI login, auth, user guide
</commit_message>
<xml_diff>
--- a/public/user_guide.docx
+++ b/public/user_guide.docx
@@ -345,8 +345,6 @@
         </w:rPr>
         <w:t>6. Tìm kiếm theo đầu mã</w:t>
       </w:r>
-      <w:bookmarkStart w:id="1" w:name="_GoBack"/>
-      <w:bookmarkEnd w:id="1"/>
     </w:p>
     <w:p>
       <w:pPr>
@@ -1888,8 +1886,10 @@
           <w:szCs w:val="24"/>
           <w:lang w:val="vi-VN"/>
         </w:rPr>
-        <w:t xml:space="preserve">Nhập nội dung thay đổi vào vị trí cần thay đổi </w:t>
-      </w:r>
+        <w:t>Click vào 1 ô bất kỳ, 1 cửa sổ sẽ hiện lên và cho phép cập nhật các thông tin tại các ô</w:t>
+      </w:r>
+      <w:bookmarkStart w:id="1" w:name="_GoBack"/>
+      <w:bookmarkEnd w:id="1"/>
     </w:p>
     <w:p>
       <w:pPr>
@@ -2010,7 +2010,7 @@
           <w:szCs w:val="24"/>
           <w:lang w:val="vi-VN"/>
         </w:rPr>
-        <w:t>Lưu</w:t>
+        <w:t>OK</w:t>
       </w:r>
       <w:r>
         <w:rPr>
@@ -2079,528 +2079,11 @@
           <w:noProof/>
           <w:lang w:eastAsia="zh-CN"/>
         </w:rPr>
-        <mc:AlternateContent>
-          <mc:Choice Requires="wps">
-            <w:drawing>
-              <wp:anchor distT="0" distB="0" distL="114300" distR="114300" simplePos="0" relativeHeight="251673600" behindDoc="0" locked="0" layoutInCell="1" allowOverlap="1" wp14:anchorId="3CFBBAC2" wp14:editId="6B5D3B9B">
-                <wp:simplePos x="0" y="0"/>
-                <wp:positionH relativeFrom="column">
-                  <wp:posOffset>3651611</wp:posOffset>
-                </wp:positionH>
-                <wp:positionV relativeFrom="paragraph">
-                  <wp:posOffset>705290</wp:posOffset>
-                </wp:positionV>
-                <wp:extent cx="392336" cy="392156"/>
-                <wp:effectExtent l="0" t="0" r="0" b="0"/>
-                <wp:wrapNone/>
-                <wp:docPr id="50" name="Flowchart: Connector 50"/>
-                <wp:cNvGraphicFramePr/>
-                <a:graphic xmlns:a="http://schemas.openxmlformats.org/drawingml/2006/main">
-                  <a:graphicData uri="http://schemas.microsoft.com/office/word/2010/wordprocessingShape">
-                    <wps:wsp>
-                      <wps:cNvSpPr/>
-                      <wps:spPr>
-                        <a:xfrm>
-                          <a:off x="0" y="0"/>
-                          <a:ext cx="392336" cy="392156"/>
-                        </a:xfrm>
-                        <a:prstGeom prst="flowChartConnector">
-                          <a:avLst/>
-                        </a:prstGeom>
-                        <a:solidFill>
-                          <a:schemeClr val="bg1"/>
-                        </a:solidFill>
-                        <a:ln w="19050">
-                          <a:solidFill>
-                            <a:srgbClr val="FF0000"/>
-                          </a:solidFill>
-                        </a:ln>
-                      </wps:spPr>
-                      <wps:style>
-                        <a:lnRef idx="2">
-                          <a:schemeClr val="accent1">
-                            <a:shade val="15000"/>
-                          </a:schemeClr>
-                        </a:lnRef>
-                        <a:fillRef idx="1">
-                          <a:schemeClr val="accent1"/>
-                        </a:fillRef>
-                        <a:effectRef idx="0">
-                          <a:schemeClr val="accent1"/>
-                        </a:effectRef>
-                        <a:fontRef idx="minor">
-                          <a:schemeClr val="lt1"/>
-                        </a:fontRef>
-                      </wps:style>
-                      <wps:txbx>
-                        <w:txbxContent>
-                          <w:p>
-                            <w:pPr>
-                              <w:jc w:val="center"/>
-                              <w:rPr>
-                                <w:rFonts w:ascii="Times New Roman" w:hAnsi="Times New Roman" w:cs="Times New Roman"/>
-                                <w:b/>
-                                <w:bCs/>
-                                <w:color w:val="FF0000"/>
-                                <w:sz w:val="24"/>
-                                <w:szCs w:val="24"/>
-                                <w:lang w:val="vi-VN"/>
-                              </w:rPr>
-                            </w:pPr>
-                            <w:r>
-                              <w:rPr>
-                                <w:rFonts w:ascii="Times New Roman" w:hAnsi="Times New Roman" w:cs="Times New Roman"/>
-                                <w:b/>
-                                <w:bCs/>
-                                <w:color w:val="FF0000"/>
-                                <w:sz w:val="24"/>
-                                <w:szCs w:val="24"/>
-                                <w:lang w:val="vi-VN"/>
-                              </w:rPr>
-                              <w:t>2</w:t>
-                            </w:r>
-                          </w:p>
-                        </w:txbxContent>
-                      </wps:txbx>
-                      <wps:bodyPr rot="0" spcFirstLastPara="0" vertOverflow="overflow" horzOverflow="overflow" vert="horz" wrap="square" lIns="91440" tIns="45720" rIns="91440" bIns="45720" numCol="1" spcCol="0" rtlCol="0" fromWordArt="0" anchor="ctr" anchorCtr="0" forceAA="0" compatLnSpc="1">
-                        <a:prstTxWarp prst="textNoShape">
-                          <a:avLst/>
-                        </a:prstTxWarp>
-                        <a:noAutofit/>
-                      </wps:bodyPr>
-                    </wps:wsp>
-                  </a:graphicData>
-                </a:graphic>
-              </wp:anchor>
-            </w:drawing>
-          </mc:Choice>
-          <mc:Fallback>
-            <w:pict>
-              <v:shapetype w14:anchorId="3CFBBAC2" id="_x0000_t120" coordsize="21600,21600" o:spt="120" path="m10800,qx,10800,10800,21600,21600,10800,10800,xe">
-                <v:path gradientshapeok="t" o:connecttype="custom" o:connectlocs="10800,0;3163,3163;0,10800;3163,18437;10800,21600;18437,18437;21600,10800;18437,3163" textboxrect="3163,3163,18437,18437"/>
-              </v:shapetype>
-              <v:shape id="Flowchart: Connector 50" o:spid="_x0000_s1026" type="#_x0000_t120" style="position:absolute;margin-left:287.55pt;margin-top:55.55pt;width:30.9pt;height:30.9pt;z-index:251673600;visibility:visible;mso-wrap-style:square;mso-wrap-distance-left:9pt;mso-wrap-distance-top:0;mso-wrap-distance-right:9pt;mso-wrap-distance-bottom:0;mso-position-horizontal:absolute;mso-position-horizontal-relative:text;mso-position-vertical:absolute;mso-position-vertical-relative:text;v-text-anchor:middle" o:gfxdata="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" fillcolor="white [3212]" strokecolor="red" strokeweight="1.5pt">
-                <v:stroke joinstyle="miter"/>
-                <v:textbox>
-                  <w:txbxContent>
-                    <w:p>
-                      <w:pPr>
-                        <w:jc w:val="center"/>
-                        <w:rPr>
-                          <w:rFonts w:ascii="Times New Roman" w:hAnsi="Times New Roman" w:cs="Times New Roman"/>
-                          <w:b/>
-                          <w:bCs/>
-                          <w:color w:val="FF0000"/>
-                          <w:sz w:val="24"/>
-                          <w:szCs w:val="24"/>
-                          <w:lang w:val="vi-VN"/>
-                        </w:rPr>
-                      </w:pPr>
-                      <w:r>
-                        <w:rPr>
-                          <w:rFonts w:ascii="Times New Roman" w:hAnsi="Times New Roman" w:cs="Times New Roman"/>
-                          <w:b/>
-                          <w:bCs/>
-                          <w:color w:val="FF0000"/>
-                          <w:sz w:val="24"/>
-                          <w:szCs w:val="24"/>
-                          <w:lang w:val="vi-VN"/>
-                        </w:rPr>
-                        <w:t>2</w:t>
-                      </w:r>
-                    </w:p>
-                  </w:txbxContent>
-                </v:textbox>
-              </v:shape>
-            </w:pict>
-          </mc:Fallback>
-        </mc:AlternateContent>
-      </w:r>
-      <w:r>
-        <w:rPr>
-          <w:rFonts w:ascii="Times New Roman" w:hAnsi="Times New Roman" w:cs="Times New Roman"/>
-          <w:b/>
-          <w:noProof/>
-          <w:sz w:val="24"/>
-          <w:szCs w:val="24"/>
-          <w:lang w:eastAsia="zh-CN"/>
-        </w:rPr>
-        <mc:AlternateContent>
-          <mc:Choice Requires="wpg">
-            <w:drawing>
-              <wp:anchor distT="0" distB="0" distL="114300" distR="114300" simplePos="0" relativeHeight="251663360" behindDoc="0" locked="0" layoutInCell="1" allowOverlap="1" wp14:anchorId="6AC40772" wp14:editId="4C8851B5">
-                <wp:simplePos x="0" y="0"/>
-                <wp:positionH relativeFrom="column">
-                  <wp:posOffset>1682262</wp:posOffset>
-                </wp:positionH>
-                <wp:positionV relativeFrom="paragraph">
-                  <wp:posOffset>817147</wp:posOffset>
-                </wp:positionV>
-                <wp:extent cx="3838673" cy="1130818"/>
-                <wp:effectExtent l="0" t="0" r="28575" b="12700"/>
-                <wp:wrapNone/>
-                <wp:docPr id="25" name="Group 25"/>
-                <wp:cNvGraphicFramePr/>
-                <a:graphic xmlns:a="http://schemas.openxmlformats.org/drawingml/2006/main">
-                  <a:graphicData uri="http://schemas.microsoft.com/office/word/2010/wordprocessingGroup">
-                    <wpg:wgp>
-                      <wpg:cNvGrpSpPr/>
-                      <wpg:grpSpPr>
-                        <a:xfrm>
-                          <a:off x="0" y="0"/>
-                          <a:ext cx="3838673" cy="1130818"/>
-                          <a:chOff x="328246" y="-1453896"/>
-                          <a:chExt cx="3839026" cy="1130950"/>
-                        </a:xfrm>
-                      </wpg:grpSpPr>
-                      <wps:wsp>
-                        <wps:cNvPr id="20" name="Flowchart: Connector 20"/>
-                        <wps:cNvSpPr/>
-                        <wps:spPr>
-                          <a:xfrm>
-                            <a:off x="328246" y="-1377462"/>
-                            <a:ext cx="392382" cy="392382"/>
-                          </a:xfrm>
-                          <a:prstGeom prst="flowChartConnector">
-                            <a:avLst/>
-                          </a:prstGeom>
-                          <a:solidFill>
-                            <a:schemeClr val="bg1"/>
-                          </a:solidFill>
-                          <a:ln w="19050">
-                            <a:solidFill>
-                              <a:srgbClr val="FF0000"/>
-                            </a:solidFill>
-                          </a:ln>
-                        </wps:spPr>
-                        <wps:style>
-                          <a:lnRef idx="2">
-                            <a:schemeClr val="accent1">
-                              <a:shade val="15000"/>
-                            </a:schemeClr>
-                          </a:lnRef>
-                          <a:fillRef idx="1">
-                            <a:schemeClr val="accent1"/>
-                          </a:fillRef>
-                          <a:effectRef idx="0">
-                            <a:schemeClr val="accent1"/>
-                          </a:effectRef>
-                          <a:fontRef idx="minor">
-                            <a:schemeClr val="lt1"/>
-                          </a:fontRef>
-                        </wps:style>
-                        <wps:txbx>
-                          <w:txbxContent>
-                            <w:p>
-                              <w:pPr>
-                                <w:jc w:val="center"/>
-                                <w:rPr>
-                                  <w:rFonts w:ascii="Times New Roman" w:hAnsi="Times New Roman" w:cs="Times New Roman"/>
-                                  <w:b/>
-                                  <w:bCs/>
-                                  <w:color w:val="FF0000"/>
-                                  <w:sz w:val="24"/>
-                                  <w:szCs w:val="24"/>
-                                  <w:lang w:val="vi-VN"/>
-                                </w:rPr>
-                              </w:pPr>
-                              <w:r>
-                                <w:rPr>
-                                  <w:rFonts w:ascii="Times New Roman" w:hAnsi="Times New Roman" w:cs="Times New Roman"/>
-                                  <w:b/>
-                                  <w:bCs/>
-                                  <w:color w:val="FF0000"/>
-                                  <w:sz w:val="24"/>
-                                  <w:szCs w:val="24"/>
-                                  <w:lang w:val="vi-VN"/>
-                                </w:rPr>
-                                <w:t>1</w:t>
-                              </w:r>
-                            </w:p>
-                          </w:txbxContent>
-                        </wps:txbx>
-                        <wps:bodyPr rot="0" spcFirstLastPara="0" vertOverflow="overflow" horzOverflow="overflow" vert="horz" wrap="square" lIns="91440" tIns="45720" rIns="91440" bIns="45720" numCol="1" spcCol="0" rtlCol="0" fromWordArt="0" anchor="ctr" anchorCtr="0" forceAA="0" compatLnSpc="1">
-                          <a:prstTxWarp prst="textNoShape">
-                            <a:avLst/>
-                          </a:prstTxWarp>
-                          <a:noAutofit/>
-                        </wps:bodyPr>
-                      </wps:wsp>
-                      <wps:wsp>
-                        <wps:cNvPr id="21" name="Flowchart: Connector 21"/>
-                        <wps:cNvSpPr/>
-                        <wps:spPr>
-                          <a:xfrm>
-                            <a:off x="2297826" y="-715328"/>
-                            <a:ext cx="392382" cy="392382"/>
-                          </a:xfrm>
-                          <a:prstGeom prst="flowChartConnector">
-                            <a:avLst/>
-                          </a:prstGeom>
-                          <a:solidFill>
-                            <a:schemeClr val="bg1"/>
-                          </a:solidFill>
-                          <a:ln w="19050">
-                            <a:solidFill>
-                              <a:srgbClr val="FF0000"/>
-                            </a:solidFill>
-                          </a:ln>
-                        </wps:spPr>
-                        <wps:style>
-                          <a:lnRef idx="2">
-                            <a:schemeClr val="accent1">
-                              <a:shade val="15000"/>
-                            </a:schemeClr>
-                          </a:lnRef>
-                          <a:fillRef idx="1">
-                            <a:schemeClr val="accent1"/>
-                          </a:fillRef>
-                          <a:effectRef idx="0">
-                            <a:schemeClr val="accent1"/>
-                          </a:effectRef>
-                          <a:fontRef idx="minor">
-                            <a:schemeClr val="lt1"/>
-                          </a:fontRef>
-                        </wps:style>
-                        <wps:txbx>
-                          <w:txbxContent>
-                            <w:p>
-                              <w:pPr>
-                                <w:jc w:val="center"/>
-                                <w:rPr>
-                                  <w:rFonts w:ascii="Times New Roman" w:hAnsi="Times New Roman" w:cs="Times New Roman"/>
-                                  <w:b/>
-                                  <w:bCs/>
-                                  <w:color w:val="FF0000"/>
-                                  <w:sz w:val="24"/>
-                                  <w:szCs w:val="24"/>
-                                  <w:lang w:val="vi-VN"/>
-                                </w:rPr>
-                              </w:pPr>
-                              <w:r>
-                                <w:rPr>
-                                  <w:rFonts w:ascii="Times New Roman" w:hAnsi="Times New Roman" w:cs="Times New Roman"/>
-                                  <w:b/>
-                                  <w:bCs/>
-                                  <w:color w:val="FF0000"/>
-                                  <w:sz w:val="24"/>
-                                  <w:szCs w:val="24"/>
-                                  <w:lang w:val="vi-VN"/>
-                                </w:rPr>
-                                <w:t>2</w:t>
-                              </w:r>
-                            </w:p>
-                          </w:txbxContent>
-                        </wps:txbx>
-                        <wps:bodyPr rot="0" spcFirstLastPara="0" vertOverflow="overflow" horzOverflow="overflow" vert="horz" wrap="square" lIns="91440" tIns="45720" rIns="91440" bIns="45720" numCol="1" spcCol="0" rtlCol="0" fromWordArt="0" anchor="ctr" anchorCtr="0" forceAA="0" compatLnSpc="1">
-                          <a:prstTxWarp prst="textNoShape">
-                            <a:avLst/>
-                          </a:prstTxWarp>
-                          <a:noAutofit/>
-                        </wps:bodyPr>
-                      </wps:wsp>
-                      <wps:wsp>
-                        <wps:cNvPr id="22" name="Flowchart: Connector 22"/>
-                        <wps:cNvSpPr/>
-                        <wps:spPr>
-                          <a:xfrm>
-                            <a:off x="3774890" y="-1453896"/>
-                            <a:ext cx="392382" cy="392382"/>
-                          </a:xfrm>
-                          <a:prstGeom prst="flowChartConnector">
-                            <a:avLst/>
-                          </a:prstGeom>
-                          <a:solidFill>
-                            <a:schemeClr val="bg1"/>
-                          </a:solidFill>
-                          <a:ln w="19050">
-                            <a:solidFill>
-                              <a:srgbClr val="FF0000"/>
-                            </a:solidFill>
-                          </a:ln>
-                        </wps:spPr>
-                        <wps:style>
-                          <a:lnRef idx="2">
-                            <a:schemeClr val="accent1">
-                              <a:shade val="15000"/>
-                            </a:schemeClr>
-                          </a:lnRef>
-                          <a:fillRef idx="1">
-                            <a:schemeClr val="accent1"/>
-                          </a:fillRef>
-                          <a:effectRef idx="0">
-                            <a:schemeClr val="accent1"/>
-                          </a:effectRef>
-                          <a:fontRef idx="minor">
-                            <a:schemeClr val="lt1"/>
-                          </a:fontRef>
-                        </wps:style>
-                        <wps:txbx>
-                          <w:txbxContent>
-                            <w:p>
-                              <w:pPr>
-                                <w:jc w:val="center"/>
-                                <w:rPr>
-                                  <w:rFonts w:ascii="Times New Roman" w:hAnsi="Times New Roman" w:cs="Times New Roman"/>
-                                  <w:b/>
-                                  <w:bCs/>
-                                  <w:color w:val="FF0000"/>
-                                  <w:sz w:val="24"/>
-                                  <w:szCs w:val="24"/>
-                                  <w:lang w:val="vi-VN"/>
-                                </w:rPr>
-                              </w:pPr>
-                              <w:r>
-                                <w:rPr>
-                                  <w:rFonts w:ascii="Times New Roman" w:hAnsi="Times New Roman" w:cs="Times New Roman"/>
-                                  <w:b/>
-                                  <w:bCs/>
-                                  <w:color w:val="FF0000"/>
-                                  <w:sz w:val="24"/>
-                                  <w:szCs w:val="24"/>
-                                  <w:lang w:val="vi-VN"/>
-                                </w:rPr>
-                                <w:t>3</w:t>
-                              </w:r>
-                            </w:p>
-                          </w:txbxContent>
-                        </wps:txbx>
-                        <wps:bodyPr rot="0" spcFirstLastPara="0" vertOverflow="overflow" horzOverflow="overflow" vert="horz" wrap="square" lIns="91440" tIns="45720" rIns="91440" bIns="45720" numCol="1" spcCol="0" rtlCol="0" fromWordArt="0" anchor="ctr" anchorCtr="0" forceAA="0" compatLnSpc="1">
-                          <a:prstTxWarp prst="textNoShape">
-                            <a:avLst/>
-                          </a:prstTxWarp>
-                          <a:noAutofit/>
-                        </wps:bodyPr>
-                      </wps:wsp>
-                    </wpg:wgp>
-                  </a:graphicData>
-                </a:graphic>
-                <wp14:sizeRelH relativeFrom="margin">
-                  <wp14:pctWidth>0</wp14:pctWidth>
-                </wp14:sizeRelH>
-                <wp14:sizeRelV relativeFrom="margin">
-                  <wp14:pctHeight>0</wp14:pctHeight>
-                </wp14:sizeRelV>
-              </wp:anchor>
-            </w:drawing>
-          </mc:Choice>
-          <mc:Fallback>
-            <w:pict>
-              <v:group w14:anchorId="6AC40772" id="Group 25" o:spid="_x0000_s1027" style="position:absolute;margin-left:132.45pt;margin-top:64.35pt;width:302.25pt;height:89.05pt;z-index:251663360;mso-width-relative:margin;mso-height-relative:margin" coordorigin="3282,-14538" coordsize="38390,11309" o:gfxdata="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">
-                <v:shape id="Flowchart: Connector 20" o:spid="_x0000_s1028" type="#_x0000_t120" style="position:absolute;left:3282;top:-13774;width:3924;height:3924;visibility:visible;mso-wrap-style:square;v-text-anchor:middle" o:gfxdata="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" fillcolor="white [3212]" strokecolor="red" strokeweight="1.5pt">
-                  <v:stroke joinstyle="miter"/>
-                  <v:textbox>
-                    <w:txbxContent>
-                      <w:p>
-                        <w:pPr>
-                          <w:jc w:val="center"/>
-                          <w:rPr>
-                            <w:rFonts w:ascii="Times New Roman" w:hAnsi="Times New Roman" w:cs="Times New Roman"/>
-                            <w:b/>
-                            <w:bCs/>
-                            <w:color w:val="FF0000"/>
-                            <w:sz w:val="24"/>
-                            <w:szCs w:val="24"/>
-                            <w:lang w:val="vi-VN"/>
-                          </w:rPr>
-                        </w:pPr>
-                        <w:r>
-                          <w:rPr>
-                            <w:rFonts w:ascii="Times New Roman" w:hAnsi="Times New Roman" w:cs="Times New Roman"/>
-                            <w:b/>
-                            <w:bCs/>
-                            <w:color w:val="FF0000"/>
-                            <w:sz w:val="24"/>
-                            <w:szCs w:val="24"/>
-                            <w:lang w:val="vi-VN"/>
-                          </w:rPr>
-                          <w:t>1</w:t>
-                        </w:r>
-                      </w:p>
-                    </w:txbxContent>
-                  </v:textbox>
-                </v:shape>
-                <v:shape id="Flowchart: Connector 21" o:spid="_x0000_s1029" type="#_x0000_t120" style="position:absolute;left:22978;top:-7153;width:3924;height:3924;visibility:visible;mso-wrap-style:square;v-text-anchor:middle" o:gfxdata="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" fillcolor="white [3212]" strokecolor="red" strokeweight="1.5pt">
-                  <v:stroke joinstyle="miter"/>
-                  <v:textbox>
-                    <w:txbxContent>
-                      <w:p>
-                        <w:pPr>
-                          <w:jc w:val="center"/>
-                          <w:rPr>
-                            <w:rFonts w:ascii="Times New Roman" w:hAnsi="Times New Roman" w:cs="Times New Roman"/>
-                            <w:b/>
-                            <w:bCs/>
-                            <w:color w:val="FF0000"/>
-                            <w:sz w:val="24"/>
-                            <w:szCs w:val="24"/>
-                            <w:lang w:val="vi-VN"/>
-                          </w:rPr>
-                        </w:pPr>
-                        <w:r>
-                          <w:rPr>
-                            <w:rFonts w:ascii="Times New Roman" w:hAnsi="Times New Roman" w:cs="Times New Roman"/>
-                            <w:b/>
-                            <w:bCs/>
-                            <w:color w:val="FF0000"/>
-                            <w:sz w:val="24"/>
-                            <w:szCs w:val="24"/>
-                            <w:lang w:val="vi-VN"/>
-                          </w:rPr>
-                          <w:t>2</w:t>
-                        </w:r>
-                      </w:p>
-                    </w:txbxContent>
-                  </v:textbox>
-                </v:shape>
-                <v:shape id="Flowchart: Connector 22" o:spid="_x0000_s1030" type="#_x0000_t120" style="position:absolute;left:37748;top:-14538;width:3924;height:3923;visibility:visible;mso-wrap-style:square;v-text-anchor:middle" o:gfxdata="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" fillcolor="white [3212]" strokecolor="red" strokeweight="1.5pt">
-                  <v:stroke joinstyle="miter"/>
-                  <v:textbox>
-                    <w:txbxContent>
-                      <w:p>
-                        <w:pPr>
-                          <w:jc w:val="center"/>
-                          <w:rPr>
-                            <w:rFonts w:ascii="Times New Roman" w:hAnsi="Times New Roman" w:cs="Times New Roman"/>
-                            <w:b/>
-                            <w:bCs/>
-                            <w:color w:val="FF0000"/>
-                            <w:sz w:val="24"/>
-                            <w:szCs w:val="24"/>
-                            <w:lang w:val="vi-VN"/>
-                          </w:rPr>
-                        </w:pPr>
-                        <w:r>
-                          <w:rPr>
-                            <w:rFonts w:ascii="Times New Roman" w:hAnsi="Times New Roman" w:cs="Times New Roman"/>
-                            <w:b/>
-                            <w:bCs/>
-                            <w:color w:val="FF0000"/>
-                            <w:sz w:val="24"/>
-                            <w:szCs w:val="24"/>
-                            <w:lang w:val="vi-VN"/>
-                          </w:rPr>
-                          <w:t>3</w:t>
-                        </w:r>
-                      </w:p>
-                    </w:txbxContent>
-                  </v:textbox>
-                </v:shape>
-              </v:group>
-            </w:pict>
-          </mc:Fallback>
-        </mc:AlternateContent>
-      </w:r>
-      <w:r>
-        <w:rPr>
-          <w:noProof/>
-          <w:lang w:eastAsia="zh-CN"/>
-        </w:rPr>
         <w:drawing>
-          <wp:inline distT="0" distB="0" distL="0" distR="0" wp14:anchorId="61CFD210" wp14:editId="198383AF">
-            <wp:extent cx="5943600" cy="1866265"/>
-            <wp:effectExtent l="0" t="0" r="0" b="635"/>
-            <wp:docPr id="49" name="Picture 49"/>
+          <wp:inline distT="0" distB="0" distL="0" distR="0" wp14:anchorId="71F0F030" wp14:editId="25EC6960">
+            <wp:extent cx="5943600" cy="2078990"/>
+            <wp:effectExtent l="0" t="0" r="0" b="0"/>
+            <wp:docPr id="9" name="Picture 9"/>
             <wp:cNvGraphicFramePr>
               <a:graphicFrameLocks xmlns:a="http://schemas.openxmlformats.org/drawingml/2006/main" noChangeAspect="1"/>
             </wp:cNvGraphicFramePr>
@@ -2620,7 +2103,7 @@
                   <pic:spPr>
                     <a:xfrm>
                       <a:off x="0" y="0"/>
-                      <a:ext cx="5943600" cy="1866265"/>
+                      <a:ext cx="5943600" cy="2078990"/>
                     </a:xfrm>
                     <a:prstGeom prst="rect">
                       <a:avLst/>
@@ -2645,9 +2128,65 @@
       </w:pPr>
       <w:r>
         <w:rPr>
+          <w:rFonts w:ascii="Times New Roman" w:hAnsi="Times New Roman" w:cs="Times New Roman"/>
+          <w:bCs/>
+          <w:sz w:val="24"/>
+          <w:szCs w:val="24"/>
+          <w:lang w:val="vi-VN"/>
+        </w:rPr>
+        <w:drawing>
+          <wp:inline distT="0" distB="0" distL="0" distR="0" wp14:anchorId="418E7317" wp14:editId="4D66862C">
+            <wp:extent cx="5943600" cy="3192780"/>
+            <wp:effectExtent l="0" t="0" r="0" b="7620"/>
+            <wp:docPr id="7" name="Picture 7"/>
+            <wp:cNvGraphicFramePr>
+              <a:graphicFrameLocks xmlns:a="http://schemas.openxmlformats.org/drawingml/2006/main" noChangeAspect="1"/>
+            </wp:cNvGraphicFramePr>
+            <a:graphic xmlns:a="http://schemas.openxmlformats.org/drawingml/2006/main">
+              <a:graphicData uri="http://schemas.openxmlformats.org/drawingml/2006/picture">
+                <pic:pic xmlns:pic="http://schemas.openxmlformats.org/drawingml/2006/picture">
+                  <pic:nvPicPr>
+                    <pic:cNvPr id="1" name=""/>
+                    <pic:cNvPicPr/>
+                  </pic:nvPicPr>
+                  <pic:blipFill>
+                    <a:blip r:embed="rId16"/>
+                    <a:stretch>
+                      <a:fillRect/>
+                    </a:stretch>
+                  </pic:blipFill>
+                  <pic:spPr>
+                    <a:xfrm>
+                      <a:off x="0" y="0"/>
+                      <a:ext cx="5943600" cy="3192780"/>
+                    </a:xfrm>
+                    <a:prstGeom prst="rect">
+                      <a:avLst/>
+                    </a:prstGeom>
+                  </pic:spPr>
+                </pic:pic>
+              </a:graphicData>
+            </a:graphic>
+          </wp:inline>
+        </w:drawing>
+      </w:r>
+    </w:p>
+    <w:p>
+      <w:pPr>
+        <w:rPr>
+          <w:rFonts w:ascii="Times New Roman" w:hAnsi="Times New Roman" w:cs="Times New Roman"/>
+          <w:bCs/>
+          <w:sz w:val="24"/>
+          <w:szCs w:val="24"/>
+          <w:lang w:val="vi-VN"/>
+        </w:rPr>
+      </w:pPr>
+      <w:r>
+        <w:rPr>
           <w:noProof/>
           <w:lang w:eastAsia="zh-CN"/>
         </w:rPr>
+        <w:lastRenderedPageBreak/>
         <w:drawing>
           <wp:inline distT="0" distB="0" distL="0" distR="0" wp14:anchorId="564701E9" wp14:editId="723196AD">
             <wp:extent cx="2860598" cy="550985"/>
@@ -2664,7 +2203,7 @@
                     <pic:cNvPicPr/>
                   </pic:nvPicPr>
                   <pic:blipFill>
-                    <a:blip r:embed="rId16"/>
+                    <a:blip r:embed="rId17"/>
                     <a:stretch>
                       <a:fillRect/>
                     </a:stretch>
@@ -2972,7 +2511,7 @@
               </wp:anchor>
             </w:drawing>
           </mc:Choice>
-          <mc:Fallback xmlns:cx1="http://schemas.microsoft.com/office/drawing/2015/9/8/chartex" xmlns:cx2="http://schemas.microsoft.com/office/drawing/2015/10/21/chartex" xmlns:cx3="http://schemas.microsoft.com/office/drawing/2016/5/9/chartex" xmlns:cx4="http://schemas.microsoft.com/office/drawing/2016/5/10/chartex" xmlns:cx5="http://schemas.microsoft.com/office/drawing/2016/5/11/chartex" xmlns:cx6="http://schemas.microsoft.com/office/drawing/2016/5/12/chartex" xmlns:cx7="http://schemas.microsoft.com/office/drawing/2016/5/13/chartex" xmlns:cx8="http://schemas.microsoft.com/office/drawing/2016/5/14/chartex" xmlns:aink="http://schemas.microsoft.com/office/drawing/2016/ink" xmlns:am3d="http://schemas.microsoft.com/office/drawing/2017/model3d" xmlns:oel="http://schemas.microsoft.com/office/2019/extlst" xmlns:w16cex="http://schemas.microsoft.com/office/word/2018/wordml/cex" xmlns:w16cid="http://schemas.microsoft.com/office/word/2016/wordml/cid" xmlns:w16="http://schemas.microsoft.com/office/word/2018/wordml" xmlns:w16sdtdh="http://schemas.microsoft.com/office/word/2020/wordml/sdtdatahash">
+          <mc:Fallback xmlns:w16sdtdh="http://schemas.microsoft.com/office/word/2020/wordml/sdtdatahash" xmlns:w16="http://schemas.microsoft.com/office/word/2018/wordml" xmlns:w16cid="http://schemas.microsoft.com/office/word/2016/wordml/cid" xmlns:w16cex="http://schemas.microsoft.com/office/word/2018/wordml/cex" xmlns:oel="http://schemas.microsoft.com/office/2019/extlst" xmlns:am3d="http://schemas.microsoft.com/office/drawing/2017/model3d" xmlns:aink="http://schemas.microsoft.com/office/drawing/2016/ink" xmlns:cx8="http://schemas.microsoft.com/office/drawing/2016/5/14/chartex" xmlns:cx7="http://schemas.microsoft.com/office/drawing/2016/5/13/chartex" xmlns:cx6="http://schemas.microsoft.com/office/drawing/2016/5/12/chartex" xmlns:cx5="http://schemas.microsoft.com/office/drawing/2016/5/11/chartex" xmlns:cx4="http://schemas.microsoft.com/office/drawing/2016/5/10/chartex" xmlns:cx3="http://schemas.microsoft.com/office/drawing/2016/5/9/chartex" xmlns:cx2="http://schemas.microsoft.com/office/drawing/2015/10/21/chartex" xmlns:cx1="http://schemas.microsoft.com/office/drawing/2015/9/8/chartex">
             <w:pict>
               <v:shapetype w14:anchorId="68346D76" id="_x0000_t13" coordsize="21600,21600" o:spt="13" adj="16200,5400" path="m@0,l@0@1,0@1,0@2@0@2@0,21600,21600,10800xe">
                 <v:stroke joinstyle="miter"/>
@@ -3016,7 +2555,7 @@
                     <pic:cNvPicPr/>
                   </pic:nvPicPr>
                   <pic:blipFill>
-                    <a:blip r:embed="rId17"/>
+                    <a:blip r:embed="rId18"/>
                     <a:stretch>
                       <a:fillRect/>
                     </a:stretch>
@@ -3062,7 +2601,6 @@
           <w:noProof/>
           <w:lang w:eastAsia="zh-CN"/>
         </w:rPr>
-        <w:lastRenderedPageBreak/>
         <w:drawing>
           <wp:inline distT="0" distB="0" distL="0" distR="0" wp14:anchorId="401C5A89" wp14:editId="2912B0FD">
             <wp:extent cx="3358662" cy="1684873"/>
@@ -3079,7 +2617,7 @@
                     <pic:cNvPicPr/>
                   </pic:nvPicPr>
                   <pic:blipFill>
-                    <a:blip r:embed="rId18"/>
+                    <a:blip r:embed="rId19"/>
                     <a:stretch>
                       <a:fillRect/>
                     </a:stretch>
@@ -3521,7 +3059,7 @@
                     <pic:cNvPicPr/>
                   </pic:nvPicPr>
                   <pic:blipFill>
-                    <a:blip r:embed="rId19"/>
+                    <a:blip r:embed="rId20"/>
                     <a:stretch>
                       <a:fillRect/>
                     </a:stretch>
@@ -3773,6 +3311,7 @@
           <w:noProof/>
           <w:lang w:eastAsia="zh-CN"/>
         </w:rPr>
+        <w:lastRenderedPageBreak/>
         <mc:AlternateContent>
           <mc:Choice Requires="wps">
             <w:drawing>
@@ -4067,7 +3606,7 @@
                     <pic:cNvPicPr/>
                   </pic:nvPicPr>
                   <pic:blipFill>
-                    <a:blip r:embed="rId20"/>
+                    <a:blip r:embed="rId21"/>
                     <a:stretch>
                       <a:fillRect/>
                     </a:stretch>
@@ -4287,454 +3826,11 @@
           <w:szCs w:val="24"/>
           <w:lang w:eastAsia="zh-CN"/>
         </w:rPr>
-        <w:lastRenderedPageBreak/>
         <w:drawing>
           <wp:inline distT="0" distB="0" distL="0" distR="0" wp14:anchorId="3EC92A7F" wp14:editId="366D85D6">
             <wp:extent cx="4384431" cy="2355695"/>
             <wp:effectExtent l="0" t="0" r="0" b="6985"/>
             <wp:docPr id="13" name="Picture 13"/>
-            <wp:cNvGraphicFramePr>
-              <a:graphicFrameLocks xmlns:a="http://schemas.openxmlformats.org/drawingml/2006/main" noChangeAspect="1"/>
-            </wp:cNvGraphicFramePr>
-            <a:graphic xmlns:a="http://schemas.openxmlformats.org/drawingml/2006/main">
-              <a:graphicData uri="http://schemas.openxmlformats.org/drawingml/2006/picture">
-                <pic:pic xmlns:pic="http://schemas.openxmlformats.org/drawingml/2006/picture">
-                  <pic:nvPicPr>
-                    <pic:cNvPr id="1" name=""/>
-                    <pic:cNvPicPr/>
-                  </pic:nvPicPr>
-                  <pic:blipFill>
-                    <a:blip r:embed="rId21"/>
-                    <a:stretch>
-                      <a:fillRect/>
-                    </a:stretch>
-                  </pic:blipFill>
-                  <pic:spPr>
-                    <a:xfrm>
-                      <a:off x="0" y="0"/>
-                      <a:ext cx="4388255" cy="2357749"/>
-                    </a:xfrm>
-                    <a:prstGeom prst="rect">
-                      <a:avLst/>
-                    </a:prstGeom>
-                  </pic:spPr>
-                </pic:pic>
-              </a:graphicData>
-            </a:graphic>
-          </wp:inline>
-        </w:drawing>
-      </w:r>
-    </w:p>
-    <w:p>
-      <w:pPr>
-        <w:rPr>
-          <w:rFonts w:ascii="Times New Roman" w:hAnsi="Times New Roman" w:cs="Times New Roman"/>
-          <w:noProof/>
-          <w:lang w:val="vi-VN"/>
-        </w:rPr>
-      </w:pPr>
-    </w:p>
-    <w:p>
-      <w:pPr>
-        <w:rPr>
-          <w:rFonts w:ascii="Cambria" w:hAnsi="Cambria" w:cs="Times New Roman"/>
-          <w:b/>
-          <w:sz w:val="24"/>
-          <w:szCs w:val="24"/>
-          <w:lang w:val="vi-VN"/>
-        </w:rPr>
-      </w:pPr>
-      <w:r>
-        <w:rPr>
-          <w:rFonts w:ascii="Times New Roman" w:hAnsi="Times New Roman" w:cs="Times New Roman"/>
-          <w:noProof/>
-          <w:lang w:val="vi-VN"/>
-        </w:rPr>
-        <w:t>B</w:t>
-      </w:r>
-      <w:r>
-        <w:rPr>
-          <w:rFonts w:ascii="Times New Roman" w:hAnsi="Times New Roman" w:cs="Times New Roman"/>
-          <w:noProof/>
-          <w:lang w:val="vi-VN"/>
-        </w:rPr>
-        <w:t>ư</w:t>
-      </w:r>
-      <w:r>
-        <w:rPr>
-          <w:rFonts w:ascii="Times New Roman" w:hAnsi="Times New Roman" w:cs="Times New Roman"/>
-          <w:noProof/>
-          <w:lang w:val="vi-VN"/>
-        </w:rPr>
-        <w:t xml:space="preserve">ớc </w:t>
-      </w:r>
-      <w:r>
-        <w:rPr>
-          <w:rFonts w:ascii="Times New Roman" w:hAnsi="Times New Roman" w:cs="Times New Roman"/>
-          <w:noProof/>
-          <w:lang w:val="vi-VN"/>
-        </w:rPr>
-        <w:t>5</w:t>
-      </w:r>
-      <w:r>
-        <w:rPr>
-          <w:rFonts w:ascii="Times New Roman" w:hAnsi="Times New Roman" w:cs="Times New Roman"/>
-          <w:noProof/>
-          <w:lang w:val="vi-VN"/>
-        </w:rPr>
-        <w:t xml:space="preserve">: </w:t>
-      </w:r>
-      <w:r>
-        <w:rPr>
-          <w:rFonts w:ascii="Times New Roman" w:hAnsi="Times New Roman" w:cs="Times New Roman"/>
-          <w:noProof/>
-          <w:lang w:val="vi-VN"/>
-        </w:rPr>
-        <w:t xml:space="preserve">Xác nhận và cập nhật thông tin </w:t>
-      </w:r>
-      <w:r>
-        <w:rPr>
-          <w:rFonts w:ascii="Times New Roman" w:hAnsi="Times New Roman" w:cs="Times New Roman"/>
-          <w:noProof/>
-          <w:lang w:val="vi-VN"/>
-        </w:rPr>
-        <w:t>của Rev mới nếu có</w:t>
-      </w:r>
-      <w:r>
-        <w:rPr>
-          <w:rFonts w:ascii="Times New Roman" w:hAnsi="Times New Roman" w:cs="Times New Roman" w:hint="eastAsia"/>
-          <w:noProof/>
-          <w:lang w:val="vi-VN"/>
-        </w:rPr>
-        <w:t xml:space="preserve"> (Xem m</w:t>
-      </w:r>
-      <w:r>
-        <w:rPr>
-          <w:rFonts w:ascii="Times New Roman" w:hAnsi="Times New Roman" w:cs="Times New Roman"/>
-          <w:noProof/>
-          <w:lang w:val="vi-VN"/>
-        </w:rPr>
-        <w:t>ụ</w:t>
-      </w:r>
-      <w:r>
-        <w:rPr>
-          <w:rFonts w:ascii="Times New Roman" w:hAnsi="Times New Roman" w:cs="Times New Roman" w:hint="eastAsia"/>
-          <w:noProof/>
-          <w:lang w:val="vi-VN"/>
-        </w:rPr>
-        <w:t>c 3)</w:t>
-      </w:r>
-    </w:p>
-    <w:p>
-      <w:pPr>
-        <w:rPr>
-          <w:rFonts w:ascii="Cambria" w:hAnsi="Cambria" w:cs="Times New Roman"/>
-          <w:bCs/>
-          <w:lang w:val="vi-VN"/>
-        </w:rPr>
-      </w:pPr>
-      <w:r>
-        <w:rPr>
-          <w:rFonts w:ascii="Times New Roman" w:hAnsi="Times New Roman" w:cs="Times New Roman" w:hint="eastAsia"/>
-          <w:bCs/>
-          <w:lang w:val="vi-VN"/>
-        </w:rPr>
-        <w:t>B</w:t>
-      </w:r>
-      <w:r>
-        <w:rPr>
-          <w:rFonts w:ascii="Cambria" w:hAnsi="Cambria" w:cs="Times New Roman"/>
-          <w:bCs/>
-          <w:lang w:val="vi-VN"/>
-        </w:rPr>
-        <w:t>ướ</w:t>
-      </w:r>
-      <w:r>
-        <w:rPr>
-          <w:rFonts w:ascii="Cambria" w:hAnsi="Cambria" w:cs="Times New Roman" w:hint="eastAsia"/>
-          <w:bCs/>
-          <w:lang w:val="vi-VN"/>
-        </w:rPr>
-        <w:t xml:space="preserve">c 6: </w:t>
-      </w:r>
-      <w:r>
-        <w:rPr>
-          <w:rFonts w:ascii="Times New Roman" w:hAnsi="Times New Roman" w:cs="Times New Roman"/>
-          <w:bCs/>
-          <w:lang w:val="vi-VN"/>
-        </w:rPr>
-        <w:t>T</w:t>
-      </w:r>
-      <w:r>
-        <w:rPr>
-          <w:rFonts w:ascii="Times New Roman" w:hAnsi="Times New Roman" w:cs="Times New Roman"/>
-          <w:bCs/>
-          <w:lang w:val="vi-VN"/>
-        </w:rPr>
-        <w:t xml:space="preserve">ích </w:t>
-      </w:r>
-      <w:r>
-        <w:rPr>
-          <w:rFonts w:ascii="Times New Roman" w:hAnsi="Times New Roman" w:cs="Times New Roman"/>
-          <w:bCs/>
-          <w:lang w:val="vi-VN"/>
-        </w:rPr>
-        <w:t>chọn</w:t>
-      </w:r>
-      <w:r>
-        <w:rPr>
-          <w:rFonts w:ascii="Times New Roman" w:hAnsi="Times New Roman" w:cs="Times New Roman" w:hint="eastAsia"/>
-          <w:bCs/>
-          <w:lang w:val="vi-VN"/>
-        </w:rPr>
-        <w:t xml:space="preserve"> ô check book màu xanh d</w:t>
-      </w:r>
-      <w:r>
-        <w:rPr>
-          <w:rFonts w:ascii="Cambria" w:hAnsi="Cambria" w:cs="Times New Roman"/>
-          <w:bCs/>
-          <w:lang w:val="vi-VN"/>
-        </w:rPr>
-        <w:t>ươ</w:t>
-      </w:r>
-      <w:r>
-        <w:rPr>
-          <w:rFonts w:ascii="Cambria" w:hAnsi="Cambria" w:cs="Times New Roman" w:hint="eastAsia"/>
-          <w:bCs/>
-          <w:lang w:val="vi-VN"/>
-        </w:rPr>
-        <w:t>ng đ</w:t>
-      </w:r>
-      <w:r>
-        <w:rPr>
-          <w:rFonts w:ascii="Cambria" w:hAnsi="Cambria" w:cs="Times New Roman"/>
-          <w:bCs/>
-          <w:lang w:val="vi-VN"/>
-        </w:rPr>
-        <w:t>ể</w:t>
-      </w:r>
-      <w:r>
-        <w:rPr>
-          <w:rFonts w:ascii="Cambria" w:hAnsi="Cambria" w:cs="Times New Roman" w:hint="eastAsia"/>
-          <w:bCs/>
-          <w:lang w:val="vi-VN"/>
-        </w:rPr>
-        <w:t xml:space="preserve"> xác nh</w:t>
-      </w:r>
-      <w:r>
-        <w:rPr>
-          <w:rFonts w:ascii="Cambria" w:hAnsi="Cambria" w:cs="Times New Roman"/>
-          <w:bCs/>
-          <w:lang w:val="vi-VN"/>
-        </w:rPr>
-        <w:t>ậ</w:t>
-      </w:r>
-      <w:r>
-        <w:rPr>
-          <w:rFonts w:ascii="Cambria" w:hAnsi="Cambria" w:cs="Times New Roman" w:hint="eastAsia"/>
-          <w:bCs/>
-          <w:lang w:val="vi-VN"/>
-        </w:rPr>
-        <w:t>n đã xem sét b</w:t>
-      </w:r>
-      <w:r>
-        <w:rPr>
-          <w:rFonts w:ascii="Cambria" w:hAnsi="Cambria" w:cs="Times New Roman"/>
-          <w:bCs/>
-          <w:lang w:val="vi-VN"/>
-        </w:rPr>
-        <w:t>ả</w:t>
-      </w:r>
-      <w:r>
-        <w:rPr>
-          <w:rFonts w:ascii="Cambria" w:hAnsi="Cambria" w:cs="Times New Roman" w:hint="eastAsia"/>
-          <w:bCs/>
-          <w:lang w:val="vi-VN"/>
-        </w:rPr>
-        <w:t>n Rev m</w:t>
-      </w:r>
-      <w:r>
-        <w:rPr>
-          <w:rFonts w:ascii="Cambria" w:hAnsi="Cambria" w:cs="Times New Roman"/>
-          <w:bCs/>
-          <w:lang w:val="vi-VN"/>
-        </w:rPr>
-        <w:t>ớ</w:t>
-      </w:r>
-      <w:r>
-        <w:rPr>
-          <w:rFonts w:ascii="Cambria" w:hAnsi="Cambria" w:cs="Times New Roman" w:hint="eastAsia"/>
-          <w:bCs/>
-          <w:lang w:val="vi-VN"/>
-        </w:rPr>
-        <w:t xml:space="preserve">i </w:t>
-      </w:r>
-    </w:p>
-    <w:p>
-      <w:pPr>
-        <w:rPr>
-          <w:rFonts w:ascii="Cambria" w:hAnsi="Cambria" w:cs="Times New Roman"/>
-          <w:bCs/>
-          <w:lang w:val="vi-VN"/>
-        </w:rPr>
-      </w:pPr>
-      <w:r>
-        <w:rPr>
-          <w:rFonts w:ascii="Cambria" w:hAnsi="Cambria" w:cs="Times New Roman" w:hint="eastAsia"/>
-          <w:bCs/>
-          <w:lang w:val="vi-VN"/>
-        </w:rPr>
-        <w:t>Chú ý: Không c</w:t>
-      </w:r>
-      <w:r>
-        <w:rPr>
-          <w:rFonts w:ascii="Cambria" w:hAnsi="Cambria" w:cs="Times New Roman"/>
-          <w:bCs/>
-          <w:lang w:val="vi-VN"/>
-        </w:rPr>
-        <w:t>ậ</w:t>
-      </w:r>
-      <w:r>
-        <w:rPr>
-          <w:rFonts w:ascii="Cambria" w:hAnsi="Cambria" w:cs="Times New Roman" w:hint="eastAsia"/>
-          <w:bCs/>
-          <w:lang w:val="vi-VN"/>
-        </w:rPr>
-        <w:t>p nh</w:t>
-      </w:r>
-      <w:r>
-        <w:rPr>
-          <w:rFonts w:ascii="Cambria" w:hAnsi="Cambria" w:cs="Times New Roman"/>
-          <w:bCs/>
-          <w:lang w:val="vi-VN"/>
-        </w:rPr>
-        <w:t>ậ</w:t>
-      </w:r>
-      <w:r>
-        <w:rPr>
-          <w:rFonts w:ascii="Cambria" w:hAnsi="Cambria" w:cs="Times New Roman" w:hint="eastAsia"/>
-          <w:bCs/>
-          <w:lang w:val="vi-VN"/>
-        </w:rPr>
-        <w:t>t n</w:t>
-      </w:r>
-      <w:r>
-        <w:rPr>
-          <w:rFonts w:ascii="Cambria" w:hAnsi="Cambria" w:cs="Times New Roman"/>
-          <w:bCs/>
-          <w:lang w:val="vi-VN"/>
-        </w:rPr>
-        <w:t>ộ</w:t>
-      </w:r>
-      <w:r>
-        <w:rPr>
-          <w:rFonts w:ascii="Cambria" w:hAnsi="Cambria" w:cs="Times New Roman" w:hint="eastAsia"/>
-          <w:bCs/>
-          <w:lang w:val="vi-VN"/>
-        </w:rPr>
-        <w:t>i dung c</w:t>
-      </w:r>
-      <w:r>
-        <w:rPr>
-          <w:rFonts w:ascii="Cambria" w:hAnsi="Cambria" w:cs="Times New Roman"/>
-          <w:bCs/>
-          <w:lang w:val="vi-VN"/>
-        </w:rPr>
-        <w:t>ũ</w:t>
-      </w:r>
-      <w:r>
-        <w:rPr>
-          <w:rFonts w:ascii="Cambria" w:hAnsi="Cambria" w:cs="Times New Roman" w:hint="eastAsia"/>
-          <w:bCs/>
-          <w:lang w:val="vi-VN"/>
-        </w:rPr>
-        <w:t>ng c</w:t>
-      </w:r>
-      <w:r>
-        <w:rPr>
-          <w:rFonts w:ascii="Cambria" w:hAnsi="Cambria" w:cs="Times New Roman"/>
-          <w:bCs/>
-          <w:lang w:val="vi-VN"/>
-        </w:rPr>
-        <w:t>ầ</w:t>
-      </w:r>
-      <w:r>
-        <w:rPr>
-          <w:rFonts w:ascii="Cambria" w:hAnsi="Cambria" w:cs="Times New Roman" w:hint="eastAsia"/>
-          <w:bCs/>
-          <w:lang w:val="vi-VN"/>
-        </w:rPr>
-        <w:t>n th</w:t>
-      </w:r>
-      <w:r>
-        <w:rPr>
-          <w:rFonts w:ascii="Cambria" w:hAnsi="Cambria" w:cs="Times New Roman"/>
-          <w:bCs/>
-          <w:lang w:val="vi-VN"/>
-        </w:rPr>
-        <w:t>ự</w:t>
-      </w:r>
-      <w:r>
-        <w:rPr>
-          <w:rFonts w:ascii="Cambria" w:hAnsi="Cambria" w:cs="Times New Roman" w:hint="eastAsia"/>
-          <w:bCs/>
-          <w:lang w:val="vi-VN"/>
-        </w:rPr>
-        <w:t>c hi</w:t>
-      </w:r>
-      <w:r>
-        <w:rPr>
-          <w:rFonts w:ascii="Cambria" w:hAnsi="Cambria" w:cs="Times New Roman"/>
-          <w:bCs/>
-          <w:lang w:val="vi-VN"/>
-        </w:rPr>
-        <w:t>ệ</w:t>
-      </w:r>
-      <w:r>
-        <w:rPr>
-          <w:rFonts w:ascii="Cambria" w:hAnsi="Cambria" w:cs="Times New Roman" w:hint="eastAsia"/>
-          <w:bCs/>
-          <w:lang w:val="vi-VN"/>
-        </w:rPr>
-        <w:t>n b</w:t>
-      </w:r>
-      <w:r>
-        <w:rPr>
-          <w:rFonts w:ascii="Cambria" w:hAnsi="Cambria" w:cs="Times New Roman"/>
-          <w:bCs/>
-          <w:lang w:val="vi-VN"/>
-        </w:rPr>
-        <w:t>ướ</w:t>
-      </w:r>
-      <w:r>
-        <w:rPr>
-          <w:rFonts w:ascii="Cambria" w:hAnsi="Cambria" w:cs="Times New Roman" w:hint="eastAsia"/>
-          <w:bCs/>
-          <w:lang w:val="vi-VN"/>
-        </w:rPr>
-        <w:t>c này.</w:t>
-      </w:r>
-    </w:p>
-    <w:p>
-      <w:pPr>
-        <w:rPr>
-          <w:rFonts w:ascii="Times New Roman" w:hAnsi="Times New Roman" w:cs="Times New Roman"/>
-          <w:bCs/>
-          <w:sz w:val="24"/>
-          <w:szCs w:val="24"/>
-          <w:lang w:val="vi-VN"/>
-        </w:rPr>
-      </w:pPr>
-      <w:r>
-        <w:rPr>
-          <w:noProof/>
-          <w:lang w:eastAsia="zh-CN"/>
-        </w:rPr>
-        <w:drawing>
-          <wp:inline distT="0" distB="0" distL="0" distR="0" wp14:anchorId="0D1A27FF" wp14:editId="37F8E8AC">
-            <wp:extent cx="4114800" cy="1571625"/>
-            <wp:effectExtent l="0" t="0" r="0" b="9525"/>
-            <wp:docPr id="37" name="Picture 37"/>
             <wp:cNvGraphicFramePr>
               <a:graphicFrameLocks xmlns:a="http://schemas.openxmlformats.org/drawingml/2006/main" noChangeAspect="1"/>
             </wp:cNvGraphicFramePr>
@@ -4754,7 +3850,7 @@
                   <pic:spPr>
                     <a:xfrm>
                       <a:off x="0" y="0"/>
-                      <a:ext cx="4114800" cy="1571625"/>
+                      <a:ext cx="4388255" cy="2357749"/>
                     </a:xfrm>
                     <a:prstGeom prst="rect">
                       <a:avLst/>
@@ -4771,42 +3867,161 @@
       <w:pPr>
         <w:rPr>
           <w:rFonts w:ascii="Times New Roman" w:hAnsi="Times New Roman" w:cs="Times New Roman"/>
-          <w:bCs/>
-          <w:sz w:val="24"/>
-          <w:szCs w:val="24"/>
-          <w:lang w:val="vi-VN"/>
-        </w:rPr>
-      </w:pPr>
-    </w:p>
-    <w:p>
-      <w:pPr>
-        <w:rPr>
-          <w:rFonts w:ascii="Times New Roman" w:hAnsi="Times New Roman" w:cs="Times New Roman"/>
-          <w:bCs/>
-          <w:sz w:val="24"/>
-          <w:szCs w:val="24"/>
-          <w:lang w:val="vi-VN"/>
-        </w:rPr>
-      </w:pPr>
+          <w:noProof/>
+          <w:lang w:val="vi-VN"/>
+        </w:rPr>
+      </w:pPr>
+    </w:p>
+    <w:p>
+      <w:pPr>
+        <w:rPr>
+          <w:rFonts w:ascii="Cambria" w:hAnsi="Cambria" w:cs="Times New Roman"/>
+          <w:b/>
+          <w:sz w:val="24"/>
+          <w:szCs w:val="24"/>
+          <w:lang w:val="vi-VN"/>
+        </w:rPr>
+      </w:pPr>
+      <w:r>
+        <w:rPr>
+          <w:rFonts w:ascii="Times New Roman" w:hAnsi="Times New Roman" w:cs="Times New Roman"/>
+          <w:noProof/>
+          <w:lang w:val="vi-VN"/>
+        </w:rPr>
+        <w:t>B</w:t>
+      </w:r>
+      <w:r>
+        <w:rPr>
+          <w:rFonts w:ascii="Times New Roman" w:hAnsi="Times New Roman" w:cs="Times New Roman"/>
+          <w:noProof/>
+          <w:lang w:val="vi-VN"/>
+        </w:rPr>
+        <w:t>ư</w:t>
+      </w:r>
+      <w:r>
+        <w:rPr>
+          <w:rFonts w:ascii="Times New Roman" w:hAnsi="Times New Roman" w:cs="Times New Roman"/>
+          <w:noProof/>
+          <w:lang w:val="vi-VN"/>
+        </w:rPr>
+        <w:t xml:space="preserve">ớc </w:t>
+      </w:r>
+      <w:r>
+        <w:rPr>
+          <w:rFonts w:ascii="Times New Roman" w:hAnsi="Times New Roman" w:cs="Times New Roman"/>
+          <w:noProof/>
+          <w:lang w:val="vi-VN"/>
+        </w:rPr>
+        <w:t>5</w:t>
+      </w:r>
+      <w:r>
+        <w:rPr>
+          <w:rFonts w:ascii="Times New Roman" w:hAnsi="Times New Roman" w:cs="Times New Roman"/>
+          <w:noProof/>
+          <w:lang w:val="vi-VN"/>
+        </w:rPr>
+        <w:t xml:space="preserve">: </w:t>
+      </w:r>
+      <w:r>
+        <w:rPr>
+          <w:rFonts w:ascii="Times New Roman" w:hAnsi="Times New Roman" w:cs="Times New Roman"/>
+          <w:noProof/>
+          <w:lang w:val="vi-VN"/>
+        </w:rPr>
+        <w:t xml:space="preserve">Xác nhận và cập nhật thông tin </w:t>
+      </w:r>
+      <w:r>
+        <w:rPr>
+          <w:rFonts w:ascii="Times New Roman" w:hAnsi="Times New Roman" w:cs="Times New Roman"/>
+          <w:noProof/>
+          <w:lang w:val="vi-VN"/>
+        </w:rPr>
+        <w:t>của Rev mới nếu có</w:t>
+      </w:r>
       <w:r>
         <w:rPr>
           <w:rFonts w:ascii="Times New Roman" w:hAnsi="Times New Roman" w:cs="Times New Roman" w:hint="eastAsia"/>
-          <w:bCs/>
-          <w:lang w:val="vi-VN"/>
-        </w:rPr>
-        <w:t>Sau khi t</w:t>
-      </w:r>
-      <w:r>
-        <w:rPr>
-          <w:rFonts w:ascii="Times New Roman" w:hAnsi="Times New Roman" w:cs="Times New Roman"/>
-          <w:bCs/>
-          <w:lang w:val="vi-VN"/>
-        </w:rPr>
-        <w:t>ích chọn</w:t>
+          <w:noProof/>
+          <w:lang w:val="vi-VN"/>
+        </w:rPr>
+        <w:t xml:space="preserve"> (Xem m</w:t>
+      </w:r>
+      <w:r>
+        <w:rPr>
+          <w:rFonts w:ascii="Times New Roman" w:hAnsi="Times New Roman" w:cs="Times New Roman"/>
+          <w:noProof/>
+          <w:lang w:val="vi-VN"/>
+        </w:rPr>
+        <w:t>ụ</w:t>
       </w:r>
       <w:r>
         <w:rPr>
           <w:rFonts w:ascii="Times New Roman" w:hAnsi="Times New Roman" w:cs="Times New Roman" w:hint="eastAsia"/>
+          <w:noProof/>
+          <w:lang w:val="vi-VN"/>
+        </w:rPr>
+        <w:t>c 3)</w:t>
+      </w:r>
+    </w:p>
+    <w:p>
+      <w:pPr>
+        <w:rPr>
+          <w:rFonts w:ascii="Cambria" w:hAnsi="Cambria" w:cs="Times New Roman"/>
+          <w:bCs/>
+          <w:lang w:val="vi-VN"/>
+        </w:rPr>
+      </w:pPr>
+      <w:r>
+        <w:rPr>
+          <w:rFonts w:ascii="Times New Roman" w:hAnsi="Times New Roman" w:cs="Times New Roman" w:hint="eastAsia"/>
+          <w:bCs/>
+          <w:lang w:val="vi-VN"/>
+        </w:rPr>
+        <w:t>B</w:t>
+      </w:r>
+      <w:r>
+        <w:rPr>
+          <w:rFonts w:ascii="Cambria" w:hAnsi="Cambria" w:cs="Times New Roman"/>
+          <w:bCs/>
+          <w:lang w:val="vi-VN"/>
+        </w:rPr>
+        <w:t>ướ</w:t>
+      </w:r>
+      <w:r>
+        <w:rPr>
+          <w:rFonts w:ascii="Cambria" w:hAnsi="Cambria" w:cs="Times New Roman" w:hint="eastAsia"/>
+          <w:bCs/>
+          <w:lang w:val="vi-VN"/>
+        </w:rPr>
+        <w:t xml:space="preserve">c 6: </w:t>
+      </w:r>
+      <w:r>
+        <w:rPr>
+          <w:rFonts w:ascii="Times New Roman" w:hAnsi="Times New Roman" w:cs="Times New Roman"/>
+          <w:bCs/>
+          <w:lang w:val="vi-VN"/>
+        </w:rPr>
+        <w:t>T</w:t>
+      </w:r>
+      <w:r>
+        <w:rPr>
+          <w:rFonts w:ascii="Times New Roman" w:hAnsi="Times New Roman" w:cs="Times New Roman"/>
+          <w:bCs/>
+          <w:lang w:val="vi-VN"/>
+        </w:rPr>
+        <w:t xml:space="preserve">ích </w:t>
+      </w:r>
+      <w:r>
+        <w:rPr>
+          <w:rFonts w:ascii="Times New Roman" w:hAnsi="Times New Roman" w:cs="Times New Roman"/>
+          <w:bCs/>
+          <w:lang w:val="vi-VN"/>
+        </w:rPr>
+        <w:t>chọn</w:t>
+      </w:r>
+      <w:r>
+        <w:rPr>
+          <w:rFonts w:ascii="Times New Roman" w:hAnsi="Times New Roman" w:cs="Times New Roman" w:hint="eastAsia"/>
           <w:bCs/>
           <w:lang w:val="vi-VN"/>
         </w:rPr>
@@ -4826,308 +4041,216 @@
           <w:bCs/>
           <w:lang w:val="vi-VN"/>
         </w:rPr>
-        <w:t xml:space="preserve">ng ô </w:t>
-      </w:r>
-      <w:r>
-        <w:rPr>
-          <w:rFonts w:ascii="Times New Roman" w:hAnsi="Times New Roman" w:cs="Times New Roman"/>
-          <w:bCs/>
-          <w:sz w:val="24"/>
-          <w:szCs w:val="24"/>
-          <w:lang w:val="vi-VN"/>
-        </w:rPr>
-        <w:t>chứa thông số</w:t>
-      </w:r>
-      <w:r>
-        <w:rPr>
-          <w:rFonts w:ascii="Times New Roman" w:hAnsi="Times New Roman" w:cs="Times New Roman" w:hint="eastAsia"/>
-          <w:bCs/>
-          <w:sz w:val="24"/>
-          <w:szCs w:val="24"/>
-          <w:lang w:val="vi-VN"/>
-        </w:rPr>
-        <w:t xml:space="preserve"> s</w:t>
-      </w:r>
-      <w:r>
-        <w:rPr>
-          <w:rFonts w:ascii="Times New Roman" w:hAnsi="Times New Roman" w:cs="Times New Roman"/>
-          <w:bCs/>
-          <w:sz w:val="24"/>
-          <w:szCs w:val="24"/>
-          <w:lang w:val="vi-VN"/>
-        </w:rPr>
-        <w:t>ẽ</w:t>
-      </w:r>
-      <w:r>
-        <w:rPr>
-          <w:rFonts w:ascii="Times New Roman" w:hAnsi="Times New Roman" w:cs="Times New Roman" w:hint="eastAsia"/>
-          <w:bCs/>
-          <w:sz w:val="24"/>
-          <w:szCs w:val="24"/>
-          <w:lang w:val="vi-VN"/>
-        </w:rPr>
-        <w:t xml:space="preserve"> chuy</w:t>
-      </w:r>
-      <w:r>
-        <w:rPr>
-          <w:rFonts w:ascii="Times New Roman" w:hAnsi="Times New Roman" w:cs="Times New Roman"/>
-          <w:bCs/>
-          <w:sz w:val="24"/>
-          <w:szCs w:val="24"/>
+        <w:t>ng đ</w:t>
+      </w:r>
+      <w:r>
+        <w:rPr>
+          <w:rFonts w:ascii="Cambria" w:hAnsi="Cambria" w:cs="Times New Roman"/>
+          <w:bCs/>
           <w:lang w:val="vi-VN"/>
         </w:rPr>
         <w:t>ể</w:t>
       </w:r>
       <w:r>
         <w:rPr>
-          <w:rFonts w:ascii="Times New Roman" w:hAnsi="Times New Roman" w:cs="Times New Roman" w:hint="eastAsia"/>
-          <w:bCs/>
-          <w:sz w:val="24"/>
-          <w:szCs w:val="24"/>
-          <w:lang w:val="vi-VN"/>
-        </w:rPr>
-        <w:t>n v</w:t>
-      </w:r>
-      <w:r>
-        <w:rPr>
-          <w:rFonts w:ascii="Times New Roman" w:hAnsi="Times New Roman" w:cs="Times New Roman"/>
-          <w:bCs/>
-          <w:sz w:val="24"/>
-          <w:szCs w:val="24"/>
-          <w:lang w:val="vi-VN"/>
-        </w:rPr>
-        <w:t>ề</w:t>
-      </w:r>
-      <w:r>
-        <w:rPr>
-          <w:rFonts w:ascii="Times New Roman" w:hAnsi="Times New Roman" w:cs="Times New Roman" w:hint="eastAsia"/>
-          <w:bCs/>
-          <w:sz w:val="24"/>
-          <w:szCs w:val="24"/>
-          <w:lang w:val="vi-VN"/>
-        </w:rPr>
-        <w:t xml:space="preserve"> màu tr</w:t>
-      </w:r>
-      <w:r>
-        <w:rPr>
-          <w:rFonts w:ascii="Times New Roman" w:hAnsi="Times New Roman" w:cs="Times New Roman"/>
-          <w:bCs/>
-          <w:sz w:val="24"/>
-          <w:szCs w:val="24"/>
-          <w:lang w:val="vi-VN"/>
-        </w:rPr>
-        <w:t>ắ</w:t>
-      </w:r>
-      <w:r>
-        <w:rPr>
-          <w:rFonts w:ascii="Times New Roman" w:hAnsi="Times New Roman" w:cs="Times New Roman" w:hint="eastAsia"/>
-          <w:bCs/>
-          <w:sz w:val="24"/>
-          <w:szCs w:val="24"/>
-          <w:lang w:val="vi-VN"/>
-        </w:rPr>
-        <w:t>ng</w:t>
-      </w:r>
-    </w:p>
-    <w:p>
-      <w:pPr>
+          <w:rFonts w:ascii="Cambria" w:hAnsi="Cambria" w:cs="Times New Roman" w:hint="eastAsia"/>
+          <w:bCs/>
+          <w:lang w:val="vi-VN"/>
+        </w:rPr>
+        <w:t xml:space="preserve"> xác nh</w:t>
+      </w:r>
+      <w:r>
         <w:rPr>
           <w:rFonts w:ascii="Cambria" w:hAnsi="Cambria" w:cs="Times New Roman"/>
           <w:bCs/>
-          <w:sz w:val="24"/>
-          <w:szCs w:val="24"/>
-          <w:lang w:val="vi-VN"/>
-        </w:rPr>
-      </w:pPr>
-      <w:r>
-        <w:rPr>
-          <w:rFonts w:ascii="Times New Roman" w:hAnsi="Times New Roman" w:cs="Times New Roman" w:hint="eastAsia"/>
-          <w:bCs/>
-          <w:sz w:val="24"/>
-          <w:szCs w:val="24"/>
-          <w:lang w:val="vi-VN"/>
-        </w:rPr>
-        <w:t>và c</w:t>
-      </w:r>
-      <w:r>
-        <w:rPr>
-          <w:rFonts w:ascii="Times New Roman" w:hAnsi="Times New Roman" w:cs="Times New Roman"/>
-          <w:bCs/>
-          <w:sz w:val="24"/>
-          <w:szCs w:val="24"/>
+          <w:lang w:val="vi-VN"/>
+        </w:rPr>
+        <w:t>ậ</w:t>
+      </w:r>
+      <w:r>
+        <w:rPr>
+          <w:rFonts w:ascii="Cambria" w:hAnsi="Cambria" w:cs="Times New Roman" w:hint="eastAsia"/>
+          <w:bCs/>
+          <w:lang w:val="vi-VN"/>
+        </w:rPr>
+        <w:t>n đã xem sét b</w:t>
+      </w:r>
+      <w:r>
+        <w:rPr>
+          <w:rFonts w:ascii="Cambria" w:hAnsi="Cambria" w:cs="Times New Roman"/>
+          <w:bCs/>
           <w:lang w:val="vi-VN"/>
         </w:rPr>
         <w:t>ả</w:t>
       </w:r>
       <w:r>
         <w:rPr>
-          <w:rFonts w:ascii="Times New Roman" w:hAnsi="Times New Roman" w:cs="Times New Roman" w:hint="eastAsia"/>
-          <w:bCs/>
-          <w:sz w:val="24"/>
-          <w:szCs w:val="24"/>
-          <w:lang w:val="vi-VN"/>
-        </w:rPr>
-        <w:t xml:space="preserve">nh báo </w:t>
-      </w:r>
-      <w:r>
-        <w:rPr>
-          <w:rFonts w:ascii="Times New Roman" w:hAnsi="Times New Roman" w:cs="Times New Roman"/>
-          <w:bCs/>
-          <w:sz w:val="24"/>
-          <w:szCs w:val="24"/>
-          <w:lang w:val="vi-VN"/>
-        </w:rPr>
-        <w:t>“</w:t>
-      </w:r>
-      <w:r>
-        <w:rPr>
-          <w:rFonts w:ascii="Times New Roman" w:hAnsi="Times New Roman" w:cs="Times New Roman" w:hint="eastAsia"/>
-          <w:bCs/>
-          <w:sz w:val="24"/>
-          <w:szCs w:val="24"/>
-          <w:lang w:val="vi-VN"/>
-        </w:rPr>
-        <w:t>CI/Thi</w:t>
-      </w:r>
-      <w:r>
-        <w:rPr>
-          <w:rFonts w:ascii="Times New Roman" w:hAnsi="Times New Roman" w:cs="Times New Roman"/>
-          <w:bCs/>
-          <w:sz w:val="24"/>
-          <w:szCs w:val="24"/>
-          <w:lang w:val="vi-VN"/>
-        </w:rPr>
-        <w:t>ế</w:t>
-      </w:r>
-      <w:r>
-        <w:rPr>
-          <w:rFonts w:ascii="Times New Roman" w:hAnsi="Times New Roman" w:cs="Times New Roman" w:hint="eastAsia"/>
-          <w:bCs/>
-          <w:sz w:val="24"/>
-          <w:szCs w:val="24"/>
-          <w:lang w:val="vi-VN"/>
-        </w:rPr>
-        <w:t>t k</w:t>
-      </w:r>
-      <w:r>
-        <w:rPr>
-          <w:rFonts w:ascii="Times New Roman" w:hAnsi="Times New Roman" w:cs="Times New Roman"/>
-          <w:bCs/>
-          <w:sz w:val="24"/>
-          <w:szCs w:val="24"/>
-          <w:lang w:val="vi-VN"/>
-        </w:rPr>
-        <w:t>ế</w:t>
-      </w:r>
-      <w:r>
-        <w:rPr>
-          <w:rFonts w:ascii="Times New Roman" w:hAnsi="Times New Roman" w:cs="Times New Roman" w:hint="eastAsia"/>
-          <w:bCs/>
-          <w:sz w:val="24"/>
-          <w:szCs w:val="24"/>
-          <w:lang w:val="vi-VN"/>
-        </w:rPr>
-        <w:t xml:space="preserve"> Review l</w:t>
-      </w:r>
-      <w:r>
-        <w:rPr>
-          <w:rFonts w:ascii="Times New Roman" w:hAnsi="Times New Roman" w:cs="Times New Roman"/>
-          <w:bCs/>
-          <w:sz w:val="24"/>
-          <w:szCs w:val="24"/>
-          <w:lang w:val="vi-VN"/>
-        </w:rPr>
-        <w:t>ạ</w:t>
-      </w:r>
-      <w:r>
-        <w:rPr>
-          <w:rFonts w:ascii="Times New Roman" w:hAnsi="Times New Roman" w:cs="Times New Roman" w:hint="eastAsia"/>
-          <w:bCs/>
-          <w:sz w:val="24"/>
-          <w:szCs w:val="24"/>
-          <w:lang w:val="vi-VN"/>
-        </w:rPr>
-        <w:t>i</w:t>
-      </w:r>
-      <w:r>
-        <w:rPr>
-          <w:rFonts w:ascii="Times New Roman" w:hAnsi="Times New Roman" w:cs="Times New Roman"/>
-          <w:bCs/>
-          <w:sz w:val="24"/>
-          <w:szCs w:val="24"/>
-          <w:lang w:val="vi-VN"/>
-        </w:rPr>
-        <w:t>”</w:t>
-      </w:r>
-      <w:r>
-        <w:rPr>
-          <w:rFonts w:ascii="Times New Roman" w:hAnsi="Times New Roman" w:cs="Times New Roman" w:hint="eastAsia"/>
-          <w:bCs/>
-          <w:sz w:val="24"/>
-          <w:szCs w:val="24"/>
-          <w:lang w:val="vi-VN"/>
-        </w:rPr>
-        <w:t xml:space="preserve"> s</w:t>
-      </w:r>
-      <w:r>
-        <w:rPr>
-          <w:rFonts w:ascii="Times New Roman" w:hAnsi="Times New Roman" w:cs="Times New Roman"/>
-          <w:bCs/>
-          <w:sz w:val="24"/>
-          <w:szCs w:val="24"/>
-          <w:lang w:val="vi-VN"/>
-        </w:rPr>
-        <w:t>ẽ</w:t>
-      </w:r>
-      <w:r>
-        <w:rPr>
-          <w:rFonts w:ascii="Times New Roman" w:hAnsi="Times New Roman" w:cs="Times New Roman" w:hint="eastAsia"/>
-          <w:bCs/>
-          <w:sz w:val="24"/>
-          <w:szCs w:val="24"/>
-          <w:lang w:val="vi-VN"/>
-        </w:rPr>
-        <w:t xml:space="preserve"> bi</w:t>
-      </w:r>
-      <w:r>
-        <w:rPr>
-          <w:rFonts w:ascii="Times New Roman" w:hAnsi="Times New Roman" w:cs="Times New Roman"/>
-          <w:bCs/>
-          <w:sz w:val="24"/>
-          <w:szCs w:val="24"/>
-          <w:lang w:val="vi-VN"/>
-        </w:rPr>
-        <w:t>ế</w:t>
-      </w:r>
-      <w:r>
-        <w:rPr>
-          <w:rFonts w:ascii="Times New Roman" w:hAnsi="Times New Roman" w:cs="Times New Roman" w:hint="eastAsia"/>
-          <w:bCs/>
-          <w:sz w:val="24"/>
-          <w:szCs w:val="24"/>
-          <w:lang w:val="vi-VN"/>
-        </w:rPr>
-        <w:t>n m</w:t>
-      </w:r>
-      <w:r>
-        <w:rPr>
-          <w:rFonts w:ascii="Times New Roman" w:hAnsi="Times New Roman" w:cs="Times New Roman"/>
-          <w:bCs/>
-          <w:sz w:val="24"/>
-          <w:szCs w:val="24"/>
-          <w:lang w:val="vi-VN"/>
-        </w:rPr>
-        <w:t>ấ</w:t>
-      </w:r>
-      <w:r>
-        <w:rPr>
-          <w:rFonts w:ascii="Times New Roman" w:hAnsi="Times New Roman" w:cs="Times New Roman" w:hint="eastAsia"/>
-          <w:bCs/>
-          <w:sz w:val="24"/>
-          <w:szCs w:val="24"/>
-          <w:lang w:val="vi-VN"/>
-        </w:rPr>
-        <w:t>t.</w:t>
+          <w:rFonts w:ascii="Cambria" w:hAnsi="Cambria" w:cs="Times New Roman" w:hint="eastAsia"/>
+          <w:bCs/>
+          <w:lang w:val="vi-VN"/>
+        </w:rPr>
+        <w:t>n Rev m</w:t>
+      </w:r>
+      <w:r>
+        <w:rPr>
+          <w:rFonts w:ascii="Cambria" w:hAnsi="Cambria" w:cs="Times New Roman"/>
+          <w:bCs/>
+          <w:lang w:val="vi-VN"/>
+        </w:rPr>
+        <w:t>ớ</w:t>
+      </w:r>
+      <w:r>
+        <w:rPr>
+          <w:rFonts w:ascii="Cambria" w:hAnsi="Cambria" w:cs="Times New Roman" w:hint="eastAsia"/>
+          <w:bCs/>
+          <w:lang w:val="vi-VN"/>
+        </w:rPr>
+        <w:t xml:space="preserve">i </w:t>
+      </w:r>
+    </w:p>
+    <w:p>
+      <w:pPr>
+        <w:rPr>
+          <w:rFonts w:ascii="Cambria" w:hAnsi="Cambria" w:cs="Times New Roman"/>
+          <w:bCs/>
+          <w:lang w:val="vi-VN"/>
+        </w:rPr>
+      </w:pPr>
+      <w:r>
+        <w:rPr>
+          <w:rFonts w:ascii="Cambria" w:hAnsi="Cambria" w:cs="Times New Roman" w:hint="eastAsia"/>
+          <w:bCs/>
+          <w:lang w:val="vi-VN"/>
+        </w:rPr>
+        <w:t>Chú ý: Không c</w:t>
+      </w:r>
+      <w:r>
+        <w:rPr>
+          <w:rFonts w:ascii="Cambria" w:hAnsi="Cambria" w:cs="Times New Roman"/>
+          <w:bCs/>
+          <w:lang w:val="vi-VN"/>
+        </w:rPr>
+        <w:t>ậ</w:t>
+      </w:r>
+      <w:r>
+        <w:rPr>
+          <w:rFonts w:ascii="Cambria" w:hAnsi="Cambria" w:cs="Times New Roman" w:hint="eastAsia"/>
+          <w:bCs/>
+          <w:lang w:val="vi-VN"/>
+        </w:rPr>
+        <w:t>p nh</w:t>
+      </w:r>
+      <w:r>
+        <w:rPr>
+          <w:rFonts w:ascii="Cambria" w:hAnsi="Cambria" w:cs="Times New Roman"/>
+          <w:bCs/>
+          <w:lang w:val="vi-VN"/>
+        </w:rPr>
+        <w:t>ậ</w:t>
+      </w:r>
+      <w:r>
+        <w:rPr>
+          <w:rFonts w:ascii="Cambria" w:hAnsi="Cambria" w:cs="Times New Roman" w:hint="eastAsia"/>
+          <w:bCs/>
+          <w:lang w:val="vi-VN"/>
+        </w:rPr>
+        <w:t>t n</w:t>
+      </w:r>
+      <w:r>
+        <w:rPr>
+          <w:rFonts w:ascii="Cambria" w:hAnsi="Cambria" w:cs="Times New Roman"/>
+          <w:bCs/>
+          <w:lang w:val="vi-VN"/>
+        </w:rPr>
+        <w:t>ộ</w:t>
+      </w:r>
+      <w:r>
+        <w:rPr>
+          <w:rFonts w:ascii="Cambria" w:hAnsi="Cambria" w:cs="Times New Roman" w:hint="eastAsia"/>
+          <w:bCs/>
+          <w:lang w:val="vi-VN"/>
+        </w:rPr>
+        <w:t>i dung c</w:t>
+      </w:r>
+      <w:r>
+        <w:rPr>
+          <w:rFonts w:ascii="Cambria" w:hAnsi="Cambria" w:cs="Times New Roman"/>
+          <w:bCs/>
+          <w:lang w:val="vi-VN"/>
+        </w:rPr>
+        <w:t>ũ</w:t>
+      </w:r>
+      <w:r>
+        <w:rPr>
+          <w:rFonts w:ascii="Cambria" w:hAnsi="Cambria" w:cs="Times New Roman" w:hint="eastAsia"/>
+          <w:bCs/>
+          <w:lang w:val="vi-VN"/>
+        </w:rPr>
+        <w:t>ng c</w:t>
+      </w:r>
+      <w:r>
+        <w:rPr>
+          <w:rFonts w:ascii="Cambria" w:hAnsi="Cambria" w:cs="Times New Roman"/>
+          <w:bCs/>
+          <w:lang w:val="vi-VN"/>
+        </w:rPr>
+        <w:t>ầ</w:t>
+      </w:r>
+      <w:r>
+        <w:rPr>
+          <w:rFonts w:ascii="Cambria" w:hAnsi="Cambria" w:cs="Times New Roman" w:hint="eastAsia"/>
+          <w:bCs/>
+          <w:lang w:val="vi-VN"/>
+        </w:rPr>
+        <w:t>n th</w:t>
+      </w:r>
+      <w:r>
+        <w:rPr>
+          <w:rFonts w:ascii="Cambria" w:hAnsi="Cambria" w:cs="Times New Roman"/>
+          <w:bCs/>
+          <w:lang w:val="vi-VN"/>
+        </w:rPr>
+        <w:t>ự</w:t>
+      </w:r>
+      <w:r>
+        <w:rPr>
+          <w:rFonts w:ascii="Cambria" w:hAnsi="Cambria" w:cs="Times New Roman" w:hint="eastAsia"/>
+          <w:bCs/>
+          <w:lang w:val="vi-VN"/>
+        </w:rPr>
+        <w:t>c hi</w:t>
+      </w:r>
+      <w:r>
+        <w:rPr>
+          <w:rFonts w:ascii="Cambria" w:hAnsi="Cambria" w:cs="Times New Roman"/>
+          <w:bCs/>
+          <w:lang w:val="vi-VN"/>
+        </w:rPr>
+        <w:t>ệ</w:t>
+      </w:r>
+      <w:r>
+        <w:rPr>
+          <w:rFonts w:ascii="Cambria" w:hAnsi="Cambria" w:cs="Times New Roman" w:hint="eastAsia"/>
+          <w:bCs/>
+          <w:lang w:val="vi-VN"/>
+        </w:rPr>
+        <w:t>n b</w:t>
+      </w:r>
+      <w:r>
+        <w:rPr>
+          <w:rFonts w:ascii="Cambria" w:hAnsi="Cambria" w:cs="Times New Roman"/>
+          <w:bCs/>
+          <w:lang w:val="vi-VN"/>
+        </w:rPr>
+        <w:t>ướ</w:t>
+      </w:r>
+      <w:r>
+        <w:rPr>
+          <w:rFonts w:ascii="Cambria" w:hAnsi="Cambria" w:cs="Times New Roman" w:hint="eastAsia"/>
+          <w:bCs/>
+          <w:lang w:val="vi-VN"/>
+        </w:rPr>
+        <w:t>c này.</w:t>
       </w:r>
     </w:p>
     <w:p>
@@ -5146,10 +4269,10 @@
           <w:lang w:eastAsia="zh-CN"/>
         </w:rPr>
         <w:drawing>
-          <wp:inline distT="0" distB="0" distL="0" distR="0" wp14:anchorId="5C239CA3" wp14:editId="053971EF">
-            <wp:extent cx="3819525" cy="1247775"/>
-            <wp:effectExtent l="0" t="0" r="9525" b="9525"/>
-            <wp:docPr id="38" name="Picture 38"/>
+          <wp:inline distT="0" distB="0" distL="0" distR="0" wp14:anchorId="0D1A27FF" wp14:editId="37F8E8AC">
+            <wp:extent cx="4114800" cy="1571625"/>
+            <wp:effectExtent l="0" t="0" r="0" b="9525"/>
+            <wp:docPr id="37" name="Picture 37"/>
             <wp:cNvGraphicFramePr>
               <a:graphicFrameLocks xmlns:a="http://schemas.openxmlformats.org/drawingml/2006/main" noChangeAspect="1"/>
             </wp:cNvGraphicFramePr>
@@ -5169,7 +4292,7 @@
                   <pic:spPr>
                     <a:xfrm>
                       <a:off x="0" y="0"/>
-                      <a:ext cx="3819525" cy="1247775"/>
+                      <a:ext cx="4114800" cy="1571625"/>
                     </a:xfrm>
                     <a:prstGeom prst="rect">
                       <a:avLst/>
@@ -5186,151 +4309,18 @@
       <w:pPr>
         <w:rPr>
           <w:rFonts w:ascii="Times New Roman" w:hAnsi="Times New Roman" w:cs="Times New Roman"/>
-          <w:b/>
-          <w:sz w:val="24"/>
-          <w:szCs w:val="24"/>
-          <w:highlight w:val="yellow"/>
-          <w:lang w:val="vi-VN"/>
-        </w:rPr>
-      </w:pPr>
-    </w:p>
-    <w:p>
-      <w:pPr>
-        <w:rPr>
-          <w:rFonts w:ascii="Times New Roman" w:hAnsi="Times New Roman" w:cs="Times New Roman"/>
-          <w:b/>
-          <w:sz w:val="24"/>
-          <w:szCs w:val="24"/>
-          <w:highlight w:val="yellow"/>
-          <w:lang w:val="vi-VN"/>
-        </w:rPr>
-      </w:pPr>
-    </w:p>
-    <w:p>
-      <w:pPr>
-        <w:rPr>
-          <w:rFonts w:ascii="Times New Roman" w:hAnsi="Times New Roman" w:cs="Times New Roman"/>
-          <w:b/>
-          <w:sz w:val="24"/>
-          <w:szCs w:val="24"/>
-          <w:highlight w:val="yellow"/>
-          <w:lang w:val="vi-VN"/>
-        </w:rPr>
-      </w:pPr>
-    </w:p>
-    <w:p>
-      <w:pPr>
-        <w:rPr>
-          <w:rFonts w:ascii="Times New Roman" w:hAnsi="Times New Roman" w:cs="Times New Roman"/>
-          <w:b/>
-          <w:sz w:val="24"/>
-          <w:szCs w:val="24"/>
-          <w:highlight w:val="yellow"/>
-          <w:lang w:val="vi-VN"/>
-        </w:rPr>
-      </w:pPr>
-    </w:p>
-    <w:p>
-      <w:pPr>
-        <w:rPr>
-          <w:rFonts w:ascii="Times New Roman" w:hAnsi="Times New Roman" w:cs="Times New Roman"/>
-          <w:b/>
-          <w:sz w:val="24"/>
-          <w:szCs w:val="24"/>
-          <w:highlight w:val="yellow"/>
-          <w:lang w:val="vi-VN"/>
-        </w:rPr>
-      </w:pPr>
-    </w:p>
-    <w:p>
-      <w:pPr>
-        <w:rPr>
-          <w:rFonts w:ascii="Times New Roman" w:hAnsi="Times New Roman" w:cs="Times New Roman"/>
-          <w:b/>
-          <w:sz w:val="24"/>
-          <w:szCs w:val="24"/>
-          <w:highlight w:val="yellow"/>
-          <w:lang w:val="vi-VN"/>
-        </w:rPr>
-      </w:pPr>
-    </w:p>
-    <w:p>
-      <w:pPr>
-        <w:rPr>
-          <w:rFonts w:ascii="Times New Roman" w:hAnsi="Times New Roman" w:cs="Times New Roman"/>
-          <w:b/>
-          <w:sz w:val="24"/>
-          <w:szCs w:val="24"/>
-          <w:highlight w:val="yellow"/>
-          <w:lang w:val="vi-VN"/>
-        </w:rPr>
-      </w:pPr>
-    </w:p>
-    <w:p>
-      <w:pPr>
-        <w:rPr>
-          <w:rFonts w:ascii="Times New Roman" w:hAnsi="Times New Roman" w:cs="Times New Roman"/>
-          <w:b/>
-          <w:sz w:val="24"/>
-          <w:szCs w:val="24"/>
-          <w:highlight w:val="yellow"/>
-          <w:lang w:val="vi-VN"/>
-        </w:rPr>
-      </w:pPr>
-    </w:p>
-    <w:p>
-      <w:pPr>
-        <w:rPr>
-          <w:rFonts w:ascii="Times New Roman" w:hAnsi="Times New Roman" w:cs="Times New Roman"/>
-          <w:b/>
-          <w:sz w:val="24"/>
-          <w:szCs w:val="24"/>
-          <w:highlight w:val="yellow"/>
-          <w:lang w:val="vi-VN"/>
-        </w:rPr>
-      </w:pPr>
-    </w:p>
-    <w:p>
-      <w:pPr>
-        <w:rPr>
-          <w:rFonts w:ascii="Times New Roman" w:hAnsi="Times New Roman" w:cs="Times New Roman"/>
-          <w:b/>
-          <w:sz w:val="24"/>
-          <w:szCs w:val="24"/>
-          <w:highlight w:val="yellow"/>
-          <w:lang w:val="vi-VN"/>
-        </w:rPr>
-      </w:pPr>
-    </w:p>
-    <w:p>
-      <w:pPr>
-        <w:rPr>
-          <w:rFonts w:ascii="Times New Roman" w:hAnsi="Times New Roman" w:cs="Times New Roman"/>
-          <w:b/>
-          <w:sz w:val="24"/>
-          <w:szCs w:val="24"/>
-          <w:highlight w:val="yellow"/>
-          <w:lang w:val="vi-VN"/>
-        </w:rPr>
-      </w:pPr>
-    </w:p>
-    <w:p>
-      <w:pPr>
-        <w:rPr>
-          <w:rFonts w:ascii="Times New Roman" w:hAnsi="Times New Roman" w:cs="Times New Roman"/>
-          <w:b/>
-          <w:sz w:val="24"/>
-          <w:szCs w:val="24"/>
-          <w:highlight w:val="yellow"/>
-          <w:lang w:val="vi-VN"/>
-        </w:rPr>
-      </w:pPr>
-    </w:p>
-    <w:p>
-      <w:pPr>
-        <w:rPr>
-          <w:rFonts w:ascii="Times New Roman" w:hAnsi="Times New Roman" w:cs="Times New Roman"/>
-          <w:b/>
+          <w:bCs/>
+          <w:sz w:val="24"/>
+          <w:szCs w:val="24"/>
+          <w:lang w:val="vi-VN"/>
+        </w:rPr>
+      </w:pPr>
+    </w:p>
+    <w:p>
+      <w:pPr>
+        <w:rPr>
+          <w:rFonts w:ascii="Times New Roman" w:hAnsi="Times New Roman" w:cs="Times New Roman"/>
+          <w:bCs/>
           <w:sz w:val="24"/>
           <w:szCs w:val="24"/>
           <w:lang w:val="vi-VN"/>
@@ -5339,122 +4329,142 @@
       <w:r>
         <w:rPr>
           <w:rFonts w:ascii="Times New Roman" w:hAnsi="Times New Roman" w:cs="Times New Roman" w:hint="eastAsia"/>
-          <w:b/>
-          <w:sz w:val="24"/>
-          <w:szCs w:val="24"/>
-          <w:highlight w:val="yellow"/>
-          <w:lang w:val="vi-VN"/>
-        </w:rPr>
-        <w:t xml:space="preserve">5. </w:t>
-      </w:r>
-      <w:r>
-        <w:rPr>
-          <w:rFonts w:ascii="Times New Roman" w:hAnsi="Times New Roman" w:cs="Times New Roman"/>
-          <w:b/>
-          <w:sz w:val="24"/>
-          <w:szCs w:val="24"/>
-          <w:highlight w:val="yellow"/>
-          <w:lang w:val="vi-VN"/>
-        </w:rPr>
-        <w:t xml:space="preserve">Xóa </w:t>
+          <w:bCs/>
+          <w:lang w:val="vi-VN"/>
+        </w:rPr>
+        <w:t>Sau khi t</w:t>
+      </w:r>
+      <w:r>
+        <w:rPr>
+          <w:rFonts w:ascii="Times New Roman" w:hAnsi="Times New Roman" w:cs="Times New Roman"/>
+          <w:bCs/>
+          <w:lang w:val="vi-VN"/>
+        </w:rPr>
+        <w:t>ích chọn</w:t>
       </w:r>
       <w:r>
         <w:rPr>
           <w:rFonts w:ascii="Times New Roman" w:hAnsi="Times New Roman" w:cs="Times New Roman" w:hint="eastAsia"/>
-          <w:b/>
-          <w:sz w:val="24"/>
-          <w:szCs w:val="24"/>
-          <w:highlight w:val="yellow"/>
-          <w:lang w:val="vi-VN"/>
-        </w:rPr>
-        <w:t>và khôi ph</w:t>
-      </w:r>
-      <w:r>
-        <w:rPr>
-          <w:rFonts w:ascii="Times New Roman" w:hAnsi="Times New Roman" w:cs="Times New Roman"/>
-          <w:b/>
-          <w:sz w:val="24"/>
-          <w:szCs w:val="24"/>
-          <w:highlight w:val="yellow"/>
-          <w:lang w:val="vi-VN"/>
-        </w:rPr>
-        <w:t>ụ</w:t>
+          <w:bCs/>
+          <w:lang w:val="vi-VN"/>
+        </w:rPr>
+        <w:t xml:space="preserve"> ô check book màu xanh d</w:t>
+      </w:r>
+      <w:r>
+        <w:rPr>
+          <w:rFonts w:ascii="Cambria" w:hAnsi="Cambria" w:cs="Times New Roman"/>
+          <w:bCs/>
+          <w:lang w:val="vi-VN"/>
+        </w:rPr>
+        <w:t>ươ</w:t>
+      </w:r>
+      <w:r>
+        <w:rPr>
+          <w:rFonts w:ascii="Cambria" w:hAnsi="Cambria" w:cs="Times New Roman" w:hint="eastAsia"/>
+          <w:bCs/>
+          <w:lang w:val="vi-VN"/>
+        </w:rPr>
+        <w:t xml:space="preserve">ng ô </w:t>
+      </w:r>
+      <w:r>
+        <w:rPr>
+          <w:rFonts w:ascii="Times New Roman" w:hAnsi="Times New Roman" w:cs="Times New Roman"/>
+          <w:bCs/>
+          <w:sz w:val="24"/>
+          <w:szCs w:val="24"/>
+          <w:lang w:val="vi-VN"/>
+        </w:rPr>
+        <w:t>chứa thông số</w:t>
       </w:r>
       <w:r>
         <w:rPr>
           <w:rFonts w:ascii="Times New Roman" w:hAnsi="Times New Roman" w:cs="Times New Roman" w:hint="eastAsia"/>
-          <w:b/>
-          <w:sz w:val="24"/>
-          <w:szCs w:val="24"/>
-          <w:highlight w:val="yellow"/>
-          <w:lang w:val="vi-VN"/>
-        </w:rPr>
-        <w:t xml:space="preserve">c </w:t>
-      </w:r>
-      <w:r>
-        <w:rPr>
-          <w:rFonts w:ascii="Times New Roman" w:hAnsi="Times New Roman" w:cs="Times New Roman"/>
-          <w:b/>
-          <w:sz w:val="24"/>
-          <w:szCs w:val="24"/>
-          <w:highlight w:val="yellow"/>
-          <w:lang w:val="vi-VN"/>
-        </w:rPr>
-        <w:t xml:space="preserve">dữ liệu </w:t>
+          <w:bCs/>
+          <w:sz w:val="24"/>
+          <w:szCs w:val="24"/>
+          <w:lang w:val="vi-VN"/>
+        </w:rPr>
+        <w:t xml:space="preserve"> s</w:t>
+      </w:r>
+      <w:r>
+        <w:rPr>
+          <w:rFonts w:ascii="Times New Roman" w:hAnsi="Times New Roman" w:cs="Times New Roman"/>
+          <w:bCs/>
+          <w:sz w:val="24"/>
+          <w:szCs w:val="24"/>
+          <w:lang w:val="vi-VN"/>
+        </w:rPr>
+        <w:t>ẽ</w:t>
       </w:r>
       <w:r>
         <w:rPr>
           <w:rFonts w:ascii="Times New Roman" w:hAnsi="Times New Roman" w:cs="Times New Roman" w:hint="eastAsia"/>
-          <w:b/>
-          <w:sz w:val="24"/>
-          <w:szCs w:val="24"/>
-          <w:highlight w:val="yellow"/>
-          <w:lang w:val="vi-VN"/>
-        </w:rPr>
-        <w:t>c</w:t>
-      </w:r>
-      <w:r>
-        <w:rPr>
-          <w:rFonts w:ascii="Times New Roman" w:hAnsi="Times New Roman" w:cs="Times New Roman"/>
-          <w:b/>
-          <w:sz w:val="24"/>
-          <w:szCs w:val="24"/>
-          <w:highlight w:val="yellow"/>
-          <w:lang w:val="vi-VN"/>
-        </w:rPr>
-        <w:t>ủ</w:t>
+          <w:bCs/>
+          <w:sz w:val="24"/>
+          <w:szCs w:val="24"/>
+          <w:lang w:val="vi-VN"/>
+        </w:rPr>
+        <w:t xml:space="preserve"> chuy</w:t>
+      </w:r>
+      <w:r>
+        <w:rPr>
+          <w:rFonts w:ascii="Times New Roman" w:hAnsi="Times New Roman" w:cs="Times New Roman"/>
+          <w:bCs/>
+          <w:sz w:val="24"/>
+          <w:szCs w:val="24"/>
+          <w:lang w:val="vi-VN"/>
+        </w:rPr>
+        <w:t>ể</w:t>
       </w:r>
       <w:r>
         <w:rPr>
           <w:rFonts w:ascii="Times New Roman" w:hAnsi="Times New Roman" w:cs="Times New Roman" w:hint="eastAsia"/>
-          <w:b/>
-          <w:sz w:val="24"/>
-          <w:szCs w:val="24"/>
-          <w:highlight w:val="yellow"/>
-          <w:lang w:val="vi-VN"/>
-        </w:rPr>
-        <w:t xml:space="preserve">a </w:t>
-      </w:r>
-      <w:r>
-        <w:rPr>
-          <w:rFonts w:ascii="Times New Roman" w:hAnsi="Times New Roman" w:cs="Times New Roman"/>
-          <w:b/>
-          <w:sz w:val="24"/>
-          <w:szCs w:val="24"/>
-          <w:highlight w:val="yellow"/>
-          <w:lang w:val="vi-VN"/>
-        </w:rPr>
-        <w:t>1 hàng</w:t>
-      </w:r>
-      <w:r>
-        <w:rPr>
-          <w:rFonts w:ascii="Times New Roman" w:hAnsi="Times New Roman" w:cs="Times New Roman"/>
-          <w:b/>
-          <w:sz w:val="24"/>
-          <w:szCs w:val="24"/>
-          <w:lang w:val="vi-VN"/>
-        </w:rPr>
-        <w:t xml:space="preserve"> </w:t>
+          <w:bCs/>
+          <w:sz w:val="24"/>
+          <w:szCs w:val="24"/>
+          <w:lang w:val="vi-VN"/>
+        </w:rPr>
+        <w:t>n v</w:t>
+      </w:r>
+      <w:r>
+        <w:rPr>
+          <w:rFonts w:ascii="Times New Roman" w:hAnsi="Times New Roman" w:cs="Times New Roman"/>
+          <w:bCs/>
+          <w:sz w:val="24"/>
+          <w:szCs w:val="24"/>
+          <w:lang w:val="vi-VN"/>
+        </w:rPr>
+        <w:t>ề</w:t>
+      </w:r>
+      <w:r>
+        <w:rPr>
+          <w:rFonts w:ascii="Times New Roman" w:hAnsi="Times New Roman" w:cs="Times New Roman" w:hint="eastAsia"/>
+          <w:bCs/>
+          <w:sz w:val="24"/>
+          <w:szCs w:val="24"/>
+          <w:lang w:val="vi-VN"/>
+        </w:rPr>
+        <w:t xml:space="preserve"> màu tr</w:t>
+      </w:r>
+      <w:r>
+        <w:rPr>
+          <w:rFonts w:ascii="Times New Roman" w:hAnsi="Times New Roman" w:cs="Times New Roman"/>
+          <w:bCs/>
+          <w:sz w:val="24"/>
+          <w:szCs w:val="24"/>
+          <w:lang w:val="vi-VN"/>
+        </w:rPr>
+        <w:t>ắ</w:t>
+      </w:r>
+      <w:r>
+        <w:rPr>
+          <w:rFonts w:ascii="Times New Roman" w:hAnsi="Times New Roman" w:cs="Times New Roman" w:hint="eastAsia"/>
+          <w:bCs/>
+          <w:sz w:val="24"/>
+          <w:szCs w:val="24"/>
+          <w:lang w:val="vi-VN"/>
+        </w:rPr>
+        <w:t>ng</w:t>
       </w:r>
     </w:p>
     <w:p>
@@ -5475,27 +4485,17 @@
           <w:szCs w:val="24"/>
           <w:lang w:val="vi-VN"/>
         </w:rPr>
-        <w:t>B</w:t>
-      </w:r>
-      <w:r>
-        <w:rPr>
-          <w:rFonts w:ascii="Cambria" w:hAnsi="Cambria" w:cs="Times New Roman"/>
-          <w:bCs/>
-          <w:sz w:val="24"/>
-          <w:szCs w:val="24"/>
-          <w:lang w:val="vi-VN"/>
-        </w:rPr>
-        <w:t>ướ</w:t>
-      </w:r>
-      <w:r>
-        <w:rPr>
-          <w:rFonts w:ascii="Cambria" w:hAnsi="Cambria" w:cs="Times New Roman" w:hint="eastAsia"/>
-          <w:bCs/>
-          <w:sz w:val="24"/>
-          <w:szCs w:val="24"/>
-          <w:lang w:val="vi-VN"/>
-        </w:rPr>
-        <w:t xml:space="preserve">c 1: </w:t>
+        <w:t>và c</w:t>
+      </w:r>
+      <w:r>
+        <w:rPr>
+          <w:rFonts w:ascii="Times New Roman" w:hAnsi="Times New Roman" w:cs="Times New Roman"/>
+          <w:bCs/>
+          <w:sz w:val="24"/>
+          <w:szCs w:val="24"/>
+          <w:lang w:val="vi-VN"/>
+        </w:rPr>
+        <w:t>ả</w:t>
       </w:r>
       <w:r>
         <w:rPr>
@@ -5505,17 +4505,17 @@
           <w:szCs w:val="24"/>
           <w:lang w:val="vi-VN"/>
         </w:rPr>
-        <w:t>C</w:t>
-      </w:r>
-      <w:r>
-        <w:rPr>
-          <w:rFonts w:ascii="Times New Roman" w:hAnsi="Times New Roman" w:cs="Times New Roman"/>
-          <w:bCs/>
-          <w:sz w:val="24"/>
-          <w:szCs w:val="24"/>
-          <w:lang w:val="vi-VN"/>
-        </w:rPr>
-        <w:t xml:space="preserve">lick </w:t>
+        <w:t xml:space="preserve">nh báo </w:t>
+      </w:r>
+      <w:r>
+        <w:rPr>
+          <w:rFonts w:ascii="Times New Roman" w:hAnsi="Times New Roman" w:cs="Times New Roman"/>
+          <w:bCs/>
+          <w:sz w:val="24"/>
+          <w:szCs w:val="24"/>
+          <w:lang w:val="vi-VN"/>
+        </w:rPr>
+        <w:t>“</w:t>
       </w:r>
       <w:r>
         <w:rPr>
@@ -5525,17 +4525,17 @@
           <w:szCs w:val="24"/>
           <w:lang w:val="vi-VN"/>
         </w:rPr>
-        <w:t>ch</w:t>
-      </w:r>
-      <w:r>
-        <w:rPr>
-          <w:rFonts w:ascii="Times New Roman" w:hAnsi="Times New Roman" w:cs="Times New Roman"/>
-          <w:bCs/>
-          <w:sz w:val="24"/>
-          <w:szCs w:val="24"/>
-          <w:lang w:val="vi-VN"/>
-        </w:rPr>
-        <w:t>ọ</w:t>
+        <w:t>CI/Thi</w:t>
+      </w:r>
+      <w:r>
+        <w:rPr>
+          <w:rFonts w:ascii="Times New Roman" w:hAnsi="Times New Roman" w:cs="Times New Roman"/>
+          <w:bCs/>
+          <w:sz w:val="24"/>
+          <w:szCs w:val="24"/>
+          <w:lang w:val="vi-VN"/>
+        </w:rPr>
+        <w:t>ế</w:t>
       </w:r>
       <w:r>
         <w:rPr>
@@ -5545,27 +4545,17 @@
           <w:szCs w:val="24"/>
           <w:lang w:val="vi-VN"/>
         </w:rPr>
-        <w:t xml:space="preserve">n </w:t>
-      </w:r>
-      <w:r>
-        <w:rPr>
-          <w:rFonts w:ascii="Times New Roman" w:hAnsi="Times New Roman" w:cs="Times New Roman"/>
-          <w:bCs/>
-          <w:sz w:val="24"/>
-          <w:szCs w:val="24"/>
-          <w:lang w:val="vi-VN"/>
-        </w:rPr>
-        <w:t>icon thùng r</w:t>
-      </w:r>
-      <w:r>
-        <w:rPr>
-          <w:rFonts w:ascii="Times New Roman" w:hAnsi="Times New Roman" w:cs="Times New Roman"/>
-          <w:bCs/>
-          <w:sz w:val="24"/>
-          <w:szCs w:val="24"/>
-          <w:lang w:val="vi-VN"/>
-        </w:rPr>
-        <w:t>ác</w:t>
+        <w:t>t k</w:t>
+      </w:r>
+      <w:r>
+        <w:rPr>
+          <w:rFonts w:ascii="Times New Roman" w:hAnsi="Times New Roman" w:cs="Times New Roman"/>
+          <w:bCs/>
+          <w:sz w:val="24"/>
+          <w:szCs w:val="24"/>
+          <w:lang w:val="vi-VN"/>
+        </w:rPr>
+        <w:t>ế</w:t>
       </w:r>
       <w:r>
         <w:rPr>
@@ -5575,53 +4565,113 @@
           <w:szCs w:val="24"/>
           <w:lang w:val="vi-VN"/>
         </w:rPr>
-        <w:t xml:space="preserve"> </w:t>
-      </w:r>
-      <w:r>
-        <w:rPr>
-          <w:rFonts w:ascii="Cambria" w:hAnsi="Cambria" w:cs="Times New Roman"/>
-          <w:bCs/>
-          <w:sz w:val="24"/>
-          <w:szCs w:val="24"/>
-          <w:lang w:val="vi-VN"/>
-        </w:rPr>
-        <w:t>ở</w:t>
-      </w:r>
-      <w:r>
-        <w:rPr>
-          <w:rFonts w:ascii="Cambria" w:hAnsi="Cambria" w:cs="Times New Roman" w:hint="eastAsia"/>
-          <w:bCs/>
-          <w:sz w:val="24"/>
-          <w:szCs w:val="24"/>
-          <w:lang w:val="vi-VN"/>
-        </w:rPr>
-        <w:t xml:space="preserve"> cu</w:t>
-      </w:r>
-      <w:r>
-        <w:rPr>
-          <w:rFonts w:ascii="Cambria" w:hAnsi="Cambria" w:cs="Times New Roman"/>
-          <w:bCs/>
-          <w:sz w:val="24"/>
-          <w:szCs w:val="24"/>
-          <w:lang w:val="vi-VN"/>
-        </w:rPr>
-        <w:t>ố</w:t>
-      </w:r>
-      <w:r>
-        <w:rPr>
-          <w:rFonts w:ascii="Cambria" w:hAnsi="Cambria" w:cs="Times New Roman" w:hint="eastAsia"/>
-          <w:bCs/>
-          <w:sz w:val="24"/>
-          <w:szCs w:val="24"/>
-          <w:lang w:val="vi-VN"/>
-        </w:rPr>
-        <w:t>i hàng</w:t>
-      </w:r>
-    </w:p>
-    <w:p>
-      <w:pPr>
-        <w:rPr>
-          <w:rFonts w:ascii="Cambria" w:hAnsi="Cambria" w:cs="Times New Roman"/>
+        <w:t xml:space="preserve"> Review l</w:t>
+      </w:r>
+      <w:r>
+        <w:rPr>
+          <w:rFonts w:ascii="Times New Roman" w:hAnsi="Times New Roman" w:cs="Times New Roman"/>
+          <w:bCs/>
+          <w:sz w:val="24"/>
+          <w:szCs w:val="24"/>
+          <w:lang w:val="vi-VN"/>
+        </w:rPr>
+        <w:t>ạ</w:t>
+      </w:r>
+      <w:r>
+        <w:rPr>
+          <w:rFonts w:ascii="Times New Roman" w:hAnsi="Times New Roman" w:cs="Times New Roman" w:hint="eastAsia"/>
+          <w:bCs/>
+          <w:sz w:val="24"/>
+          <w:szCs w:val="24"/>
+          <w:lang w:val="vi-VN"/>
+        </w:rPr>
+        <w:t>i</w:t>
+      </w:r>
+      <w:r>
+        <w:rPr>
+          <w:rFonts w:ascii="Times New Roman" w:hAnsi="Times New Roman" w:cs="Times New Roman"/>
+          <w:bCs/>
+          <w:sz w:val="24"/>
+          <w:szCs w:val="24"/>
+          <w:lang w:val="vi-VN"/>
+        </w:rPr>
+        <w:t>”</w:t>
+      </w:r>
+      <w:r>
+        <w:rPr>
+          <w:rFonts w:ascii="Times New Roman" w:hAnsi="Times New Roman" w:cs="Times New Roman" w:hint="eastAsia"/>
+          <w:bCs/>
+          <w:sz w:val="24"/>
+          <w:szCs w:val="24"/>
+          <w:lang w:val="vi-VN"/>
+        </w:rPr>
+        <w:t xml:space="preserve"> s</w:t>
+      </w:r>
+      <w:r>
+        <w:rPr>
+          <w:rFonts w:ascii="Times New Roman" w:hAnsi="Times New Roman" w:cs="Times New Roman"/>
+          <w:bCs/>
+          <w:sz w:val="24"/>
+          <w:szCs w:val="24"/>
+          <w:lang w:val="vi-VN"/>
+        </w:rPr>
+        <w:t>ẽ</w:t>
+      </w:r>
+      <w:r>
+        <w:rPr>
+          <w:rFonts w:ascii="Times New Roman" w:hAnsi="Times New Roman" w:cs="Times New Roman" w:hint="eastAsia"/>
+          <w:bCs/>
+          <w:sz w:val="24"/>
+          <w:szCs w:val="24"/>
+          <w:lang w:val="vi-VN"/>
+        </w:rPr>
+        <w:t xml:space="preserve"> bi</w:t>
+      </w:r>
+      <w:r>
+        <w:rPr>
+          <w:rFonts w:ascii="Times New Roman" w:hAnsi="Times New Roman" w:cs="Times New Roman"/>
+          <w:bCs/>
+          <w:sz w:val="24"/>
+          <w:szCs w:val="24"/>
+          <w:lang w:val="vi-VN"/>
+        </w:rPr>
+        <w:t>ế</w:t>
+      </w:r>
+      <w:r>
+        <w:rPr>
+          <w:rFonts w:ascii="Times New Roman" w:hAnsi="Times New Roman" w:cs="Times New Roman" w:hint="eastAsia"/>
+          <w:bCs/>
+          <w:sz w:val="24"/>
+          <w:szCs w:val="24"/>
+          <w:lang w:val="vi-VN"/>
+        </w:rPr>
+        <w:t>n m</w:t>
+      </w:r>
+      <w:r>
+        <w:rPr>
+          <w:rFonts w:ascii="Times New Roman" w:hAnsi="Times New Roman" w:cs="Times New Roman"/>
+          <w:bCs/>
+          <w:sz w:val="24"/>
+          <w:szCs w:val="24"/>
+          <w:lang w:val="vi-VN"/>
+        </w:rPr>
+        <w:t>ấ</w:t>
+      </w:r>
+      <w:r>
+        <w:rPr>
+          <w:rFonts w:ascii="Times New Roman" w:hAnsi="Times New Roman" w:cs="Times New Roman" w:hint="eastAsia"/>
+          <w:bCs/>
+          <w:sz w:val="24"/>
+          <w:szCs w:val="24"/>
+          <w:lang w:val="vi-VN"/>
+        </w:rPr>
+        <w:t>t.</w:t>
+      </w:r>
+    </w:p>
+    <w:p>
+      <w:pPr>
+        <w:rPr>
+          <w:rFonts w:ascii="Times New Roman" w:hAnsi="Times New Roman" w:cs="Times New Roman"/>
           <w:bCs/>
           <w:sz w:val="24"/>
           <w:szCs w:val="24"/>
@@ -5634,10 +4684,10 @@
           <w:lang w:eastAsia="zh-CN"/>
         </w:rPr>
         <w:drawing>
-          <wp:inline distT="0" distB="0" distL="0" distR="0" wp14:anchorId="3B492F81" wp14:editId="24164A4B">
-            <wp:extent cx="5943600" cy="1376045"/>
-            <wp:effectExtent l="0" t="0" r="0" b="5080"/>
-            <wp:docPr id="41" name="Picture 41"/>
+          <wp:inline distT="0" distB="0" distL="0" distR="0" wp14:anchorId="5C239CA3" wp14:editId="053971EF">
+            <wp:extent cx="3819525" cy="1247775"/>
+            <wp:effectExtent l="0" t="0" r="9525" b="9525"/>
+            <wp:docPr id="38" name="Picture 38"/>
             <wp:cNvGraphicFramePr>
               <a:graphicFrameLocks xmlns:a="http://schemas.openxmlformats.org/drawingml/2006/main" noChangeAspect="1"/>
             </wp:cNvGraphicFramePr>
@@ -5657,7 +4707,7 @@
                   <pic:spPr>
                     <a:xfrm>
                       <a:off x="0" y="0"/>
-                      <a:ext cx="5943600" cy="1376045"/>
+                      <a:ext cx="3819525" cy="1247775"/>
                     </a:xfrm>
                     <a:prstGeom prst="rect">
                       <a:avLst/>
@@ -5674,7 +4724,151 @@
       <w:pPr>
         <w:rPr>
           <w:rFonts w:ascii="Times New Roman" w:hAnsi="Times New Roman" w:cs="Times New Roman"/>
-          <w:bCs/>
+          <w:b/>
+          <w:sz w:val="24"/>
+          <w:szCs w:val="24"/>
+          <w:highlight w:val="yellow"/>
+          <w:lang w:val="vi-VN"/>
+        </w:rPr>
+      </w:pPr>
+    </w:p>
+    <w:p>
+      <w:pPr>
+        <w:rPr>
+          <w:rFonts w:ascii="Times New Roman" w:hAnsi="Times New Roman" w:cs="Times New Roman"/>
+          <w:b/>
+          <w:sz w:val="24"/>
+          <w:szCs w:val="24"/>
+          <w:highlight w:val="yellow"/>
+          <w:lang w:val="vi-VN"/>
+        </w:rPr>
+      </w:pPr>
+    </w:p>
+    <w:p>
+      <w:pPr>
+        <w:rPr>
+          <w:rFonts w:ascii="Times New Roman" w:hAnsi="Times New Roman" w:cs="Times New Roman"/>
+          <w:b/>
+          <w:sz w:val="24"/>
+          <w:szCs w:val="24"/>
+          <w:highlight w:val="yellow"/>
+          <w:lang w:val="vi-VN"/>
+        </w:rPr>
+      </w:pPr>
+    </w:p>
+    <w:p>
+      <w:pPr>
+        <w:rPr>
+          <w:rFonts w:ascii="Times New Roman" w:hAnsi="Times New Roman" w:cs="Times New Roman"/>
+          <w:b/>
+          <w:sz w:val="24"/>
+          <w:szCs w:val="24"/>
+          <w:highlight w:val="yellow"/>
+          <w:lang w:val="vi-VN"/>
+        </w:rPr>
+      </w:pPr>
+    </w:p>
+    <w:p>
+      <w:pPr>
+        <w:rPr>
+          <w:rFonts w:ascii="Times New Roman" w:hAnsi="Times New Roman" w:cs="Times New Roman"/>
+          <w:b/>
+          <w:sz w:val="24"/>
+          <w:szCs w:val="24"/>
+          <w:highlight w:val="yellow"/>
+          <w:lang w:val="vi-VN"/>
+        </w:rPr>
+      </w:pPr>
+    </w:p>
+    <w:p>
+      <w:pPr>
+        <w:rPr>
+          <w:rFonts w:ascii="Times New Roman" w:hAnsi="Times New Roman" w:cs="Times New Roman"/>
+          <w:b/>
+          <w:sz w:val="24"/>
+          <w:szCs w:val="24"/>
+          <w:highlight w:val="yellow"/>
+          <w:lang w:val="vi-VN"/>
+        </w:rPr>
+      </w:pPr>
+    </w:p>
+    <w:p>
+      <w:pPr>
+        <w:rPr>
+          <w:rFonts w:ascii="Times New Roman" w:hAnsi="Times New Roman" w:cs="Times New Roman"/>
+          <w:b/>
+          <w:sz w:val="24"/>
+          <w:szCs w:val="24"/>
+          <w:highlight w:val="yellow"/>
+          <w:lang w:val="vi-VN"/>
+        </w:rPr>
+      </w:pPr>
+    </w:p>
+    <w:p>
+      <w:pPr>
+        <w:rPr>
+          <w:rFonts w:ascii="Times New Roman" w:hAnsi="Times New Roman" w:cs="Times New Roman"/>
+          <w:b/>
+          <w:sz w:val="24"/>
+          <w:szCs w:val="24"/>
+          <w:highlight w:val="yellow"/>
+          <w:lang w:val="vi-VN"/>
+        </w:rPr>
+      </w:pPr>
+    </w:p>
+    <w:p>
+      <w:pPr>
+        <w:rPr>
+          <w:rFonts w:ascii="Times New Roman" w:hAnsi="Times New Roman" w:cs="Times New Roman"/>
+          <w:b/>
+          <w:sz w:val="24"/>
+          <w:szCs w:val="24"/>
+          <w:highlight w:val="yellow"/>
+          <w:lang w:val="vi-VN"/>
+        </w:rPr>
+      </w:pPr>
+    </w:p>
+    <w:p>
+      <w:pPr>
+        <w:rPr>
+          <w:rFonts w:ascii="Times New Roman" w:hAnsi="Times New Roman" w:cs="Times New Roman"/>
+          <w:b/>
+          <w:sz w:val="24"/>
+          <w:szCs w:val="24"/>
+          <w:highlight w:val="yellow"/>
+          <w:lang w:val="vi-VN"/>
+        </w:rPr>
+      </w:pPr>
+    </w:p>
+    <w:p>
+      <w:pPr>
+        <w:rPr>
+          <w:rFonts w:ascii="Times New Roman" w:hAnsi="Times New Roman" w:cs="Times New Roman"/>
+          <w:b/>
+          <w:sz w:val="24"/>
+          <w:szCs w:val="24"/>
+          <w:highlight w:val="yellow"/>
+          <w:lang w:val="vi-VN"/>
+        </w:rPr>
+      </w:pPr>
+    </w:p>
+    <w:p>
+      <w:pPr>
+        <w:rPr>
+          <w:rFonts w:ascii="Times New Roman" w:hAnsi="Times New Roman" w:cs="Times New Roman"/>
+          <w:b/>
+          <w:sz w:val="24"/>
+          <w:szCs w:val="24"/>
+          <w:highlight w:val="yellow"/>
+          <w:lang w:val="vi-VN"/>
+        </w:rPr>
+      </w:pPr>
+    </w:p>
+    <w:p>
+      <w:pPr>
+        <w:rPr>
+          <w:rFonts w:ascii="Times New Roman" w:hAnsi="Times New Roman" w:cs="Times New Roman"/>
+          <w:b/>
           <w:sz w:val="24"/>
           <w:szCs w:val="24"/>
           <w:lang w:val="vi-VN"/>
@@ -5683,6 +4877,137 @@
       <w:r>
         <w:rPr>
           <w:rFonts w:ascii="Times New Roman" w:hAnsi="Times New Roman" w:cs="Times New Roman" w:hint="eastAsia"/>
+          <w:b/>
+          <w:sz w:val="24"/>
+          <w:szCs w:val="24"/>
+          <w:highlight w:val="yellow"/>
+          <w:lang w:val="vi-VN"/>
+        </w:rPr>
+        <w:t xml:space="preserve">5. </w:t>
+      </w:r>
+      <w:r>
+        <w:rPr>
+          <w:rFonts w:ascii="Times New Roman" w:hAnsi="Times New Roman" w:cs="Times New Roman"/>
+          <w:b/>
+          <w:sz w:val="24"/>
+          <w:szCs w:val="24"/>
+          <w:highlight w:val="yellow"/>
+          <w:lang w:val="vi-VN"/>
+        </w:rPr>
+        <w:t xml:space="preserve">Xóa </w:t>
+      </w:r>
+      <w:r>
+        <w:rPr>
+          <w:rFonts w:ascii="Times New Roman" w:hAnsi="Times New Roman" w:cs="Times New Roman" w:hint="eastAsia"/>
+          <w:b/>
+          <w:sz w:val="24"/>
+          <w:szCs w:val="24"/>
+          <w:highlight w:val="yellow"/>
+          <w:lang w:val="vi-VN"/>
+        </w:rPr>
+        <w:t>và khôi ph</w:t>
+      </w:r>
+      <w:r>
+        <w:rPr>
+          <w:rFonts w:ascii="Times New Roman" w:hAnsi="Times New Roman" w:cs="Times New Roman"/>
+          <w:b/>
+          <w:sz w:val="24"/>
+          <w:szCs w:val="24"/>
+          <w:highlight w:val="yellow"/>
+          <w:lang w:val="vi-VN"/>
+        </w:rPr>
+        <w:t>ụ</w:t>
+      </w:r>
+      <w:r>
+        <w:rPr>
+          <w:rFonts w:ascii="Times New Roman" w:hAnsi="Times New Roman" w:cs="Times New Roman" w:hint="eastAsia"/>
+          <w:b/>
+          <w:sz w:val="24"/>
+          <w:szCs w:val="24"/>
+          <w:highlight w:val="yellow"/>
+          <w:lang w:val="vi-VN"/>
+        </w:rPr>
+        <w:t xml:space="preserve">c </w:t>
+      </w:r>
+      <w:r>
+        <w:rPr>
+          <w:rFonts w:ascii="Times New Roman" w:hAnsi="Times New Roman" w:cs="Times New Roman"/>
+          <w:b/>
+          <w:sz w:val="24"/>
+          <w:szCs w:val="24"/>
+          <w:highlight w:val="yellow"/>
+          <w:lang w:val="vi-VN"/>
+        </w:rPr>
+        <w:t xml:space="preserve">dữ liệu </w:t>
+      </w:r>
+      <w:r>
+        <w:rPr>
+          <w:rFonts w:ascii="Times New Roman" w:hAnsi="Times New Roman" w:cs="Times New Roman" w:hint="eastAsia"/>
+          <w:b/>
+          <w:sz w:val="24"/>
+          <w:szCs w:val="24"/>
+          <w:highlight w:val="yellow"/>
+          <w:lang w:val="vi-VN"/>
+        </w:rPr>
+        <w:t>c</w:t>
+      </w:r>
+      <w:r>
+        <w:rPr>
+          <w:rFonts w:ascii="Times New Roman" w:hAnsi="Times New Roman" w:cs="Times New Roman"/>
+          <w:b/>
+          <w:sz w:val="24"/>
+          <w:szCs w:val="24"/>
+          <w:highlight w:val="yellow"/>
+          <w:lang w:val="vi-VN"/>
+        </w:rPr>
+        <w:t>ủ</w:t>
+      </w:r>
+      <w:r>
+        <w:rPr>
+          <w:rFonts w:ascii="Times New Roman" w:hAnsi="Times New Roman" w:cs="Times New Roman" w:hint="eastAsia"/>
+          <w:b/>
+          <w:sz w:val="24"/>
+          <w:szCs w:val="24"/>
+          <w:highlight w:val="yellow"/>
+          <w:lang w:val="vi-VN"/>
+        </w:rPr>
+        <w:t xml:space="preserve">a </w:t>
+      </w:r>
+      <w:r>
+        <w:rPr>
+          <w:rFonts w:ascii="Times New Roman" w:hAnsi="Times New Roman" w:cs="Times New Roman"/>
+          <w:b/>
+          <w:sz w:val="24"/>
+          <w:szCs w:val="24"/>
+          <w:highlight w:val="yellow"/>
+          <w:lang w:val="vi-VN"/>
+        </w:rPr>
+        <w:t>1 hàng</w:t>
+      </w:r>
+      <w:r>
+        <w:rPr>
+          <w:rFonts w:ascii="Times New Roman" w:hAnsi="Times New Roman" w:cs="Times New Roman"/>
+          <w:b/>
+          <w:sz w:val="24"/>
+          <w:szCs w:val="24"/>
+          <w:lang w:val="vi-VN"/>
+        </w:rPr>
+        <w:t xml:space="preserve"> </w:t>
+      </w:r>
+    </w:p>
+    <w:p>
+      <w:pPr>
+        <w:rPr>
+          <w:rFonts w:ascii="Cambria" w:hAnsi="Cambria" w:cs="Times New Roman"/>
+          <w:bCs/>
+          <w:sz w:val="24"/>
+          <w:szCs w:val="24"/>
+          <w:lang w:val="vi-VN"/>
+        </w:rPr>
+      </w:pPr>
+      <w:r>
+        <w:rPr>
+          <w:rFonts w:ascii="Times New Roman" w:hAnsi="Times New Roman" w:cs="Times New Roman" w:hint="eastAsia"/>
           <w:bCs/>
           <w:sz w:val="24"/>
           <w:szCs w:val="24"/>
@@ -5708,7 +5033,97 @@
           <w:szCs w:val="24"/>
           <w:lang w:val="vi-VN"/>
         </w:rPr>
-        <w:t xml:space="preserve">c </w:t>
+        <w:t xml:space="preserve">c 1: </w:t>
+      </w:r>
+      <w:r>
+        <w:rPr>
+          <w:rFonts w:ascii="Times New Roman" w:hAnsi="Times New Roman" w:cs="Times New Roman" w:hint="eastAsia"/>
+          <w:bCs/>
+          <w:sz w:val="24"/>
+          <w:szCs w:val="24"/>
+          <w:lang w:val="vi-VN"/>
+        </w:rPr>
+        <w:t>C</w:t>
+      </w:r>
+      <w:r>
+        <w:rPr>
+          <w:rFonts w:ascii="Times New Roman" w:hAnsi="Times New Roman" w:cs="Times New Roman"/>
+          <w:bCs/>
+          <w:sz w:val="24"/>
+          <w:szCs w:val="24"/>
+          <w:lang w:val="vi-VN"/>
+        </w:rPr>
+        <w:t xml:space="preserve">lick </w:t>
+      </w:r>
+      <w:r>
+        <w:rPr>
+          <w:rFonts w:ascii="Times New Roman" w:hAnsi="Times New Roman" w:cs="Times New Roman" w:hint="eastAsia"/>
+          <w:bCs/>
+          <w:sz w:val="24"/>
+          <w:szCs w:val="24"/>
+          <w:lang w:val="vi-VN"/>
+        </w:rPr>
+        <w:t>ch</w:t>
+      </w:r>
+      <w:r>
+        <w:rPr>
+          <w:rFonts w:ascii="Times New Roman" w:hAnsi="Times New Roman" w:cs="Times New Roman"/>
+          <w:bCs/>
+          <w:sz w:val="24"/>
+          <w:szCs w:val="24"/>
+          <w:lang w:val="vi-VN"/>
+        </w:rPr>
+        <w:t>ọ</w:t>
+      </w:r>
+      <w:r>
+        <w:rPr>
+          <w:rFonts w:ascii="Times New Roman" w:hAnsi="Times New Roman" w:cs="Times New Roman" w:hint="eastAsia"/>
+          <w:bCs/>
+          <w:sz w:val="24"/>
+          <w:szCs w:val="24"/>
+          <w:lang w:val="vi-VN"/>
+        </w:rPr>
+        <w:t xml:space="preserve">n </w:t>
+      </w:r>
+      <w:r>
+        <w:rPr>
+          <w:rFonts w:ascii="Times New Roman" w:hAnsi="Times New Roman" w:cs="Times New Roman"/>
+          <w:bCs/>
+          <w:sz w:val="24"/>
+          <w:szCs w:val="24"/>
+          <w:lang w:val="vi-VN"/>
+        </w:rPr>
+        <w:t>icon thùng r</w:t>
+      </w:r>
+      <w:r>
+        <w:rPr>
+          <w:rFonts w:ascii="Times New Roman" w:hAnsi="Times New Roman" w:cs="Times New Roman"/>
+          <w:bCs/>
+          <w:sz w:val="24"/>
+          <w:szCs w:val="24"/>
+          <w:lang w:val="vi-VN"/>
+        </w:rPr>
+        <w:t>ác</w:t>
+      </w:r>
+      <w:r>
+        <w:rPr>
+          <w:rFonts w:ascii="Times New Roman" w:hAnsi="Times New Roman" w:cs="Times New Roman" w:hint="eastAsia"/>
+          <w:bCs/>
+          <w:sz w:val="24"/>
+          <w:szCs w:val="24"/>
+          <w:lang w:val="vi-VN"/>
+        </w:rPr>
+        <w:t xml:space="preserve"> </w:t>
+      </w:r>
+      <w:r>
+        <w:rPr>
+          <w:rFonts w:ascii="Cambria" w:hAnsi="Cambria" w:cs="Times New Roman"/>
+          <w:bCs/>
+          <w:sz w:val="24"/>
+          <w:szCs w:val="24"/>
+          <w:lang w:val="vi-VN"/>
+        </w:rPr>
+        <w:t>ở</w:t>
       </w:r>
       <w:r>
         <w:rPr>
@@ -5718,7 +5133,17 @@
           <w:szCs w:val="24"/>
           <w:lang w:val="vi-VN"/>
         </w:rPr>
-        <w:t>2</w:t>
+        <w:t xml:space="preserve"> cu</w:t>
+      </w:r>
+      <w:r>
+        <w:rPr>
+          <w:rFonts w:ascii="Cambria" w:hAnsi="Cambria" w:cs="Times New Roman"/>
+          <w:bCs/>
+          <w:sz w:val="24"/>
+          <w:szCs w:val="24"/>
+          <w:lang w:val="vi-VN"/>
+        </w:rPr>
+        <w:t>ố</w:t>
       </w:r>
       <w:r>
         <w:rPr>
@@ -5728,197 +5153,7 @@
           <w:szCs w:val="24"/>
           <w:lang w:val="vi-VN"/>
         </w:rPr>
-        <w:t xml:space="preserve">: </w:t>
-      </w:r>
-      <w:r>
-        <w:rPr>
-          <w:rFonts w:ascii="Cambria" w:hAnsi="Cambria" w:cs="Times New Roman" w:hint="eastAsia"/>
-          <w:bCs/>
-          <w:sz w:val="24"/>
-          <w:szCs w:val="24"/>
-          <w:lang w:val="vi-VN"/>
-        </w:rPr>
-        <w:t>H</w:t>
-      </w:r>
-      <w:r>
-        <w:rPr>
-          <w:rFonts w:ascii="Cambria" w:hAnsi="Cambria" w:cs="Times New Roman"/>
-          <w:bCs/>
-          <w:sz w:val="24"/>
-          <w:szCs w:val="24"/>
-          <w:lang w:val="vi-VN"/>
-        </w:rPr>
-        <w:t>ộ</w:t>
-      </w:r>
-      <w:r>
-        <w:rPr>
-          <w:rFonts w:ascii="Cambria" w:hAnsi="Cambria" w:cs="Times New Roman" w:hint="eastAsia"/>
-          <w:bCs/>
-          <w:sz w:val="24"/>
-          <w:szCs w:val="24"/>
-          <w:lang w:val="vi-VN"/>
-        </w:rPr>
-        <w:t>p tho</w:t>
-      </w:r>
-      <w:r>
-        <w:rPr>
-          <w:rFonts w:ascii="Cambria" w:hAnsi="Cambria" w:cs="Times New Roman"/>
-          <w:bCs/>
-          <w:sz w:val="24"/>
-          <w:szCs w:val="24"/>
-          <w:lang w:val="vi-VN"/>
-        </w:rPr>
-        <w:t>ạ</w:t>
-      </w:r>
-      <w:r>
-        <w:rPr>
-          <w:rFonts w:ascii="Cambria" w:hAnsi="Cambria" w:cs="Times New Roman" w:hint="eastAsia"/>
-          <w:bCs/>
-          <w:sz w:val="24"/>
-          <w:szCs w:val="24"/>
-          <w:lang w:val="vi-VN"/>
-        </w:rPr>
-        <w:t>i xác nh</w:t>
-      </w:r>
-      <w:r>
-        <w:rPr>
-          <w:rFonts w:ascii="Cambria" w:hAnsi="Cambria" w:cs="Times New Roman"/>
-          <w:bCs/>
-          <w:sz w:val="24"/>
-          <w:szCs w:val="24"/>
-          <w:lang w:val="vi-VN"/>
-        </w:rPr>
-        <w:t>ậ</w:t>
-      </w:r>
-      <w:r>
-        <w:rPr>
-          <w:rFonts w:ascii="Cambria" w:hAnsi="Cambria" w:cs="Times New Roman" w:hint="eastAsia"/>
-          <w:bCs/>
-          <w:sz w:val="24"/>
-          <w:szCs w:val="24"/>
-          <w:lang w:val="vi-VN"/>
-        </w:rPr>
-        <w:t>n hi</w:t>
-      </w:r>
-      <w:r>
-        <w:rPr>
-          <w:rFonts w:ascii="Cambria" w:hAnsi="Cambria" w:cs="Times New Roman"/>
-          <w:bCs/>
-          <w:sz w:val="24"/>
-          <w:szCs w:val="24"/>
-          <w:lang w:val="vi-VN"/>
-        </w:rPr>
-        <w:t>ể</w:t>
-      </w:r>
-      <w:r>
-        <w:rPr>
-          <w:rFonts w:ascii="Cambria" w:hAnsi="Cambria" w:cs="Times New Roman" w:hint="eastAsia"/>
-          <w:bCs/>
-          <w:sz w:val="24"/>
-          <w:szCs w:val="24"/>
-          <w:lang w:val="vi-VN"/>
-        </w:rPr>
-        <w:t>n th</w:t>
-      </w:r>
-      <w:r>
-        <w:rPr>
-          <w:rFonts w:ascii="Cambria" w:hAnsi="Cambria" w:cs="Times New Roman"/>
-          <w:bCs/>
-          <w:sz w:val="24"/>
-          <w:szCs w:val="24"/>
-          <w:lang w:val="vi-VN"/>
-        </w:rPr>
-        <w:t>ị</w:t>
-      </w:r>
-      <w:r>
-        <w:rPr>
-          <w:rFonts w:ascii="Cambria" w:hAnsi="Cambria" w:cs="Times New Roman" w:hint="eastAsia"/>
-          <w:bCs/>
-          <w:sz w:val="24"/>
-          <w:szCs w:val="24"/>
-          <w:lang w:val="vi-VN"/>
-        </w:rPr>
-        <w:t xml:space="preserve"> =&gt; </w:t>
-      </w:r>
-      <w:r>
-        <w:rPr>
-          <w:rFonts w:ascii="Times New Roman" w:hAnsi="Times New Roman" w:cs="Times New Roman" w:hint="eastAsia"/>
-          <w:bCs/>
-          <w:sz w:val="24"/>
-          <w:szCs w:val="24"/>
-          <w:lang w:val="vi-VN"/>
-        </w:rPr>
-        <w:t>C</w:t>
-      </w:r>
-      <w:r>
-        <w:rPr>
-          <w:rFonts w:ascii="Times New Roman" w:hAnsi="Times New Roman" w:cs="Times New Roman"/>
-          <w:bCs/>
-          <w:sz w:val="24"/>
-          <w:szCs w:val="24"/>
-          <w:lang w:val="vi-VN"/>
-        </w:rPr>
-        <w:t xml:space="preserve">lick </w:t>
-      </w:r>
-      <w:r>
-        <w:rPr>
-          <w:rFonts w:ascii="Times New Roman" w:hAnsi="Times New Roman" w:cs="Times New Roman" w:hint="eastAsia"/>
-          <w:bCs/>
-          <w:sz w:val="24"/>
-          <w:szCs w:val="24"/>
-          <w:lang w:val="vi-VN"/>
-        </w:rPr>
-        <w:t>ch</w:t>
-      </w:r>
-      <w:r>
-        <w:rPr>
-          <w:rFonts w:ascii="Times New Roman" w:hAnsi="Times New Roman" w:cs="Times New Roman"/>
-          <w:bCs/>
-          <w:sz w:val="24"/>
-          <w:szCs w:val="24"/>
-          <w:lang w:val="vi-VN"/>
-        </w:rPr>
-        <w:t>ọ</w:t>
-      </w:r>
-      <w:r>
-        <w:rPr>
-          <w:rFonts w:ascii="Times New Roman" w:hAnsi="Times New Roman" w:cs="Times New Roman" w:hint="eastAsia"/>
-          <w:bCs/>
-          <w:sz w:val="24"/>
-          <w:szCs w:val="24"/>
-          <w:lang w:val="vi-VN"/>
-        </w:rPr>
-        <w:t xml:space="preserve">n </w:t>
-      </w:r>
-      <w:r>
-        <w:rPr>
-          <w:rFonts w:ascii="Times New Roman" w:hAnsi="Times New Roman" w:cs="Times New Roman"/>
-          <w:bCs/>
-          <w:sz w:val="24"/>
-          <w:szCs w:val="24"/>
-          <w:lang w:val="vi-VN"/>
-        </w:rPr>
-        <w:t>“</w:t>
-      </w:r>
-      <w:r>
-        <w:rPr>
-          <w:rFonts w:ascii="Times New Roman" w:hAnsi="Times New Roman" w:cs="Times New Roman" w:hint="eastAsia"/>
-          <w:bCs/>
-          <w:sz w:val="24"/>
-          <w:szCs w:val="24"/>
-          <w:lang w:val="vi-VN"/>
-        </w:rPr>
-        <w:t>OK</w:t>
-      </w:r>
-      <w:r>
-        <w:rPr>
-          <w:rFonts w:ascii="Times New Roman" w:hAnsi="Times New Roman" w:cs="Times New Roman"/>
-          <w:bCs/>
-          <w:sz w:val="24"/>
-          <w:szCs w:val="24"/>
-          <w:lang w:val="vi-VN"/>
-        </w:rPr>
-        <w:t>”</w:t>
+        <w:t>i hàng</w:t>
       </w:r>
     </w:p>
     <w:p>
@@ -5937,10 +5172,10 @@
           <w:lang w:eastAsia="zh-CN"/>
         </w:rPr>
         <w:drawing>
-          <wp:inline distT="0" distB="0" distL="0" distR="0" wp14:anchorId="5213059E" wp14:editId="7D6EF0BC">
-            <wp:extent cx="1887415" cy="1019810"/>
-            <wp:effectExtent l="0" t="0" r="0" b="8890"/>
-            <wp:docPr id="42" name="Picture 42"/>
+          <wp:inline distT="0" distB="0" distL="0" distR="0" wp14:anchorId="3B492F81" wp14:editId="24164A4B">
+            <wp:extent cx="5943600" cy="1376045"/>
+            <wp:effectExtent l="0" t="0" r="0" b="5080"/>
+            <wp:docPr id="41" name="Picture 41"/>
             <wp:cNvGraphicFramePr>
               <a:graphicFrameLocks xmlns:a="http://schemas.openxmlformats.org/drawingml/2006/main" noChangeAspect="1"/>
             </wp:cNvGraphicFramePr>
@@ -5960,7 +5195,7 @@
                   <pic:spPr>
                     <a:xfrm>
                       <a:off x="0" y="0"/>
-                      <a:ext cx="1887415" cy="1019810"/>
+                      <a:ext cx="5943600" cy="1376045"/>
                     </a:xfrm>
                     <a:prstGeom prst="rect">
                       <a:avLst/>
@@ -5976,13 +5211,173 @@
     <w:p>
       <w:pPr>
         <w:rPr>
+          <w:rFonts w:ascii="Times New Roman" w:hAnsi="Times New Roman" w:cs="Times New Roman"/>
+          <w:bCs/>
+          <w:sz w:val="24"/>
+          <w:szCs w:val="24"/>
+          <w:lang w:val="vi-VN"/>
+        </w:rPr>
+      </w:pPr>
+      <w:r>
+        <w:rPr>
+          <w:rFonts w:ascii="Times New Roman" w:hAnsi="Times New Roman" w:cs="Times New Roman" w:hint="eastAsia"/>
+          <w:bCs/>
+          <w:sz w:val="24"/>
+          <w:szCs w:val="24"/>
+          <w:lang w:val="vi-VN"/>
+        </w:rPr>
+        <w:t>B</w:t>
+      </w:r>
+      <w:r>
+        <w:rPr>
           <w:rFonts w:ascii="Cambria" w:hAnsi="Cambria" w:cs="Times New Roman"/>
           <w:bCs/>
           <w:sz w:val="24"/>
           <w:szCs w:val="24"/>
           <w:lang w:val="vi-VN"/>
         </w:rPr>
-      </w:pPr>
+        <w:t>ướ</w:t>
+      </w:r>
+      <w:r>
+        <w:rPr>
+          <w:rFonts w:ascii="Cambria" w:hAnsi="Cambria" w:cs="Times New Roman" w:hint="eastAsia"/>
+          <w:bCs/>
+          <w:sz w:val="24"/>
+          <w:szCs w:val="24"/>
+          <w:lang w:val="vi-VN"/>
+        </w:rPr>
+        <w:t xml:space="preserve">c </w:t>
+      </w:r>
+      <w:r>
+        <w:rPr>
+          <w:rFonts w:ascii="Cambria" w:hAnsi="Cambria" w:cs="Times New Roman" w:hint="eastAsia"/>
+          <w:bCs/>
+          <w:sz w:val="24"/>
+          <w:szCs w:val="24"/>
+          <w:lang w:val="vi-VN"/>
+        </w:rPr>
+        <w:t>2</w:t>
+      </w:r>
+      <w:r>
+        <w:rPr>
+          <w:rFonts w:ascii="Cambria" w:hAnsi="Cambria" w:cs="Times New Roman" w:hint="eastAsia"/>
+          <w:bCs/>
+          <w:sz w:val="24"/>
+          <w:szCs w:val="24"/>
+          <w:lang w:val="vi-VN"/>
+        </w:rPr>
+        <w:t xml:space="preserve">: </w:t>
+      </w:r>
+      <w:r>
+        <w:rPr>
+          <w:rFonts w:ascii="Cambria" w:hAnsi="Cambria" w:cs="Times New Roman" w:hint="eastAsia"/>
+          <w:bCs/>
+          <w:sz w:val="24"/>
+          <w:szCs w:val="24"/>
+          <w:lang w:val="vi-VN"/>
+        </w:rPr>
+        <w:t>H</w:t>
+      </w:r>
+      <w:r>
+        <w:rPr>
+          <w:rFonts w:ascii="Cambria" w:hAnsi="Cambria" w:cs="Times New Roman"/>
+          <w:bCs/>
+          <w:sz w:val="24"/>
+          <w:szCs w:val="24"/>
+          <w:lang w:val="vi-VN"/>
+        </w:rPr>
+        <w:t>ộ</w:t>
+      </w:r>
+      <w:r>
+        <w:rPr>
+          <w:rFonts w:ascii="Cambria" w:hAnsi="Cambria" w:cs="Times New Roman" w:hint="eastAsia"/>
+          <w:bCs/>
+          <w:sz w:val="24"/>
+          <w:szCs w:val="24"/>
+          <w:lang w:val="vi-VN"/>
+        </w:rPr>
+        <w:t>p tho</w:t>
+      </w:r>
+      <w:r>
+        <w:rPr>
+          <w:rFonts w:ascii="Cambria" w:hAnsi="Cambria" w:cs="Times New Roman"/>
+          <w:bCs/>
+          <w:sz w:val="24"/>
+          <w:szCs w:val="24"/>
+          <w:lang w:val="vi-VN"/>
+        </w:rPr>
+        <w:t>ạ</w:t>
+      </w:r>
+      <w:r>
+        <w:rPr>
+          <w:rFonts w:ascii="Cambria" w:hAnsi="Cambria" w:cs="Times New Roman" w:hint="eastAsia"/>
+          <w:bCs/>
+          <w:sz w:val="24"/>
+          <w:szCs w:val="24"/>
+          <w:lang w:val="vi-VN"/>
+        </w:rPr>
+        <w:t>i xác nh</w:t>
+      </w:r>
+      <w:r>
+        <w:rPr>
+          <w:rFonts w:ascii="Cambria" w:hAnsi="Cambria" w:cs="Times New Roman"/>
+          <w:bCs/>
+          <w:sz w:val="24"/>
+          <w:szCs w:val="24"/>
+          <w:lang w:val="vi-VN"/>
+        </w:rPr>
+        <w:t>ậ</w:t>
+      </w:r>
+      <w:r>
+        <w:rPr>
+          <w:rFonts w:ascii="Cambria" w:hAnsi="Cambria" w:cs="Times New Roman" w:hint="eastAsia"/>
+          <w:bCs/>
+          <w:sz w:val="24"/>
+          <w:szCs w:val="24"/>
+          <w:lang w:val="vi-VN"/>
+        </w:rPr>
+        <w:t>n hi</w:t>
+      </w:r>
+      <w:r>
+        <w:rPr>
+          <w:rFonts w:ascii="Cambria" w:hAnsi="Cambria" w:cs="Times New Roman"/>
+          <w:bCs/>
+          <w:sz w:val="24"/>
+          <w:szCs w:val="24"/>
+          <w:lang w:val="vi-VN"/>
+        </w:rPr>
+        <w:t>ể</w:t>
+      </w:r>
+      <w:r>
+        <w:rPr>
+          <w:rFonts w:ascii="Cambria" w:hAnsi="Cambria" w:cs="Times New Roman" w:hint="eastAsia"/>
+          <w:bCs/>
+          <w:sz w:val="24"/>
+          <w:szCs w:val="24"/>
+          <w:lang w:val="vi-VN"/>
+        </w:rPr>
+        <w:t>n th</w:t>
+      </w:r>
+      <w:r>
+        <w:rPr>
+          <w:rFonts w:ascii="Cambria" w:hAnsi="Cambria" w:cs="Times New Roman"/>
+          <w:bCs/>
+          <w:sz w:val="24"/>
+          <w:szCs w:val="24"/>
+          <w:lang w:val="vi-VN"/>
+        </w:rPr>
+        <w:t>ị</w:t>
+      </w:r>
+      <w:r>
+        <w:rPr>
+          <w:rFonts w:ascii="Cambria" w:hAnsi="Cambria" w:cs="Times New Roman" w:hint="eastAsia"/>
+          <w:bCs/>
+          <w:sz w:val="24"/>
+          <w:szCs w:val="24"/>
+          <w:lang w:val="vi-VN"/>
+        </w:rPr>
+        <w:t xml:space="preserve"> =&gt; </w:t>
+      </w:r>
       <w:r>
         <w:rPr>
           <w:rFonts w:ascii="Times New Roman" w:hAnsi="Times New Roman" w:cs="Times New Roman" w:hint="eastAsia"/>
@@ -5991,328 +5386,77 @@
           <w:szCs w:val="24"/>
           <w:lang w:val="vi-VN"/>
         </w:rPr>
-        <w:t>D</w:t>
-      </w:r>
-      <w:r>
-        <w:rPr>
-          <w:rFonts w:ascii="Cambria" w:hAnsi="Cambria" w:cs="Times New Roman"/>
-          <w:bCs/>
-          <w:sz w:val="24"/>
-          <w:szCs w:val="24"/>
-          <w:lang w:val="vi-VN"/>
-        </w:rPr>
-        <w:t>ữ</w:t>
-      </w:r>
-      <w:r>
-        <w:rPr>
-          <w:rFonts w:ascii="Cambria" w:hAnsi="Cambria" w:cs="Times New Roman" w:hint="eastAsia"/>
-          <w:bCs/>
-          <w:sz w:val="24"/>
-          <w:szCs w:val="24"/>
-          <w:lang w:val="vi-VN"/>
-        </w:rPr>
-        <w:t xml:space="preserve"> li</w:t>
-      </w:r>
-      <w:r>
-        <w:rPr>
-          <w:rFonts w:ascii="Cambria" w:hAnsi="Cambria" w:cs="Times New Roman"/>
-          <w:bCs/>
-          <w:sz w:val="24"/>
-          <w:szCs w:val="24"/>
-          <w:lang w:val="vi-VN"/>
-        </w:rPr>
-        <w:t>ệ</w:t>
-      </w:r>
-      <w:r>
-        <w:rPr>
-          <w:rFonts w:ascii="Cambria" w:hAnsi="Cambria" w:cs="Times New Roman" w:hint="eastAsia"/>
-          <w:bCs/>
-          <w:sz w:val="24"/>
-          <w:szCs w:val="24"/>
-          <w:lang w:val="vi-VN"/>
-        </w:rPr>
-        <w:t>u c</w:t>
-      </w:r>
-      <w:r>
-        <w:rPr>
-          <w:rFonts w:ascii="Cambria" w:hAnsi="Cambria" w:cs="Times New Roman"/>
-          <w:bCs/>
-          <w:sz w:val="24"/>
-          <w:szCs w:val="24"/>
-          <w:lang w:val="vi-VN"/>
-        </w:rPr>
-        <w:t>ủ</w:t>
-      </w:r>
-      <w:r>
-        <w:rPr>
-          <w:rFonts w:ascii="Cambria" w:hAnsi="Cambria" w:cs="Times New Roman" w:hint="eastAsia"/>
-          <w:bCs/>
-          <w:sz w:val="24"/>
-          <w:szCs w:val="24"/>
-          <w:lang w:val="vi-VN"/>
-        </w:rPr>
-        <w:t>a 1 hàng sau khi xóa s</w:t>
-      </w:r>
-      <w:r>
-        <w:rPr>
-          <w:rFonts w:ascii="Cambria" w:hAnsi="Cambria" w:cs="Times New Roman"/>
-          <w:bCs/>
-          <w:sz w:val="24"/>
-          <w:szCs w:val="24"/>
-          <w:lang w:val="vi-VN"/>
-        </w:rPr>
-        <w:t>ẽ</w:t>
-      </w:r>
-      <w:r>
-        <w:rPr>
-          <w:rFonts w:ascii="Cambria" w:hAnsi="Cambria" w:cs="Times New Roman" w:hint="eastAsia"/>
-          <w:bCs/>
-          <w:sz w:val="24"/>
-          <w:szCs w:val="24"/>
-          <w:lang w:val="vi-VN"/>
-        </w:rPr>
-        <w:t xml:space="preserve"> có màu xám và có đ</w:t>
-      </w:r>
-      <w:r>
-        <w:rPr>
-          <w:rFonts w:ascii="Cambria" w:hAnsi="Cambria" w:cs="Times New Roman"/>
-          <w:bCs/>
-          <w:sz w:val="24"/>
-          <w:szCs w:val="24"/>
-          <w:lang w:val="vi-VN"/>
-        </w:rPr>
-        <w:t>ườ</w:t>
-      </w:r>
-      <w:r>
-        <w:rPr>
-          <w:rFonts w:ascii="Cambria" w:hAnsi="Cambria" w:cs="Times New Roman" w:hint="eastAsia"/>
-          <w:bCs/>
-          <w:sz w:val="24"/>
-          <w:szCs w:val="24"/>
-          <w:lang w:val="vi-VN"/>
-        </w:rPr>
-        <w:t>ng k</w:t>
-      </w:r>
-      <w:r>
-        <w:rPr>
-          <w:rFonts w:ascii="Cambria" w:hAnsi="Cambria" w:cs="Times New Roman"/>
-          <w:bCs/>
-          <w:sz w:val="24"/>
-          <w:szCs w:val="24"/>
-          <w:lang w:val="vi-VN"/>
-        </w:rPr>
-        <w:t>ẻ</w:t>
-      </w:r>
-      <w:r>
-        <w:rPr>
-          <w:rFonts w:ascii="Cambria" w:hAnsi="Cambria" w:cs="Times New Roman" w:hint="eastAsia"/>
-          <w:bCs/>
-          <w:sz w:val="24"/>
-          <w:szCs w:val="24"/>
-          <w:lang w:val="vi-VN"/>
-        </w:rPr>
-        <w:t xml:space="preserve"> đ</w:t>
-      </w:r>
-      <w:r>
-        <w:rPr>
-          <w:rFonts w:ascii="Cambria" w:hAnsi="Cambria" w:cs="Times New Roman"/>
-          <w:bCs/>
-          <w:sz w:val="24"/>
-          <w:szCs w:val="24"/>
-          <w:lang w:val="vi-VN"/>
-        </w:rPr>
-        <w:t>ỏ</w:t>
-      </w:r>
-      <w:r>
-        <w:rPr>
-          <w:rFonts w:ascii="Cambria" w:hAnsi="Cambria" w:cs="Times New Roman" w:hint="eastAsia"/>
-          <w:bCs/>
-          <w:sz w:val="24"/>
-          <w:szCs w:val="24"/>
-          <w:lang w:val="vi-VN"/>
-        </w:rPr>
-        <w:t xml:space="preserve"> g</w:t>
-      </w:r>
-      <w:r>
-        <w:rPr>
-          <w:rFonts w:ascii="Cambria" w:hAnsi="Cambria" w:cs="Times New Roman"/>
-          <w:bCs/>
-          <w:sz w:val="24"/>
-          <w:szCs w:val="24"/>
-          <w:lang w:val="vi-VN"/>
-        </w:rPr>
-        <w:t>ạ</w:t>
-      </w:r>
-      <w:r>
-        <w:rPr>
-          <w:rFonts w:ascii="Cambria" w:hAnsi="Cambria" w:cs="Times New Roman" w:hint="eastAsia"/>
-          <w:bCs/>
-          <w:sz w:val="24"/>
-          <w:szCs w:val="24"/>
-          <w:lang w:val="vi-VN"/>
-        </w:rPr>
-        <w:t>ch ngang</w:t>
-      </w:r>
-    </w:p>
-    <w:p>
-      <w:pPr>
-        <w:rPr>
-          <w:rFonts w:ascii="Cambria" w:hAnsi="Cambria" w:cs="Times New Roman"/>
-          <w:bCs/>
-          <w:sz w:val="24"/>
-          <w:szCs w:val="24"/>
-          <w:lang w:val="vi-VN"/>
-        </w:rPr>
-      </w:pPr>
-      <w:r>
-        <w:rPr>
-          <w:rFonts w:ascii="Cambria" w:hAnsi="Cambria" w:cs="Times New Roman" w:hint="eastAsia"/>
-          <w:bCs/>
-          <w:sz w:val="24"/>
-          <w:szCs w:val="24"/>
-          <w:lang w:val="vi-VN"/>
-        </w:rPr>
         <w:t>C</w:t>
       </w:r>
       <w:r>
         <w:rPr>
-          <w:rFonts w:ascii="Cambria" w:hAnsi="Cambria" w:cs="Times New Roman"/>
-          <w:bCs/>
-          <w:sz w:val="24"/>
-          <w:szCs w:val="24"/>
-          <w:lang w:val="vi-VN"/>
-        </w:rPr>
-        <w:t>ộ</w:t>
-      </w:r>
-      <w:r>
-        <w:rPr>
-          <w:rFonts w:ascii="Cambria" w:hAnsi="Cambria" w:cs="Times New Roman" w:hint="eastAsia"/>
-          <w:bCs/>
-          <w:sz w:val="24"/>
-          <w:szCs w:val="24"/>
-          <w:lang w:val="vi-VN"/>
-        </w:rPr>
-        <w:t>t hành đ</w:t>
-      </w:r>
-      <w:r>
-        <w:rPr>
-          <w:rFonts w:ascii="Cambria" w:hAnsi="Cambria" w:cs="Times New Roman"/>
-          <w:bCs/>
-          <w:sz w:val="24"/>
-          <w:szCs w:val="24"/>
-          <w:lang w:val="vi-VN"/>
-        </w:rPr>
-        <w:t>ộ</w:t>
-      </w:r>
-      <w:r>
-        <w:rPr>
-          <w:rFonts w:ascii="Cambria" w:hAnsi="Cambria" w:cs="Times New Roman" w:hint="eastAsia"/>
-          <w:bCs/>
-          <w:sz w:val="24"/>
-          <w:szCs w:val="24"/>
-          <w:lang w:val="vi-VN"/>
-        </w:rPr>
-        <w:t>ng có l</w:t>
-      </w:r>
-      <w:r>
-        <w:rPr>
-          <w:rFonts w:ascii="Cambria" w:hAnsi="Cambria" w:cs="Times New Roman"/>
-          <w:bCs/>
-          <w:sz w:val="24"/>
-          <w:szCs w:val="24"/>
-          <w:lang w:val="vi-VN"/>
-        </w:rPr>
-        <w:t>ư</w:t>
-      </w:r>
-      <w:r>
-        <w:rPr>
-          <w:rFonts w:ascii="Cambria" w:hAnsi="Cambria" w:cs="Times New Roman" w:hint="eastAsia"/>
-          <w:bCs/>
-          <w:sz w:val="24"/>
-          <w:szCs w:val="24"/>
-          <w:lang w:val="vi-VN"/>
-        </w:rPr>
-        <w:t>u l</w:t>
-      </w:r>
-      <w:r>
-        <w:rPr>
-          <w:rFonts w:ascii="Cambria" w:hAnsi="Cambria" w:cs="Times New Roman"/>
-          <w:bCs/>
-          <w:sz w:val="24"/>
-          <w:szCs w:val="24"/>
-          <w:lang w:val="vi-VN"/>
-        </w:rPr>
-        <w:t>ạ</w:t>
-      </w:r>
-      <w:r>
-        <w:rPr>
-          <w:rFonts w:ascii="Cambria" w:hAnsi="Cambria" w:cs="Times New Roman" w:hint="eastAsia"/>
-          <w:bCs/>
-          <w:sz w:val="24"/>
-          <w:szCs w:val="24"/>
-          <w:lang w:val="vi-VN"/>
-        </w:rPr>
-        <w:t>i thông tin c</w:t>
-      </w:r>
-      <w:r>
-        <w:rPr>
-          <w:rFonts w:ascii="Cambria" w:hAnsi="Cambria" w:cs="Times New Roman"/>
-          <w:bCs/>
-          <w:sz w:val="24"/>
-          <w:szCs w:val="24"/>
-          <w:lang w:val="vi-VN"/>
-        </w:rPr>
-        <w:t>ủ</w:t>
-      </w:r>
-      <w:r>
-        <w:rPr>
-          <w:rFonts w:ascii="Cambria" w:hAnsi="Cambria" w:cs="Times New Roman" w:hint="eastAsia"/>
-          <w:bCs/>
-          <w:sz w:val="24"/>
-          <w:szCs w:val="24"/>
-          <w:lang w:val="vi-VN"/>
-        </w:rPr>
-        <w:t>a ng</w:t>
-      </w:r>
-      <w:r>
-        <w:rPr>
-          <w:rFonts w:ascii="Cambria" w:hAnsi="Cambria" w:cs="Times New Roman"/>
-          <w:bCs/>
-          <w:sz w:val="24"/>
-          <w:szCs w:val="24"/>
-          <w:lang w:val="vi-VN"/>
-        </w:rPr>
-        <w:t>ườ</w:t>
-      </w:r>
-      <w:r>
-        <w:rPr>
-          <w:rFonts w:ascii="Cambria" w:hAnsi="Cambria" w:cs="Times New Roman" w:hint="eastAsia"/>
-          <w:bCs/>
-          <w:sz w:val="24"/>
-          <w:szCs w:val="24"/>
-          <w:lang w:val="vi-VN"/>
-        </w:rPr>
-        <w:t>i xóa và th</w:t>
-      </w:r>
-      <w:r>
-        <w:rPr>
-          <w:rFonts w:ascii="Cambria" w:hAnsi="Cambria" w:cs="Times New Roman"/>
-          <w:bCs/>
-          <w:sz w:val="24"/>
-          <w:szCs w:val="24"/>
-          <w:lang w:val="vi-VN"/>
-        </w:rPr>
-        <w:t>ờ</w:t>
-      </w:r>
-      <w:r>
-        <w:rPr>
-          <w:rFonts w:ascii="Cambria" w:hAnsi="Cambria" w:cs="Times New Roman" w:hint="eastAsia"/>
-          <w:bCs/>
-          <w:sz w:val="24"/>
-          <w:szCs w:val="24"/>
-          <w:lang w:val="vi-VN"/>
-        </w:rPr>
-        <w:t>i gian xóa</w:t>
+          <w:rFonts w:ascii="Times New Roman" w:hAnsi="Times New Roman" w:cs="Times New Roman"/>
+          <w:bCs/>
+          <w:sz w:val="24"/>
+          <w:szCs w:val="24"/>
+          <w:lang w:val="vi-VN"/>
+        </w:rPr>
+        <w:t xml:space="preserve">lick </w:t>
+      </w:r>
+      <w:r>
+        <w:rPr>
+          <w:rFonts w:ascii="Times New Roman" w:hAnsi="Times New Roman" w:cs="Times New Roman" w:hint="eastAsia"/>
+          <w:bCs/>
+          <w:sz w:val="24"/>
+          <w:szCs w:val="24"/>
+          <w:lang w:val="vi-VN"/>
+        </w:rPr>
+        <w:t>ch</w:t>
+      </w:r>
+      <w:r>
+        <w:rPr>
+          <w:rFonts w:ascii="Times New Roman" w:hAnsi="Times New Roman" w:cs="Times New Roman"/>
+          <w:bCs/>
+          <w:sz w:val="24"/>
+          <w:szCs w:val="24"/>
+          <w:lang w:val="vi-VN"/>
+        </w:rPr>
+        <w:t>ọ</w:t>
+      </w:r>
+      <w:r>
+        <w:rPr>
+          <w:rFonts w:ascii="Times New Roman" w:hAnsi="Times New Roman" w:cs="Times New Roman" w:hint="eastAsia"/>
+          <w:bCs/>
+          <w:sz w:val="24"/>
+          <w:szCs w:val="24"/>
+          <w:lang w:val="vi-VN"/>
+        </w:rPr>
+        <w:t xml:space="preserve">n </w:t>
+      </w:r>
+      <w:r>
+        <w:rPr>
+          <w:rFonts w:ascii="Times New Roman" w:hAnsi="Times New Roman" w:cs="Times New Roman"/>
+          <w:bCs/>
+          <w:sz w:val="24"/>
+          <w:szCs w:val="24"/>
+          <w:lang w:val="vi-VN"/>
+        </w:rPr>
+        <w:t>“</w:t>
+      </w:r>
+      <w:r>
+        <w:rPr>
+          <w:rFonts w:ascii="Times New Roman" w:hAnsi="Times New Roman" w:cs="Times New Roman" w:hint="eastAsia"/>
+          <w:bCs/>
+          <w:sz w:val="24"/>
+          <w:szCs w:val="24"/>
+          <w:lang w:val="vi-VN"/>
+        </w:rPr>
+        <w:t>OK</w:t>
+      </w:r>
+      <w:r>
+        <w:rPr>
+          <w:rFonts w:ascii="Times New Roman" w:hAnsi="Times New Roman" w:cs="Times New Roman"/>
+          <w:bCs/>
+          <w:sz w:val="24"/>
+          <w:szCs w:val="24"/>
+          <w:lang w:val="vi-VN"/>
+        </w:rPr>
+        <w:t>”</w:t>
       </w:r>
     </w:p>
     <w:p>
@@ -6330,11 +5474,12 @@
           <w:noProof/>
           <w:lang w:eastAsia="zh-CN"/>
         </w:rPr>
+        <w:lastRenderedPageBreak/>
         <w:drawing>
-          <wp:inline distT="0" distB="0" distL="0" distR="0" wp14:anchorId="11AC0443" wp14:editId="3569D5C4">
-            <wp:extent cx="5943600" cy="490220"/>
-            <wp:effectExtent l="0" t="0" r="0" b="5080"/>
-            <wp:docPr id="48" name="Picture 48"/>
+          <wp:inline distT="0" distB="0" distL="0" distR="0" wp14:anchorId="5213059E" wp14:editId="7D6EF0BC">
+            <wp:extent cx="1887415" cy="1019810"/>
+            <wp:effectExtent l="0" t="0" r="0" b="8890"/>
+            <wp:docPr id="42" name="Picture 42"/>
             <wp:cNvGraphicFramePr>
               <a:graphicFrameLocks xmlns:a="http://schemas.openxmlformats.org/drawingml/2006/main" noChangeAspect="1"/>
             </wp:cNvGraphicFramePr>
@@ -6354,7 +5499,7 @@
                   <pic:spPr>
                     <a:xfrm>
                       <a:off x="0" y="0"/>
-                      <a:ext cx="5943600" cy="490220"/>
+                      <a:ext cx="1887415" cy="1019810"/>
                     </a:xfrm>
                     <a:prstGeom prst="rect">
                       <a:avLst/>
@@ -6370,7 +5515,7 @@
     <w:p>
       <w:pPr>
         <w:rPr>
-          <w:rFonts w:ascii="Times New Roman" w:hAnsi="Times New Roman" w:cs="Times New Roman"/>
+          <w:rFonts w:ascii="Cambria" w:hAnsi="Cambria" w:cs="Times New Roman"/>
           <w:bCs/>
           <w:sz w:val="24"/>
           <w:szCs w:val="24"/>
@@ -6385,7 +5530,7 @@
           <w:szCs w:val="24"/>
           <w:lang w:val="vi-VN"/>
         </w:rPr>
-        <w:t>B</w:t>
+        <w:t>D</w:t>
       </w:r>
       <w:r>
         <w:rPr>
@@ -6395,7 +5540,7 @@
           <w:szCs w:val="24"/>
           <w:lang w:val="vi-VN"/>
         </w:rPr>
-        <w:t>ướ</w:t>
+        <w:t>ữ</w:t>
       </w:r>
       <w:r>
         <w:rPr>
@@ -6405,17 +5550,17 @@
           <w:szCs w:val="24"/>
           <w:lang w:val="vi-VN"/>
         </w:rPr>
-        <w:t>c 3</w:t>
-      </w:r>
-      <w:r>
-        <w:rPr>
-          <w:rFonts w:ascii="Times New Roman" w:hAnsi="Times New Roman" w:cs="Times New Roman" w:hint="eastAsia"/>
-          <w:bCs/>
-          <w:sz w:val="24"/>
-          <w:szCs w:val="24"/>
-          <w:lang w:val="vi-VN"/>
-        </w:rPr>
-        <w:t xml:space="preserve">. </w:t>
+        <w:t xml:space="preserve"> li</w:t>
+      </w:r>
+      <w:r>
+        <w:rPr>
+          <w:rFonts w:ascii="Cambria" w:hAnsi="Cambria" w:cs="Times New Roman"/>
+          <w:bCs/>
+          <w:sz w:val="24"/>
+          <w:szCs w:val="24"/>
+          <w:lang w:val="vi-VN"/>
+        </w:rPr>
+        <w:t>ệ</w:t>
       </w:r>
       <w:r>
         <w:rPr>
@@ -6425,7 +5570,7 @@
           <w:szCs w:val="24"/>
           <w:lang w:val="vi-VN"/>
         </w:rPr>
-        <w:t>Đ</w:t>
+        <w:t>u c</w:t>
       </w:r>
       <w:r>
         <w:rPr>
@@ -6435,7 +5580,7 @@
           <w:szCs w:val="24"/>
           <w:lang w:val="vi-VN"/>
         </w:rPr>
-        <w:t>ể</w:t>
+        <w:t>ủ</w:t>
       </w:r>
       <w:r>
         <w:rPr>
@@ -6445,7 +5590,7 @@
           <w:szCs w:val="24"/>
           <w:lang w:val="vi-VN"/>
         </w:rPr>
-        <w:t xml:space="preserve"> khôi ph</w:t>
+        <w:t>a 1 hàng sau khi xóa s</w:t>
       </w:r>
       <w:r>
         <w:rPr>
@@ -6455,7 +5600,7 @@
           <w:szCs w:val="24"/>
           <w:lang w:val="vi-VN"/>
         </w:rPr>
-        <w:t>ụ</w:t>
+        <w:t>ẽ</w:t>
       </w:r>
       <w:r>
         <w:rPr>
@@ -6465,7 +5610,7 @@
           <w:szCs w:val="24"/>
           <w:lang w:val="vi-VN"/>
         </w:rPr>
-        <w:t>c d</w:t>
+        <w:t xml:space="preserve"> có màu xám và có đ</w:t>
       </w:r>
       <w:r>
         <w:rPr>
@@ -6475,7 +5620,7 @@
           <w:szCs w:val="24"/>
           <w:lang w:val="vi-VN"/>
         </w:rPr>
-        <w:t>ữ</w:t>
+        <w:t>ườ</w:t>
       </w:r>
       <w:r>
         <w:rPr>
@@ -6485,7 +5630,7 @@
           <w:szCs w:val="24"/>
           <w:lang w:val="vi-VN"/>
         </w:rPr>
-        <w:t xml:space="preserve"> li</w:t>
+        <w:t>ng k</w:t>
       </w:r>
       <w:r>
         <w:rPr>
@@ -6495,7 +5640,7 @@
           <w:szCs w:val="24"/>
           <w:lang w:val="vi-VN"/>
         </w:rPr>
-        <w:t>ệ</w:t>
+        <w:t>ẻ</w:t>
       </w:r>
       <w:r>
         <w:rPr>
@@ -6505,7 +5650,17 @@
           <w:szCs w:val="24"/>
           <w:lang w:val="vi-VN"/>
         </w:rPr>
-        <w:t xml:space="preserve">u </w:t>
+        <w:t xml:space="preserve"> đ</w:t>
+      </w:r>
+      <w:r>
+        <w:rPr>
+          <w:rFonts w:ascii="Cambria" w:hAnsi="Cambria" w:cs="Times New Roman"/>
+          <w:bCs/>
+          <w:sz w:val="24"/>
+          <w:szCs w:val="24"/>
+          <w:lang w:val="vi-VN"/>
+        </w:rPr>
+        <w:t>ỏ</w:t>
       </w:r>
       <w:r>
         <w:rPr>
@@ -6515,7 +5670,7 @@
           <w:szCs w:val="24"/>
           <w:lang w:val="vi-VN"/>
         </w:rPr>
-        <w:t>c</w:t>
+        <w:t xml:space="preserve"> g</w:t>
       </w:r>
       <w:r>
         <w:rPr>
@@ -6525,6 +5680,127 @@
           <w:szCs w:val="24"/>
           <w:lang w:val="vi-VN"/>
         </w:rPr>
+        <w:t>ạ</w:t>
+      </w:r>
+      <w:r>
+        <w:rPr>
+          <w:rFonts w:ascii="Cambria" w:hAnsi="Cambria" w:cs="Times New Roman" w:hint="eastAsia"/>
+          <w:bCs/>
+          <w:sz w:val="24"/>
+          <w:szCs w:val="24"/>
+          <w:lang w:val="vi-VN"/>
+        </w:rPr>
+        <w:t>ch ngang</w:t>
+      </w:r>
+    </w:p>
+    <w:p>
+      <w:pPr>
+        <w:rPr>
+          <w:rFonts w:ascii="Cambria" w:hAnsi="Cambria" w:cs="Times New Roman"/>
+          <w:bCs/>
+          <w:sz w:val="24"/>
+          <w:szCs w:val="24"/>
+          <w:lang w:val="vi-VN"/>
+        </w:rPr>
+      </w:pPr>
+      <w:r>
+        <w:rPr>
+          <w:rFonts w:ascii="Cambria" w:hAnsi="Cambria" w:cs="Times New Roman" w:hint="eastAsia"/>
+          <w:bCs/>
+          <w:sz w:val="24"/>
+          <w:szCs w:val="24"/>
+          <w:lang w:val="vi-VN"/>
+        </w:rPr>
+        <w:t>C</w:t>
+      </w:r>
+      <w:r>
+        <w:rPr>
+          <w:rFonts w:ascii="Cambria" w:hAnsi="Cambria" w:cs="Times New Roman"/>
+          <w:bCs/>
+          <w:sz w:val="24"/>
+          <w:szCs w:val="24"/>
+          <w:lang w:val="vi-VN"/>
+        </w:rPr>
+        <w:t>ộ</w:t>
+      </w:r>
+      <w:r>
+        <w:rPr>
+          <w:rFonts w:ascii="Cambria" w:hAnsi="Cambria" w:cs="Times New Roman" w:hint="eastAsia"/>
+          <w:bCs/>
+          <w:sz w:val="24"/>
+          <w:szCs w:val="24"/>
+          <w:lang w:val="vi-VN"/>
+        </w:rPr>
+        <w:t>t hành đ</w:t>
+      </w:r>
+      <w:r>
+        <w:rPr>
+          <w:rFonts w:ascii="Cambria" w:hAnsi="Cambria" w:cs="Times New Roman"/>
+          <w:bCs/>
+          <w:sz w:val="24"/>
+          <w:szCs w:val="24"/>
+          <w:lang w:val="vi-VN"/>
+        </w:rPr>
+        <w:t>ộ</w:t>
+      </w:r>
+      <w:r>
+        <w:rPr>
+          <w:rFonts w:ascii="Cambria" w:hAnsi="Cambria" w:cs="Times New Roman" w:hint="eastAsia"/>
+          <w:bCs/>
+          <w:sz w:val="24"/>
+          <w:szCs w:val="24"/>
+          <w:lang w:val="vi-VN"/>
+        </w:rPr>
+        <w:t>ng có l</w:t>
+      </w:r>
+      <w:r>
+        <w:rPr>
+          <w:rFonts w:ascii="Cambria" w:hAnsi="Cambria" w:cs="Times New Roman"/>
+          <w:bCs/>
+          <w:sz w:val="24"/>
+          <w:szCs w:val="24"/>
+          <w:lang w:val="vi-VN"/>
+        </w:rPr>
+        <w:t>ư</w:t>
+      </w:r>
+      <w:r>
+        <w:rPr>
+          <w:rFonts w:ascii="Cambria" w:hAnsi="Cambria" w:cs="Times New Roman" w:hint="eastAsia"/>
+          <w:bCs/>
+          <w:sz w:val="24"/>
+          <w:szCs w:val="24"/>
+          <w:lang w:val="vi-VN"/>
+        </w:rPr>
+        <w:t>u l</w:t>
+      </w:r>
+      <w:r>
+        <w:rPr>
+          <w:rFonts w:ascii="Cambria" w:hAnsi="Cambria" w:cs="Times New Roman"/>
+          <w:bCs/>
+          <w:sz w:val="24"/>
+          <w:szCs w:val="24"/>
+          <w:lang w:val="vi-VN"/>
+        </w:rPr>
+        <w:t>ạ</w:t>
+      </w:r>
+      <w:r>
+        <w:rPr>
+          <w:rFonts w:ascii="Cambria" w:hAnsi="Cambria" w:cs="Times New Roman" w:hint="eastAsia"/>
+          <w:bCs/>
+          <w:sz w:val="24"/>
+          <w:szCs w:val="24"/>
+          <w:lang w:val="vi-VN"/>
+        </w:rPr>
+        <w:t>i thông tin c</w:t>
+      </w:r>
+      <w:r>
+        <w:rPr>
+          <w:rFonts w:ascii="Cambria" w:hAnsi="Cambria" w:cs="Times New Roman"/>
+          <w:bCs/>
+          <w:sz w:val="24"/>
+          <w:szCs w:val="24"/>
+          <w:lang w:val="vi-VN"/>
+        </w:rPr>
         <w:t>ủ</w:t>
       </w:r>
       <w:r>
@@ -6535,7 +5811,17 @@
           <w:szCs w:val="24"/>
           <w:lang w:val="vi-VN"/>
         </w:rPr>
-        <w:t xml:space="preserve">a 1 hàng </w:t>
+        <w:t>a ng</w:t>
+      </w:r>
+      <w:r>
+        <w:rPr>
+          <w:rFonts w:ascii="Cambria" w:hAnsi="Cambria" w:cs="Times New Roman"/>
+          <w:bCs/>
+          <w:sz w:val="24"/>
+          <w:szCs w:val="24"/>
+          <w:lang w:val="vi-VN"/>
+        </w:rPr>
+        <w:t>ườ</w:t>
       </w:r>
       <w:r>
         <w:rPr>
@@ -6545,7 +5831,7 @@
           <w:szCs w:val="24"/>
           <w:lang w:val="vi-VN"/>
         </w:rPr>
-        <w:t>thì click ch</w:t>
+        <w:t>i xóa và th</w:t>
       </w:r>
       <w:r>
         <w:rPr>
@@ -6555,7 +5841,7 @@
           <w:szCs w:val="24"/>
           <w:lang w:val="vi-VN"/>
         </w:rPr>
-        <w:t>ọ</w:t>
+        <w:t>ờ</w:t>
       </w:r>
       <w:r>
         <w:rPr>
@@ -6565,57 +5851,7 @@
           <w:szCs w:val="24"/>
           <w:lang w:val="vi-VN"/>
         </w:rPr>
-        <w:t xml:space="preserve">n nút </w:t>
-      </w:r>
-      <w:r>
-        <w:rPr>
-          <w:rFonts w:ascii="Cambria" w:hAnsi="Cambria" w:cs="Times New Roman"/>
-          <w:bCs/>
-          <w:sz w:val="24"/>
-          <w:szCs w:val="24"/>
-          <w:lang w:val="vi-VN"/>
-        </w:rPr>
-        <w:t>“</w:t>
-      </w:r>
-      <w:r>
-        <w:rPr>
-          <w:rFonts w:ascii="Cambria" w:hAnsi="Cambria" w:cs="Times New Roman" w:hint="eastAsia"/>
-          <w:bCs/>
-          <w:sz w:val="24"/>
-          <w:szCs w:val="24"/>
-          <w:lang w:val="vi-VN"/>
-        </w:rPr>
-        <w:t xml:space="preserve"> Khôi ph</w:t>
-      </w:r>
-      <w:r>
-        <w:rPr>
-          <w:rFonts w:ascii="Cambria" w:hAnsi="Cambria" w:cs="Times New Roman"/>
-          <w:bCs/>
-          <w:sz w:val="24"/>
-          <w:szCs w:val="24"/>
-          <w:lang w:val="vi-VN"/>
-        </w:rPr>
-        <w:t>ụ</w:t>
-      </w:r>
-      <w:r>
-        <w:rPr>
-          <w:rFonts w:ascii="Cambria" w:hAnsi="Cambria" w:cs="Times New Roman" w:hint="eastAsia"/>
-          <w:bCs/>
-          <w:sz w:val="24"/>
-          <w:szCs w:val="24"/>
-          <w:lang w:val="vi-VN"/>
-        </w:rPr>
-        <w:t>c</w:t>
-      </w:r>
-      <w:r>
-        <w:rPr>
-          <w:rFonts w:ascii="Cambria" w:hAnsi="Cambria" w:cs="Times New Roman"/>
-          <w:bCs/>
-          <w:sz w:val="24"/>
-          <w:szCs w:val="24"/>
-          <w:lang w:val="vi-VN"/>
-        </w:rPr>
-        <w:t>”</w:t>
+        <w:t>i gian xóa</w:t>
       </w:r>
     </w:p>
     <w:p>
@@ -6633,12 +5869,11 @@
           <w:noProof/>
           <w:lang w:eastAsia="zh-CN"/>
         </w:rPr>
-        <w:lastRenderedPageBreak/>
         <w:drawing>
-          <wp:inline distT="0" distB="0" distL="0" distR="0" wp14:anchorId="398E5BD2" wp14:editId="3B6F4534">
-            <wp:extent cx="4507523" cy="1213849"/>
-            <wp:effectExtent l="0" t="0" r="7620" b="5715"/>
-            <wp:docPr id="47" name="Picture 47"/>
+          <wp:inline distT="0" distB="0" distL="0" distR="0" wp14:anchorId="11AC0443" wp14:editId="3569D5C4">
+            <wp:extent cx="5943600" cy="490220"/>
+            <wp:effectExtent l="0" t="0" r="0" b="5080"/>
+            <wp:docPr id="48" name="Picture 48"/>
             <wp:cNvGraphicFramePr>
               <a:graphicFrameLocks xmlns:a="http://schemas.openxmlformats.org/drawingml/2006/main" noChangeAspect="1"/>
             </wp:cNvGraphicFramePr>
@@ -6658,7 +5893,7 @@
                   <pic:spPr>
                     <a:xfrm>
                       <a:off x="0" y="0"/>
-                      <a:ext cx="4533131" cy="1220745"/>
+                      <a:ext cx="5943600" cy="490220"/>
                     </a:xfrm>
                     <a:prstGeom prst="rect">
                       <a:avLst/>
@@ -6674,13 +5909,33 @@
     <w:p>
       <w:pPr>
         <w:rPr>
+          <w:rFonts w:ascii="Times New Roman" w:hAnsi="Times New Roman" w:cs="Times New Roman"/>
+          <w:bCs/>
+          <w:sz w:val="24"/>
+          <w:szCs w:val="24"/>
+          <w:lang w:val="vi-VN"/>
+        </w:rPr>
+      </w:pPr>
+      <w:r>
+        <w:rPr>
+          <w:rFonts w:ascii="Times New Roman" w:hAnsi="Times New Roman" w:cs="Times New Roman" w:hint="eastAsia"/>
+          <w:bCs/>
+          <w:sz w:val="24"/>
+          <w:szCs w:val="24"/>
+          <w:lang w:val="vi-VN"/>
+        </w:rPr>
+        <w:t>B</w:t>
+      </w:r>
+      <w:r>
+        <w:rPr>
           <w:rFonts w:ascii="Cambria" w:hAnsi="Cambria" w:cs="Times New Roman"/>
           <w:bCs/>
           <w:sz w:val="24"/>
           <w:szCs w:val="24"/>
           <w:lang w:val="vi-VN"/>
         </w:rPr>
-      </w:pPr>
+        <w:t>ướ</w:t>
+      </w:r>
       <w:r>
         <w:rPr>
           <w:rFonts w:ascii="Cambria" w:hAnsi="Cambria" w:cs="Times New Roman" w:hint="eastAsia"/>
@@ -6689,7 +5944,27 @@
           <w:szCs w:val="24"/>
           <w:lang w:val="vi-VN"/>
         </w:rPr>
-        <w:t>Sau khi khôi ph</w:t>
+        <w:t>c 3</w:t>
+      </w:r>
+      <w:r>
+        <w:rPr>
+          <w:rFonts w:ascii="Times New Roman" w:hAnsi="Times New Roman" w:cs="Times New Roman" w:hint="eastAsia"/>
+          <w:bCs/>
+          <w:sz w:val="24"/>
+          <w:szCs w:val="24"/>
+          <w:lang w:val="vi-VN"/>
+        </w:rPr>
+        <w:t xml:space="preserve">. </w:t>
+      </w:r>
+      <w:r>
+        <w:rPr>
+          <w:rFonts w:ascii="Cambria" w:hAnsi="Cambria" w:cs="Times New Roman" w:hint="eastAsia"/>
+          <w:bCs/>
+          <w:sz w:val="24"/>
+          <w:szCs w:val="24"/>
+          <w:lang w:val="vi-VN"/>
+        </w:rPr>
+        <w:t>Đ</w:t>
       </w:r>
       <w:r>
         <w:rPr>
@@ -6699,6 +5974,26 @@
           <w:szCs w:val="24"/>
           <w:lang w:val="vi-VN"/>
         </w:rPr>
+        <w:t>ể</w:t>
+      </w:r>
+      <w:r>
+        <w:rPr>
+          <w:rFonts w:ascii="Cambria" w:hAnsi="Cambria" w:cs="Times New Roman" w:hint="eastAsia"/>
+          <w:bCs/>
+          <w:sz w:val="24"/>
+          <w:szCs w:val="24"/>
+          <w:lang w:val="vi-VN"/>
+        </w:rPr>
+        <w:t xml:space="preserve"> khôi ph</w:t>
+      </w:r>
+      <w:r>
+        <w:rPr>
+          <w:rFonts w:ascii="Cambria" w:hAnsi="Cambria" w:cs="Times New Roman"/>
+          <w:bCs/>
+          <w:sz w:val="24"/>
+          <w:szCs w:val="24"/>
+          <w:lang w:val="vi-VN"/>
+        </w:rPr>
         <w:t>ụ</w:t>
       </w:r>
       <w:r>
@@ -6709,7 +6004,17 @@
           <w:szCs w:val="24"/>
           <w:lang w:val="vi-VN"/>
         </w:rPr>
-        <w:t xml:space="preserve">c thành công </w:t>
+        <w:t>c d</w:t>
+      </w:r>
+      <w:r>
+        <w:rPr>
+          <w:rFonts w:ascii="Cambria" w:hAnsi="Cambria" w:cs="Times New Roman"/>
+          <w:bCs/>
+          <w:sz w:val="24"/>
+          <w:szCs w:val="24"/>
+          <w:lang w:val="vi-VN"/>
+        </w:rPr>
+        <w:t>ữ</w:t>
       </w:r>
       <w:r>
         <w:rPr>
@@ -6719,7 +6024,7 @@
           <w:szCs w:val="24"/>
           <w:lang w:val="vi-VN"/>
         </w:rPr>
-        <w:t>n</w:t>
+        <w:t xml:space="preserve"> li</w:t>
       </w:r>
       <w:r>
         <w:rPr>
@@ -6729,7 +6034,7 @@
           <w:szCs w:val="24"/>
           <w:lang w:val="vi-VN"/>
         </w:rPr>
-        <w:t>ộ</w:t>
+        <w:t>ệ</w:t>
       </w:r>
       <w:r>
         <w:rPr>
@@ -6739,7 +6044,17 @@
           <w:szCs w:val="24"/>
           <w:lang w:val="vi-VN"/>
         </w:rPr>
-        <w:t>i dung c</w:t>
+        <w:t xml:space="preserve">u </w:t>
+      </w:r>
+      <w:r>
+        <w:rPr>
+          <w:rFonts w:ascii="Cambria" w:hAnsi="Cambria" w:cs="Times New Roman" w:hint="eastAsia"/>
+          <w:bCs/>
+          <w:sz w:val="24"/>
+          <w:szCs w:val="24"/>
+          <w:lang w:val="vi-VN"/>
+        </w:rPr>
+        <w:t>c</w:t>
       </w:r>
       <w:r>
         <w:rPr>
@@ -6759,7 +6074,17 @@
           <w:szCs w:val="24"/>
           <w:lang w:val="vi-VN"/>
         </w:rPr>
-        <w:t>a hàng đã xóa s</w:t>
+        <w:t xml:space="preserve">a 1 hàng </w:t>
+      </w:r>
+      <w:r>
+        <w:rPr>
+          <w:rFonts w:ascii="Cambria" w:hAnsi="Cambria" w:cs="Times New Roman" w:hint="eastAsia"/>
+          <w:bCs/>
+          <w:sz w:val="24"/>
+          <w:szCs w:val="24"/>
+          <w:lang w:val="vi-VN"/>
+        </w:rPr>
+        <w:t>thì click ch</w:t>
       </w:r>
       <w:r>
         <w:rPr>
@@ -6769,7 +6094,7 @@
           <w:szCs w:val="24"/>
           <w:lang w:val="vi-VN"/>
         </w:rPr>
-        <w:t>ẽ</w:t>
+        <w:t>ọ</w:t>
       </w:r>
       <w:r>
         <w:rPr>
@@ -6779,7 +6104,7 @@
           <w:szCs w:val="24"/>
           <w:lang w:val="vi-VN"/>
         </w:rPr>
-        <w:t xml:space="preserve"> tr</w:t>
+        <w:t xml:space="preserve">n nút </w:t>
       </w:r>
       <w:r>
         <w:rPr>
@@ -6789,7 +6114,7 @@
           <w:szCs w:val="24"/>
           <w:lang w:val="vi-VN"/>
         </w:rPr>
-        <w:t>ở</w:t>
+        <w:t>“</w:t>
       </w:r>
       <w:r>
         <w:rPr>
@@ -6799,7 +6124,7 @@
           <w:szCs w:val="24"/>
           <w:lang w:val="vi-VN"/>
         </w:rPr>
-        <w:t xml:space="preserve"> l</w:t>
+        <w:t xml:space="preserve"> Khôi ph</w:t>
       </w:r>
       <w:r>
         <w:rPr>
@@ -6809,7 +6134,7 @@
           <w:szCs w:val="24"/>
           <w:lang w:val="vi-VN"/>
         </w:rPr>
-        <w:t>ạ</w:t>
+        <w:t>ụ</w:t>
       </w:r>
       <w:r>
         <w:rPr>
@@ -6819,7 +6144,7 @@
           <w:szCs w:val="24"/>
           <w:lang w:val="vi-VN"/>
         </w:rPr>
-        <w:t>i tr</w:t>
+        <w:t>c</w:t>
       </w:r>
       <w:r>
         <w:rPr>
@@ -6829,46 +6154,17 @@
           <w:szCs w:val="24"/>
           <w:lang w:val="vi-VN"/>
         </w:rPr>
-        <w:t>ạ</w:t>
-      </w:r>
-      <w:r>
-        <w:rPr>
-          <w:rFonts w:ascii="Cambria" w:hAnsi="Cambria" w:cs="Times New Roman" w:hint="eastAsia"/>
-          <w:bCs/>
-          <w:sz w:val="24"/>
-          <w:szCs w:val="24"/>
-          <w:lang w:val="vi-VN"/>
-        </w:rPr>
-        <w:t>ng thái tr</w:t>
-      </w:r>
-      <w:r>
+        <w:t>”</w:t>
+      </w:r>
+    </w:p>
+    <w:p>
+      <w:pPr>
         <w:rPr>
           <w:rFonts w:ascii="Cambria" w:hAnsi="Cambria" w:cs="Times New Roman"/>
           <w:bCs/>
           <w:sz w:val="24"/>
           <w:szCs w:val="24"/>
           <w:lang w:val="vi-VN"/>
-        </w:rPr>
-        <w:t>ướ</w:t>
-      </w:r>
-      <w:r>
-        <w:rPr>
-          <w:rFonts w:ascii="Cambria" w:hAnsi="Cambria" w:cs="Times New Roman" w:hint="eastAsia"/>
-          <w:bCs/>
-          <w:sz w:val="24"/>
-          <w:szCs w:val="24"/>
-          <w:lang w:val="vi-VN"/>
-        </w:rPr>
-        <w:t>c khi xóa.</w:t>
-      </w:r>
-    </w:p>
-    <w:p>
-      <w:pPr>
-        <w:rPr>
-          <w:rFonts w:ascii="Times New Roman" w:hAnsi="Times New Roman" w:cs="Times New Roman"/>
-          <w:b/>
-          <w:sz w:val="24"/>
-          <w:szCs w:val="24"/>
         </w:rPr>
       </w:pPr>
       <w:r>
@@ -6877,10 +6173,10 @@
           <w:lang w:eastAsia="zh-CN"/>
         </w:rPr>
         <w:drawing>
-          <wp:inline distT="0" distB="0" distL="0" distR="0" wp14:anchorId="43C228D9" wp14:editId="2A3F93B1">
-            <wp:extent cx="1905000" cy="395905"/>
-            <wp:effectExtent l="0" t="0" r="0" b="4445"/>
-            <wp:docPr id="44" name="Picture 44"/>
+          <wp:inline distT="0" distB="0" distL="0" distR="0" wp14:anchorId="398E5BD2" wp14:editId="3B6F4534">
+            <wp:extent cx="4507523" cy="1213849"/>
+            <wp:effectExtent l="0" t="0" r="7620" b="5715"/>
+            <wp:docPr id="47" name="Picture 47"/>
             <wp:cNvGraphicFramePr>
               <a:graphicFrameLocks xmlns:a="http://schemas.openxmlformats.org/drawingml/2006/main" noChangeAspect="1"/>
             </wp:cNvGraphicFramePr>
@@ -6900,7 +6196,7 @@
                   <pic:spPr>
                     <a:xfrm>
                       <a:off x="0" y="0"/>
-                      <a:ext cx="1922485" cy="399539"/>
+                      <a:ext cx="4533131" cy="1220745"/>
                     </a:xfrm>
                     <a:prstGeom prst="rect">
                       <a:avLst/>
@@ -6916,6 +6212,197 @@
     <w:p>
       <w:pPr>
         <w:rPr>
+          <w:rFonts w:ascii="Cambria" w:hAnsi="Cambria" w:cs="Times New Roman"/>
+          <w:bCs/>
+          <w:sz w:val="24"/>
+          <w:szCs w:val="24"/>
+          <w:lang w:val="vi-VN"/>
+        </w:rPr>
+      </w:pPr>
+      <w:r>
+        <w:rPr>
+          <w:rFonts w:ascii="Cambria" w:hAnsi="Cambria" w:cs="Times New Roman" w:hint="eastAsia"/>
+          <w:bCs/>
+          <w:sz w:val="24"/>
+          <w:szCs w:val="24"/>
+          <w:lang w:val="vi-VN"/>
+        </w:rPr>
+        <w:t>Sau khi khôi ph</w:t>
+      </w:r>
+      <w:r>
+        <w:rPr>
+          <w:rFonts w:ascii="Cambria" w:hAnsi="Cambria" w:cs="Times New Roman"/>
+          <w:bCs/>
+          <w:sz w:val="24"/>
+          <w:szCs w:val="24"/>
+          <w:lang w:val="vi-VN"/>
+        </w:rPr>
+        <w:t>ụ</w:t>
+      </w:r>
+      <w:r>
+        <w:rPr>
+          <w:rFonts w:ascii="Cambria" w:hAnsi="Cambria" w:cs="Times New Roman" w:hint="eastAsia"/>
+          <w:bCs/>
+          <w:sz w:val="24"/>
+          <w:szCs w:val="24"/>
+          <w:lang w:val="vi-VN"/>
+        </w:rPr>
+        <w:t xml:space="preserve">c thành công </w:t>
+      </w:r>
+      <w:r>
+        <w:rPr>
+          <w:rFonts w:ascii="Cambria" w:hAnsi="Cambria" w:cs="Times New Roman" w:hint="eastAsia"/>
+          <w:bCs/>
+          <w:sz w:val="24"/>
+          <w:szCs w:val="24"/>
+          <w:lang w:val="vi-VN"/>
+        </w:rPr>
+        <w:t>n</w:t>
+      </w:r>
+      <w:r>
+        <w:rPr>
+          <w:rFonts w:ascii="Cambria" w:hAnsi="Cambria" w:cs="Times New Roman"/>
+          <w:bCs/>
+          <w:sz w:val="24"/>
+          <w:szCs w:val="24"/>
+          <w:lang w:val="vi-VN"/>
+        </w:rPr>
+        <w:t>ộ</w:t>
+      </w:r>
+      <w:r>
+        <w:rPr>
+          <w:rFonts w:ascii="Cambria" w:hAnsi="Cambria" w:cs="Times New Roman" w:hint="eastAsia"/>
+          <w:bCs/>
+          <w:sz w:val="24"/>
+          <w:szCs w:val="24"/>
+          <w:lang w:val="vi-VN"/>
+        </w:rPr>
+        <w:t>i dung c</w:t>
+      </w:r>
+      <w:r>
+        <w:rPr>
+          <w:rFonts w:ascii="Cambria" w:hAnsi="Cambria" w:cs="Times New Roman"/>
+          <w:bCs/>
+          <w:sz w:val="24"/>
+          <w:szCs w:val="24"/>
+          <w:lang w:val="vi-VN"/>
+        </w:rPr>
+        <w:t>ủ</w:t>
+      </w:r>
+      <w:r>
+        <w:rPr>
+          <w:rFonts w:ascii="Cambria" w:hAnsi="Cambria" w:cs="Times New Roman" w:hint="eastAsia"/>
+          <w:bCs/>
+          <w:sz w:val="24"/>
+          <w:szCs w:val="24"/>
+          <w:lang w:val="vi-VN"/>
+        </w:rPr>
+        <w:t>a hàng đã xóa s</w:t>
+      </w:r>
+      <w:r>
+        <w:rPr>
+          <w:rFonts w:ascii="Cambria" w:hAnsi="Cambria" w:cs="Times New Roman"/>
+          <w:bCs/>
+          <w:sz w:val="24"/>
+          <w:szCs w:val="24"/>
+          <w:lang w:val="vi-VN"/>
+        </w:rPr>
+        <w:t>ẽ</w:t>
+      </w:r>
+      <w:r>
+        <w:rPr>
+          <w:rFonts w:ascii="Cambria" w:hAnsi="Cambria" w:cs="Times New Roman" w:hint="eastAsia"/>
+          <w:bCs/>
+          <w:sz w:val="24"/>
+          <w:szCs w:val="24"/>
+          <w:lang w:val="vi-VN"/>
+        </w:rPr>
+        <w:t xml:space="preserve"> tr</w:t>
+      </w:r>
+      <w:r>
+        <w:rPr>
+          <w:rFonts w:ascii="Cambria" w:hAnsi="Cambria" w:cs="Times New Roman"/>
+          <w:bCs/>
+          <w:sz w:val="24"/>
+          <w:szCs w:val="24"/>
+          <w:lang w:val="vi-VN"/>
+        </w:rPr>
+        <w:t>ở</w:t>
+      </w:r>
+      <w:r>
+        <w:rPr>
+          <w:rFonts w:ascii="Cambria" w:hAnsi="Cambria" w:cs="Times New Roman" w:hint="eastAsia"/>
+          <w:bCs/>
+          <w:sz w:val="24"/>
+          <w:szCs w:val="24"/>
+          <w:lang w:val="vi-VN"/>
+        </w:rPr>
+        <w:t xml:space="preserve"> l</w:t>
+      </w:r>
+      <w:r>
+        <w:rPr>
+          <w:rFonts w:ascii="Cambria" w:hAnsi="Cambria" w:cs="Times New Roman"/>
+          <w:bCs/>
+          <w:sz w:val="24"/>
+          <w:szCs w:val="24"/>
+          <w:lang w:val="vi-VN"/>
+        </w:rPr>
+        <w:t>ạ</w:t>
+      </w:r>
+      <w:r>
+        <w:rPr>
+          <w:rFonts w:ascii="Cambria" w:hAnsi="Cambria" w:cs="Times New Roman" w:hint="eastAsia"/>
+          <w:bCs/>
+          <w:sz w:val="24"/>
+          <w:szCs w:val="24"/>
+          <w:lang w:val="vi-VN"/>
+        </w:rPr>
+        <w:t>i tr</w:t>
+      </w:r>
+      <w:r>
+        <w:rPr>
+          <w:rFonts w:ascii="Cambria" w:hAnsi="Cambria" w:cs="Times New Roman"/>
+          <w:bCs/>
+          <w:sz w:val="24"/>
+          <w:szCs w:val="24"/>
+          <w:lang w:val="vi-VN"/>
+        </w:rPr>
+        <w:t>ạ</w:t>
+      </w:r>
+      <w:r>
+        <w:rPr>
+          <w:rFonts w:ascii="Cambria" w:hAnsi="Cambria" w:cs="Times New Roman" w:hint="eastAsia"/>
+          <w:bCs/>
+          <w:sz w:val="24"/>
+          <w:szCs w:val="24"/>
+          <w:lang w:val="vi-VN"/>
+        </w:rPr>
+        <w:t>ng thái tr</w:t>
+      </w:r>
+      <w:r>
+        <w:rPr>
+          <w:rFonts w:ascii="Cambria" w:hAnsi="Cambria" w:cs="Times New Roman"/>
+          <w:bCs/>
+          <w:sz w:val="24"/>
+          <w:szCs w:val="24"/>
+          <w:lang w:val="vi-VN"/>
+        </w:rPr>
+        <w:t>ướ</w:t>
+      </w:r>
+      <w:r>
+        <w:rPr>
+          <w:rFonts w:ascii="Cambria" w:hAnsi="Cambria" w:cs="Times New Roman" w:hint="eastAsia"/>
+          <w:bCs/>
+          <w:sz w:val="24"/>
+          <w:szCs w:val="24"/>
+          <w:lang w:val="vi-VN"/>
+        </w:rPr>
+        <w:t>c khi xóa.</w:t>
+      </w:r>
+    </w:p>
+    <w:p>
+      <w:pPr>
+        <w:rPr>
           <w:rFonts w:ascii="Times New Roman" w:hAnsi="Times New Roman" w:cs="Times New Roman"/>
           <w:b/>
           <w:sz w:val="24"/>
@@ -6928,10 +6415,10 @@
           <w:lang w:eastAsia="zh-CN"/>
         </w:rPr>
         <w:drawing>
-          <wp:inline distT="0" distB="0" distL="0" distR="0" wp14:anchorId="59B15541" wp14:editId="2701C88E">
-            <wp:extent cx="5943600" cy="509270"/>
-            <wp:effectExtent l="0" t="0" r="0" b="5080"/>
-            <wp:docPr id="45" name="Picture 45"/>
+          <wp:inline distT="0" distB="0" distL="0" distR="0" wp14:anchorId="43C228D9" wp14:editId="2A3F93B1">
+            <wp:extent cx="1905000" cy="395905"/>
+            <wp:effectExtent l="0" t="0" r="0" b="4445"/>
+            <wp:docPr id="44" name="Picture 44"/>
             <wp:cNvGraphicFramePr>
               <a:graphicFrameLocks xmlns:a="http://schemas.openxmlformats.org/drawingml/2006/main" noChangeAspect="1"/>
             </wp:cNvGraphicFramePr>
@@ -6951,6 +6438,57 @@
                   <pic:spPr>
                     <a:xfrm>
                       <a:off x="0" y="0"/>
+                      <a:ext cx="1922485" cy="399539"/>
+                    </a:xfrm>
+                    <a:prstGeom prst="rect">
+                      <a:avLst/>
+                    </a:prstGeom>
+                  </pic:spPr>
+                </pic:pic>
+              </a:graphicData>
+            </a:graphic>
+          </wp:inline>
+        </w:drawing>
+      </w:r>
+    </w:p>
+    <w:p>
+      <w:pPr>
+        <w:rPr>
+          <w:rFonts w:ascii="Times New Roman" w:hAnsi="Times New Roman" w:cs="Times New Roman"/>
+          <w:b/>
+          <w:sz w:val="24"/>
+          <w:szCs w:val="24"/>
+        </w:rPr>
+      </w:pPr>
+      <w:r>
+        <w:rPr>
+          <w:noProof/>
+          <w:lang w:eastAsia="zh-CN"/>
+        </w:rPr>
+        <w:drawing>
+          <wp:inline distT="0" distB="0" distL="0" distR="0" wp14:anchorId="59B15541" wp14:editId="2701C88E">
+            <wp:extent cx="5943600" cy="509270"/>
+            <wp:effectExtent l="0" t="0" r="0" b="5080"/>
+            <wp:docPr id="45" name="Picture 45"/>
+            <wp:cNvGraphicFramePr>
+              <a:graphicFrameLocks xmlns:a="http://schemas.openxmlformats.org/drawingml/2006/main" noChangeAspect="1"/>
+            </wp:cNvGraphicFramePr>
+            <a:graphic xmlns:a="http://schemas.openxmlformats.org/drawingml/2006/main">
+              <a:graphicData uri="http://schemas.openxmlformats.org/drawingml/2006/picture">
+                <pic:pic xmlns:pic="http://schemas.openxmlformats.org/drawingml/2006/picture">
+                  <pic:nvPicPr>
+                    <pic:cNvPr id="1" name=""/>
+                    <pic:cNvPicPr/>
+                  </pic:nvPicPr>
+                  <pic:blipFill>
+                    <a:blip r:embed="rId30"/>
+                    <a:stretch>
+                      <a:fillRect/>
+                    </a:stretch>
+                  </pic:blipFill>
+                  <pic:spPr>
+                    <a:xfrm>
+                      <a:off x="0" y="0"/>
                       <a:ext cx="5943600" cy="509270"/>
                     </a:xfrm>
                     <a:prstGeom prst="rect">
@@ -7032,6 +6570,7 @@
           <w:noProof/>
           <w:lang w:eastAsia="zh-CN"/>
         </w:rPr>
+        <w:lastRenderedPageBreak/>
         <w:drawing>
           <wp:inline distT="0" distB="0" distL="0" distR="0" wp14:anchorId="1DC2C1F5" wp14:editId="412320B0">
             <wp:extent cx="5943600" cy="3039745"/>
@@ -7048,7 +6587,7 @@
                     <pic:cNvPicPr/>
                   </pic:nvPicPr>
                   <pic:blipFill>
-                    <a:blip r:embed="rId30"/>
+                    <a:blip r:embed="rId31"/>
                     <a:stretch>
                       <a:fillRect/>
                     </a:stretch>
@@ -8592,7 +8131,7 @@
 </file>
 
 <file path=customXml/itemProps1.xml><?xml version="1.0" encoding="utf-8"?>
-<ds:datastoreItem xmlns:ds="http://schemas.openxmlformats.org/officeDocument/2006/customXml" ds:itemID="{795135AF-EF9E-474A-A74F-D953A8FBD892}">
+<ds:datastoreItem xmlns:ds="http://schemas.openxmlformats.org/officeDocument/2006/customXml" ds:itemID="{B5234B67-1D12-4946-B4A8-C81DA2001FD4}">
   <ds:schemaRefs>
     <ds:schemaRef ds:uri="http://schemas.openxmlformats.org/officeDocument/2006/bibliography"/>
   </ds:schemaRefs>

</xml_diff>